<commit_message>
Implemented GET and FOR FILES tasks
</commit_message>
<xml_diff>
--- a/docs/DBPA To Do.docx
+++ b/docs/DBPA To Do.docx
@@ -814,6 +814,66 @@
         </w:numPr>
       </w:pPr>
       <w:r>
+        <w:t xml:space="preserve">GET task to get file(s) via FTP </w:t>
+      </w:r>
+      <w:r>
+        <w:t>– DONE</w:t>
+      </w:r>
+    </w:p>
+    <w:p>
+      <w:pPr>
+        <w:pStyle w:val="ListParagraph"/>
+        <w:numPr>
+          <w:ilvl w:val="0"/>
+          <w:numId w:val="1"/>
+        </w:numPr>
+      </w:pPr>
+      <w:r>
+        <w:t>FOR FILES with wildcards, loop over files found</w:t>
+      </w:r>
+      <w:r>
+        <w:t xml:space="preserve"> – DONE</w:t>
+      </w:r>
+    </w:p>
+    <w:p>
+      <w:pPr>
+        <w:pStyle w:val="ListParagraph"/>
+        <w:numPr>
+          <w:ilvl w:val="0"/>
+          <w:numId w:val="1"/>
+        </w:numPr>
+      </w:pPr>
+      <w:r>
+        <w:t xml:space="preserve">GET </w:t>
+      </w:r>
+      <w:r>
+        <w:t xml:space="preserve">and PUT </w:t>
+      </w:r>
+      <w:r>
+        <w:t>task</w:t>
+      </w:r>
+      <w:r>
+        <w:t>s</w:t>
+      </w:r>
+      <w:r>
+        <w:t xml:space="preserve"> </w:t>
+      </w:r>
+      <w:r>
+        <w:t xml:space="preserve">support for </w:t>
+      </w:r>
+      <w:r>
+        <w:t>wildcards</w:t>
+      </w:r>
+    </w:p>
+    <w:p>
+      <w:pPr>
+        <w:pStyle w:val="ListParagraph"/>
+        <w:numPr>
+          <w:ilvl w:val="0"/>
+          <w:numId w:val="1"/>
+        </w:numPr>
+      </w:pPr>
+      <w:r>
         <w:t>Change READ INTO TABLE WITH PREFIX to run the prefix command just once instead of with every command in the batch.</w:t>
       </w:r>
     </w:p>
@@ -826,34 +886,15 @@
         </w:numPr>
       </w:pPr>
       <w:r>
-        <w:t>GET task to get file(s) via FTP with wildcards</w:t>
-      </w:r>
-    </w:p>
-    <w:p>
-      <w:pPr>
-        <w:pStyle w:val="ListParagraph"/>
-        <w:numPr>
-          <w:ilvl w:val="0"/>
-          <w:numId w:val="1"/>
-        </w:numPr>
-      </w:pPr>
-      <w:r>
-        <w:t>FOR FILES with wildcards, loop over files found</w:t>
-      </w:r>
-    </w:p>
-    <w:p>
-      <w:pPr>
-        <w:pStyle w:val="ListParagraph"/>
-        <w:numPr>
-          <w:ilvl w:val="0"/>
-          <w:numId w:val="1"/>
-        </w:numPr>
-      </w:pPr>
-      <w:r>
         <w:t>PROCEDURE data source</w:t>
       </w:r>
       <w:r>
-        <w:t>: database-neutral stored procedure invocation (with variables by name? including OUT variables?)</w:t>
+        <w:t>: data</w:t>
+      </w:r>
+      <w:bookmarkStart w:id="0" w:name="_GoBack"/>
+      <w:bookmarkEnd w:id="0"/>
+      <w:r>
+        <w:t>base-neutral stored procedure invocation (with variables by name? including OUT variables?)</w:t>
       </w:r>
       <w:r>
         <w:t>; used where SQL or STATEMENT would appear</w:t>
@@ -926,8 +967,6 @@
       <w:r>
         <w:t xml:space="preserve">The one exception is the keyword AFTER: after that keyword, first test for a user-defined name, then a keyword.  </w:t>
       </w:r>
-      <w:bookmarkStart w:id="0" w:name="_GoBack"/>
-      <w:bookmarkEnd w:id="0"/>
       <w:r>
         <w:t>To inclusively support the broadest set of user-defined names, always have an optional keyword that can introduce a user-defined name.</w:t>
       </w:r>

</xml_diff>

<commit_message>
Implement FROM PROCEDURE for FOR and WRITE
</commit_message>
<xml_diff>
--- a/docs/DBPA To Do.docx
+++ b/docs/DBPA To Do.docx
@@ -814,90 +814,132 @@
         </w:numPr>
       </w:pPr>
       <w:r>
-        <w:t xml:space="preserve">GET task to get file(s) via FTP </w:t>
-      </w:r>
-      <w:r>
-        <w:t>– DONE</w:t>
-      </w:r>
-    </w:p>
-    <w:p>
-      <w:pPr>
-        <w:pStyle w:val="ListParagraph"/>
-        <w:numPr>
-          <w:ilvl w:val="0"/>
-          <w:numId w:val="1"/>
-        </w:numPr>
-      </w:pPr>
-      <w:r>
-        <w:t>FOR FILES with wildcards, loop over files found</w:t>
-      </w:r>
-      <w:r>
-        <w:t xml:space="preserve"> – DONE</w:t>
-      </w:r>
-    </w:p>
-    <w:p>
-      <w:pPr>
-        <w:pStyle w:val="ListParagraph"/>
-        <w:numPr>
-          <w:ilvl w:val="0"/>
-          <w:numId w:val="1"/>
-        </w:numPr>
-      </w:pPr>
-      <w:r>
-        <w:t xml:space="preserve">GET </w:t>
-      </w:r>
-      <w:r>
-        <w:t xml:space="preserve">and PUT </w:t>
-      </w:r>
-      <w:r>
-        <w:t>task</w:t>
-      </w:r>
-      <w:r>
-        <w:t>s</w:t>
+        <w:t>GET task to get file(s) via FTP – DONE</w:t>
+      </w:r>
+    </w:p>
+    <w:p>
+      <w:pPr>
+        <w:pStyle w:val="ListParagraph"/>
+        <w:numPr>
+          <w:ilvl w:val="0"/>
+          <w:numId w:val="1"/>
+        </w:numPr>
+      </w:pPr>
+      <w:r>
+        <w:t>FOR FILES with wildcards, loop over files found – DONE</w:t>
+      </w:r>
+    </w:p>
+    <w:p>
+      <w:pPr>
+        <w:pStyle w:val="ListParagraph"/>
+        <w:numPr>
+          <w:ilvl w:val="0"/>
+          <w:numId w:val="1"/>
+        </w:numPr>
+      </w:pPr>
+      <w:r>
+        <w:t>PROCEDURE data source: database-neutral stored procedure invocation with variables including OUT variables; used where SQL or STATEMENT would appear.</w:t>
+      </w:r>
+      <w:r>
+        <w:br/>
+      </w:r>
+      <w:r>
+        <w:br/>
+      </w:r>
+      <w:r>
+        <w:t>PROCEDURE</w:t>
       </w:r>
       <w:r>
         <w:t xml:space="preserve"> </w:t>
       </w:r>
-      <w:r>
-        <w:t xml:space="preserve">support for </w:t>
-      </w:r>
-      <w:r>
-        <w:t>wildcards</w:t>
-      </w:r>
-    </w:p>
-    <w:p>
-      <w:pPr>
-        <w:pStyle w:val="ListParagraph"/>
-        <w:numPr>
-          <w:ilvl w:val="0"/>
-          <w:numId w:val="1"/>
-        </w:numPr>
-      </w:pPr>
-      <w:r>
-        <w:t>Change READ INTO TABLE WITH PREFIX to run the prefix command just once instead of with every command in the batch.</w:t>
-      </w:r>
-    </w:p>
-    <w:p>
-      <w:pPr>
-        <w:pStyle w:val="ListParagraph"/>
-        <w:numPr>
-          <w:ilvl w:val="0"/>
-          <w:numId w:val="1"/>
-        </w:numPr>
-      </w:pPr>
-      <w:r>
-        <w:t>PROCEDURE data source</w:t>
-      </w:r>
-      <w:r>
-        <w:t>: data</w:t>
+      <w:proofErr w:type="spellStart"/>
+      <w:r>
+        <w:t>charexpression</w:t>
+      </w:r>
+      <w:proofErr w:type="spellEnd"/>
+      <w:r>
+        <w:br/>
+      </w:r>
+      <w:r>
+        <w:t xml:space="preserve">[ [ </w:t>
+      </w:r>
+      <w:r>
+        <w:t>ARGUMENTS</w:t>
+      </w:r>
+      <w:r>
+        <w:t xml:space="preserve"> ] { expression [ IN ] | </w:t>
+      </w:r>
+      <w:proofErr w:type="spellStart"/>
+      <w:r>
+        <w:t>varname</w:t>
+      </w:r>
+      <w:proofErr w:type="spellEnd"/>
+      <w:r>
+        <w:t xml:space="preserve"> [ </w:t>
+      </w:r>
+      <w:r>
+        <w:rPr>
+          <w:u w:val="single"/>
+        </w:rPr>
+        <w:t>IN</w:t>
+      </w:r>
+      <w:r>
+        <w:t xml:space="preserve"> | OUT </w:t>
+      </w:r>
+      <w:r>
+        <w:t xml:space="preserve">| OUTPUT </w:t>
+      </w:r>
+      <w:r>
+        <w:t>| INOUT ] }</w:t>
+      </w:r>
+      <w:r>
+        <w:t xml:space="preserve"> </w:t>
+      </w:r>
+      <w:r>
+        <w:t>[, …] ]</w:t>
+      </w:r>
+      <w:r>
+        <w:br/>
+      </w:r>
+      <w:r>
+        <w:t>[ RETURNING</w:t>
+      </w:r>
+      <w:r>
+        <w:t xml:space="preserve"> </w:t>
+      </w:r>
+      <w:proofErr w:type="spellStart"/>
+      <w:r>
+        <w:t>varname</w:t>
+      </w:r>
+      <w:proofErr w:type="spellEnd"/>
+      <w:r>
+        <w:t xml:space="preserve"> ]</w:t>
       </w:r>
       <w:bookmarkStart w:id="0" w:name="_GoBack"/>
       <w:bookmarkEnd w:id="0"/>
-      <w:r>
-        <w:t>base-neutral stored procedure invocation (with variables by name? including OUT variables?)</w:t>
-      </w:r>
-      <w:r>
-        <w:t>; used where SQL or STATEMENT would appear</w:t>
+    </w:p>
+    <w:p>
+      <w:pPr>
+        <w:pStyle w:val="ListParagraph"/>
+        <w:numPr>
+          <w:ilvl w:val="0"/>
+          <w:numId w:val="1"/>
+        </w:numPr>
+      </w:pPr>
+      <w:r>
+        <w:t>GET and PUT tasks support for wildcards</w:t>
+      </w:r>
+    </w:p>
+    <w:p>
+      <w:pPr>
+        <w:pStyle w:val="ListParagraph"/>
+        <w:numPr>
+          <w:ilvl w:val="0"/>
+          <w:numId w:val="1"/>
+        </w:numPr>
+      </w:pPr>
+      <w:r>
+        <w:t>Change READ INTO TABLE WITH PREFIX to run the prefix command just once instead of with every command in the batch.</w:t>
       </w:r>
     </w:p>
     <w:p>
@@ -973,6 +1015,7 @@
     </w:p>
     <w:p>
       <w:r>
+        <w:lastRenderedPageBreak/>
         <w:t>Full strategy as follows.</w:t>
       </w:r>
     </w:p>
@@ -1006,7 +1049,6 @@
         </w:numPr>
       </w:pPr>
       <w:r>
-        <w:lastRenderedPageBreak/>
         <w:t xml:space="preserve">Add new keyword NAME to TASK syntax as follows: TASK [[NAME] </w:t>
       </w:r>
       <w:proofErr w:type="spellStart"/>
@@ -1268,6 +1310,7 @@
     </w:p>
     <w:p>
       <w:r>
+        <w:lastRenderedPageBreak/>
         <w:t xml:space="preserve">WHEN – This will be used in the future in the CASE construct.  If a variable is named </w:t>
       </w:r>
       <w:r>
@@ -1294,7 +1337,6 @@
     </w:p>
     <w:p>
       <w:r>
-        <w:lastRenderedPageBreak/>
         <w:t>YEAR, MONTH, DAY, WEEKDAY, HOUR, MINUTE, SECOND – These are keywords when they appear as the first argument of the DATEPART function.  Otherwise they can be used as variable names.  They also may be future function names.</w:t>
       </w:r>
     </w:p>
@@ -1536,6 +1578,7 @@
       </w:pPr>
       <w:proofErr w:type="spellStart"/>
       <w:r>
+        <w:lastRenderedPageBreak/>
         <w:t>CheckDbp</w:t>
       </w:r>
       <w:proofErr w:type="spellEnd"/>
@@ -1595,142 +1638,345 @@
       </w:pPr>
       <w:proofErr w:type="spellStart"/>
       <w:r>
+        <w:t>SrvWrap</w:t>
+      </w:r>
+      <w:proofErr w:type="spellEnd"/>
+    </w:p>
+    <w:p>
+      <w:r>
+        <w:t xml:space="preserve">Wraps any Windows </w:t>
+      </w:r>
+      <w:r>
+        <w:t xml:space="preserve">console </w:t>
+      </w:r>
+      <w:r>
+        <w:t>executable as service. – DONE</w:t>
+      </w:r>
+    </w:p>
+    <w:p>
+      <w:pPr>
+        <w:pStyle w:val="Heading1"/>
+      </w:pPr>
+      <w:proofErr w:type="spellStart"/>
+      <w:r>
+        <w:t>Serve</w:t>
+      </w:r>
+      <w:r>
+        <w:t>Dbp</w:t>
+      </w:r>
+      <w:proofErr w:type="spellEnd"/>
+    </w:p>
+    <w:p>
+      <w:r>
+        <w:t>Wraps</w:t>
+      </w:r>
+      <w:r>
+        <w:t xml:space="preserve"> a DBPA script </w:t>
+      </w:r>
+      <w:r>
+        <w:t xml:space="preserve">invocation </w:t>
+      </w:r>
+      <w:r>
+        <w:t xml:space="preserve">as a Windows service.  </w:t>
+      </w:r>
+      <w:r>
+        <w:t xml:space="preserve">This is just a batch file that uses </w:t>
+      </w:r>
+      <w:r>
+        <w:t>SrvWrap.exe</w:t>
+      </w:r>
+      <w:r>
+        <w:t xml:space="preserve"> with a Java command line to invoke </w:t>
+      </w:r>
+      <w:proofErr w:type="spellStart"/>
+      <w:r>
+        <w:t>RunDbp</w:t>
+      </w:r>
+      <w:proofErr w:type="spellEnd"/>
+      <w:r>
+        <w:t xml:space="preserve"> with the script and its arguments.  </w:t>
+      </w:r>
+      <w:r>
+        <w:t>Presumably it is a continuously running script, e.g., with a schedule task.  Starting the service starts the script, stopping the service sends an interrupt to the script.</w:t>
+      </w:r>
+    </w:p>
+    <w:p>
+      <w:pPr>
+        <w:pStyle w:val="Heading1"/>
+      </w:pPr>
+      <w:proofErr w:type="spellStart"/>
+      <w:r>
+        <w:t>ManageDbp</w:t>
+      </w:r>
+      <w:proofErr w:type="spellEnd"/>
+    </w:p>
+    <w:p>
+      <w:r>
+        <w:t xml:space="preserve">DBPA script manager </w:t>
+      </w:r>
+      <w:r>
+        <w:t>exposing</w:t>
+      </w:r>
+      <w:r>
+        <w:t xml:space="preserve"> a web service interface</w:t>
+      </w:r>
+      <w:r>
+        <w:t xml:space="preserve"> </w:t>
+      </w:r>
+      <w:r>
+        <w:t>wrapped as a Windows service</w:t>
+      </w:r>
+      <w:r>
+        <w:t>.  Duplicate</w:t>
+      </w:r>
+      <w:r>
+        <w:t>s</w:t>
+      </w:r>
+      <w:r>
+        <w:t xml:space="preserve"> SQL Server Agent functionality, including creating schedules that invoke scripts on a scheduled basis.</w:t>
+      </w:r>
+      <w:r>
+        <w:t xml:space="preserve">  This is a better solution than</w:t>
+      </w:r>
+      <w:r>
+        <w:t xml:space="preserve"> requiring every script to implement its own scheduling.</w:t>
+      </w:r>
+    </w:p>
+    <w:p>
+      <w:r>
+        <w:t xml:space="preserve">This was formerly </w:t>
+      </w:r>
+      <w:proofErr w:type="spellStart"/>
+      <w:r>
+        <w:t>ControlDbp</w:t>
+      </w:r>
+      <w:proofErr w:type="spellEnd"/>
+      <w:r>
+        <w:t>, which now has a new function.</w:t>
+      </w:r>
+    </w:p>
+    <w:p>
+      <w:pPr>
+        <w:pStyle w:val="Heading2"/>
+      </w:pPr>
+      <w:r>
+        <w:t>Capabilities</w:t>
+      </w:r>
+    </w:p>
+    <w:p>
+      <w:pPr>
+        <w:pStyle w:val="ListParagraph"/>
+        <w:numPr>
+          <w:ilvl w:val="0"/>
+          <w:numId w:val="4"/>
+        </w:numPr>
+      </w:pPr>
+      <w:r>
+        <w:t>Upload script (web service only)</w:t>
+      </w:r>
+      <w:r>
+        <w:t xml:space="preserve"> – DONE</w:t>
+      </w:r>
+    </w:p>
+    <w:p>
+      <w:pPr>
+        <w:pStyle w:val="ListParagraph"/>
+        <w:numPr>
+          <w:ilvl w:val="0"/>
+          <w:numId w:val="4"/>
+        </w:numPr>
+      </w:pPr>
+      <w:r>
+        <w:t>Validate a script</w:t>
+      </w:r>
+      <w:r>
+        <w:t xml:space="preserve"> – DONE </w:t>
+      </w:r>
+    </w:p>
+    <w:p>
+      <w:pPr>
+        <w:pStyle w:val="ListParagraph"/>
+        <w:numPr>
+          <w:ilvl w:val="0"/>
+          <w:numId w:val="4"/>
+        </w:numPr>
+      </w:pPr>
+      <w:r>
+        <w:t>Download script (web service only)</w:t>
+      </w:r>
+      <w:r>
+        <w:t xml:space="preserve"> – DONE</w:t>
+      </w:r>
+    </w:p>
+    <w:p>
+      <w:pPr>
+        <w:pStyle w:val="ListParagraph"/>
+        <w:numPr>
+          <w:ilvl w:val="0"/>
+          <w:numId w:val="4"/>
+        </w:numPr>
+      </w:pPr>
+      <w:r>
+        <w:t>List available scripts</w:t>
+      </w:r>
+      <w:r>
+        <w:t xml:space="preserve"> – DONE</w:t>
+      </w:r>
+    </w:p>
+    <w:p>
+      <w:pPr>
+        <w:pStyle w:val="ListParagraph"/>
+        <w:numPr>
+          <w:ilvl w:val="0"/>
+          <w:numId w:val="4"/>
+        </w:numPr>
+      </w:pPr>
+      <w:r>
+        <w:t>CRUD for script launch configurations</w:t>
+      </w:r>
+      <w:r>
+        <w:t xml:space="preserve"> – DONE</w:t>
+      </w:r>
+    </w:p>
+    <w:p>
+      <w:pPr>
+        <w:pStyle w:val="ListParagraph"/>
+        <w:numPr>
+          <w:ilvl w:val="0"/>
+          <w:numId w:val="4"/>
+        </w:numPr>
+      </w:pPr>
+      <w:r>
+        <w:t>Start a script from launch configuration</w:t>
+      </w:r>
+      <w:r>
+        <w:t xml:space="preserve"> – DONE</w:t>
+      </w:r>
+    </w:p>
+    <w:p>
+      <w:pPr>
+        <w:pStyle w:val="ListParagraph"/>
+        <w:numPr>
+          <w:ilvl w:val="0"/>
+          <w:numId w:val="4"/>
+        </w:numPr>
+      </w:pPr>
+      <w:r>
+        <w:t>List running scripts</w:t>
+      </w:r>
+      <w:r>
+        <w:t xml:space="preserve"> – DONE</w:t>
+      </w:r>
+    </w:p>
+    <w:p>
+      <w:pPr>
+        <w:pStyle w:val="ListParagraph"/>
+        <w:numPr>
+          <w:ilvl w:val="0"/>
+          <w:numId w:val="4"/>
+        </w:numPr>
+      </w:pPr>
+      <w:r>
+        <w:t>Stop a running script</w:t>
+      </w:r>
+      <w:r>
+        <w:t xml:space="preserve"> – DONE</w:t>
+      </w:r>
+    </w:p>
+    <w:p>
+      <w:pPr>
+        <w:pStyle w:val="ListParagraph"/>
+        <w:numPr>
+          <w:ilvl w:val="0"/>
+          <w:numId w:val="4"/>
+        </w:numPr>
+      </w:pPr>
+      <w:r>
+        <w:t>BONUS: Generate a standard report script</w:t>
+      </w:r>
+    </w:p>
+    <w:p>
+      <w:r>
+        <w:t>TODO:</w:t>
+      </w:r>
+    </w:p>
+    <w:p>
+      <w:pPr>
+        <w:pStyle w:val="ListParagraph"/>
+        <w:numPr>
+          <w:ilvl w:val="0"/>
+          <w:numId w:val="6"/>
+        </w:numPr>
+      </w:pPr>
+      <w:r>
+        <w:t>Rename Controller to Manager</w:t>
+      </w:r>
+      <w:r>
+        <w:t xml:space="preserve"> – DONE</w:t>
+      </w:r>
+    </w:p>
+    <w:p>
+      <w:pPr>
+        <w:pStyle w:val="ListParagraph"/>
+        <w:numPr>
+          <w:ilvl w:val="0"/>
+          <w:numId w:val="6"/>
+        </w:numPr>
+      </w:pPr>
+      <w:r>
+        <w:t>APIs for managing schedules.</w:t>
+      </w:r>
+      <w:r>
+        <w:t xml:space="preserve"> – DONE</w:t>
+      </w:r>
+    </w:p>
+    <w:p>
+      <w:pPr>
+        <w:pStyle w:val="ListParagraph"/>
+        <w:numPr>
+          <w:ilvl w:val="0"/>
+          <w:numId w:val="6"/>
+        </w:numPr>
+      </w:pPr>
+      <w:r>
+        <w:t>Associate each configuration with zero or more schedules.  A schedules can be shared among multiple configurations.</w:t>
+      </w:r>
+      <w:r>
+        <w:t xml:space="preserve"> – DONE</w:t>
+      </w:r>
+    </w:p>
+    <w:p>
+      <w:pPr>
+        <w:pStyle w:val="ListParagraph"/>
+        <w:numPr>
+          <w:ilvl w:val="0"/>
+          <w:numId w:val="6"/>
+        </w:numPr>
+      </w:pPr>
+      <w:r>
+        <w:t>Expose all public methods in</w:t>
+      </w:r>
+      <w:r>
+        <w:t xml:space="preserve"> RESTful API</w:t>
+      </w:r>
+      <w:r>
+        <w:t>.</w:t>
+      </w:r>
+      <w:r>
+        <w:t xml:space="preserve"> – DONE</w:t>
+      </w:r>
+    </w:p>
+    <w:p>
+      <w:pPr>
+        <w:pStyle w:val="ListParagraph"/>
+        <w:numPr>
+          <w:ilvl w:val="0"/>
+          <w:numId w:val="6"/>
+        </w:numPr>
+      </w:pPr>
+      <w:r>
         <w:lastRenderedPageBreak/>
-        <w:t>SrvWrap</w:t>
-      </w:r>
-      <w:proofErr w:type="spellEnd"/>
-    </w:p>
-    <w:p>
-      <w:r>
-        <w:t xml:space="preserve">Wraps any Windows </w:t>
-      </w:r>
-      <w:r>
-        <w:t xml:space="preserve">console </w:t>
-      </w:r>
-      <w:r>
-        <w:t>executable as service. – DONE</w:t>
-      </w:r>
-    </w:p>
-    <w:p>
-      <w:pPr>
-        <w:pStyle w:val="Heading1"/>
-      </w:pPr>
-      <w:proofErr w:type="spellStart"/>
-      <w:r>
-        <w:t>Serve</w:t>
-      </w:r>
-      <w:r>
-        <w:t>Dbp</w:t>
-      </w:r>
-      <w:proofErr w:type="spellEnd"/>
-    </w:p>
-    <w:p>
-      <w:r>
-        <w:t>Wraps</w:t>
-      </w:r>
-      <w:r>
-        <w:t xml:space="preserve"> a DBPA script </w:t>
-      </w:r>
-      <w:r>
-        <w:t xml:space="preserve">invocation </w:t>
-      </w:r>
-      <w:r>
-        <w:t xml:space="preserve">as a Windows service.  </w:t>
-      </w:r>
-      <w:r>
-        <w:t xml:space="preserve">This is just a batch file that uses </w:t>
-      </w:r>
-      <w:r>
-        <w:t>SrvWrap.exe</w:t>
-      </w:r>
-      <w:r>
-        <w:t xml:space="preserve"> with a Java command line to invoke </w:t>
-      </w:r>
-      <w:proofErr w:type="spellStart"/>
-      <w:r>
-        <w:t>RunDbp</w:t>
-      </w:r>
-      <w:proofErr w:type="spellEnd"/>
-      <w:r>
-        <w:t xml:space="preserve"> with the script and its arguments.  </w:t>
-      </w:r>
-      <w:r>
-        <w:t>Presumably it is a continuously running script, e.g., with a schedule task.  Starting the service starts the script, stopping the service sends an interrupt to the script.</w:t>
-      </w:r>
-    </w:p>
-    <w:p>
-      <w:pPr>
-        <w:pStyle w:val="Heading1"/>
-      </w:pPr>
-      <w:proofErr w:type="spellStart"/>
-      <w:r>
-        <w:t>ManageDbp</w:t>
-      </w:r>
-      <w:proofErr w:type="spellEnd"/>
-    </w:p>
-    <w:p>
-      <w:r>
-        <w:t xml:space="preserve">DBPA script manager </w:t>
-      </w:r>
-      <w:r>
-        <w:t>exposing</w:t>
-      </w:r>
-      <w:r>
-        <w:t xml:space="preserve"> a web service interface</w:t>
-      </w:r>
-      <w:r>
-        <w:t xml:space="preserve"> </w:t>
-      </w:r>
-      <w:r>
-        <w:t>wrapped as a Windows service</w:t>
-      </w:r>
-      <w:r>
-        <w:t>.  Duplicate</w:t>
-      </w:r>
-      <w:r>
-        <w:t>s</w:t>
-      </w:r>
-      <w:r>
-        <w:t xml:space="preserve"> SQL Server Agent functionality, including creating schedules that invoke scripts on a scheduled basis.</w:t>
-      </w:r>
-      <w:r>
-        <w:t xml:space="preserve">  This is a better solution than</w:t>
-      </w:r>
-      <w:r>
-        <w:t xml:space="preserve"> requiring every script to implement its own scheduling.</w:t>
-      </w:r>
-    </w:p>
-    <w:p>
-      <w:r>
-        <w:t xml:space="preserve">This was formerly </w:t>
-      </w:r>
-      <w:proofErr w:type="spellStart"/>
-      <w:r>
-        <w:t>ControlDbp</w:t>
-      </w:r>
-      <w:proofErr w:type="spellEnd"/>
-      <w:r>
-        <w:t>, which now has a new function.</w:t>
-      </w:r>
-    </w:p>
-    <w:p>
-      <w:pPr>
-        <w:pStyle w:val="Heading2"/>
-      </w:pPr>
-      <w:r>
-        <w:t>Capabilities</w:t>
-      </w:r>
-    </w:p>
-    <w:p>
-      <w:pPr>
-        <w:pStyle w:val="ListParagraph"/>
-        <w:numPr>
-          <w:ilvl w:val="0"/>
-          <w:numId w:val="4"/>
-        </w:numPr>
-      </w:pPr>
-      <w:r>
-        <w:t>Upload script (web service only)</w:t>
+        <w:t>File upload and download for scripts and properties.</w:t>
       </w:r>
       <w:r>
         <w:t xml:space="preserve"> – DONE</w:t>
@@ -1741,26 +1987,11 @@
         <w:pStyle w:val="ListParagraph"/>
         <w:numPr>
           <w:ilvl w:val="0"/>
-          <w:numId w:val="4"/>
-        </w:numPr>
-      </w:pPr>
-      <w:r>
-        <w:t>Validate a script</w:t>
-      </w:r>
-      <w:r>
-        <w:t xml:space="preserve"> – DONE </w:t>
-      </w:r>
-    </w:p>
-    <w:p>
-      <w:pPr>
-        <w:pStyle w:val="ListParagraph"/>
-        <w:numPr>
-          <w:ilvl w:val="0"/>
-          <w:numId w:val="4"/>
-        </w:numPr>
-      </w:pPr>
-      <w:r>
-        <w:t>Download script (web service only)</w:t>
+          <w:numId w:val="6"/>
+        </w:numPr>
+      </w:pPr>
+      <w:r>
+        <w:t>Implement scheduled runs of scripts.</w:t>
       </w:r>
       <w:r>
         <w:t xml:space="preserve"> – DONE</w:t>
@@ -1771,106 +2002,19 @@
         <w:pStyle w:val="ListParagraph"/>
         <w:numPr>
           <w:ilvl w:val="0"/>
-          <w:numId w:val="4"/>
-        </w:numPr>
-      </w:pPr>
-      <w:r>
-        <w:t>List available scripts</w:t>
-      </w:r>
-      <w:r>
-        <w:t xml:space="preserve"> – DONE</w:t>
-      </w:r>
-    </w:p>
-    <w:p>
-      <w:pPr>
-        <w:pStyle w:val="ListParagraph"/>
-        <w:numPr>
-          <w:ilvl w:val="0"/>
-          <w:numId w:val="4"/>
-        </w:numPr>
-      </w:pPr>
-      <w:r>
-        <w:t>CRUD for script launch configurations</w:t>
-      </w:r>
-      <w:r>
-        <w:t xml:space="preserve"> – DONE</w:t>
-      </w:r>
-    </w:p>
-    <w:p>
-      <w:pPr>
-        <w:pStyle w:val="ListParagraph"/>
-        <w:numPr>
-          <w:ilvl w:val="0"/>
-          <w:numId w:val="4"/>
-        </w:numPr>
-      </w:pPr>
-      <w:r>
-        <w:t>Start a script from launch configuration</w:t>
-      </w:r>
-      <w:r>
-        <w:t xml:space="preserve"> – DONE</w:t>
-      </w:r>
-    </w:p>
-    <w:p>
-      <w:pPr>
-        <w:pStyle w:val="ListParagraph"/>
-        <w:numPr>
-          <w:ilvl w:val="0"/>
-          <w:numId w:val="4"/>
-        </w:numPr>
-      </w:pPr>
-      <w:r>
-        <w:t>List running scripts</w:t>
-      </w:r>
-      <w:r>
-        <w:t xml:space="preserve"> – DONE</w:t>
-      </w:r>
-    </w:p>
-    <w:p>
-      <w:pPr>
-        <w:pStyle w:val="ListParagraph"/>
-        <w:numPr>
-          <w:ilvl w:val="0"/>
-          <w:numId w:val="4"/>
-        </w:numPr>
-      </w:pPr>
-      <w:r>
-        <w:t>Stop a running script</w:t>
-      </w:r>
-      <w:r>
-        <w:t xml:space="preserve"> – DONE</w:t>
-      </w:r>
-    </w:p>
-    <w:p>
-      <w:pPr>
-        <w:pStyle w:val="ListParagraph"/>
-        <w:numPr>
-          <w:ilvl w:val="0"/>
-          <w:numId w:val="4"/>
-        </w:numPr>
-      </w:pPr>
-      <w:r>
-        <w:t>BONUS: Generate a standard report script</w:t>
-      </w:r>
-    </w:p>
-    <w:p>
-      <w:r>
-        <w:t>TODO:</w:t>
-      </w:r>
-    </w:p>
-    <w:p>
-      <w:pPr>
-        <w:pStyle w:val="ListParagraph"/>
-        <w:numPr>
-          <w:ilvl w:val="0"/>
           <w:numId w:val="6"/>
         </w:numPr>
       </w:pPr>
       <w:r>
-        <w:t>Rename Controller to Manager</w:t>
-      </w:r>
-      <w:r>
-        <w:t xml:space="preserve"> – DONE</w:t>
+        <w:t xml:space="preserve">Set up default context properties distinct from properties used by the manager.  In fact, the manager only uses a database connection from a context, so it really doesn’t need a full context.  It does need protection from database timeouts and stale connections, but these don’t need to be provided by the Context object.  It can use the </w:t>
+      </w:r>
+      <w:proofErr w:type="spellStart"/>
+      <w:r>
+        <w:t>DatabaseConnection</w:t>
+      </w:r>
+      <w:proofErr w:type="spellEnd"/>
+      <w:r>
+        <w:t xml:space="preserve"> object.</w:t>
       </w:r>
     </w:p>
     <w:p>
@@ -1882,108 +2026,6 @@
         </w:numPr>
       </w:pPr>
       <w:r>
-        <w:t>APIs for managing schedules.</w:t>
-      </w:r>
-      <w:r>
-        <w:t xml:space="preserve"> – DONE</w:t>
-      </w:r>
-    </w:p>
-    <w:p>
-      <w:pPr>
-        <w:pStyle w:val="ListParagraph"/>
-        <w:numPr>
-          <w:ilvl w:val="0"/>
-          <w:numId w:val="6"/>
-        </w:numPr>
-      </w:pPr>
-      <w:r>
-        <w:t>Associate each configuration with zero or more schedules.  A schedules can be shared among multiple configurations.</w:t>
-      </w:r>
-      <w:r>
-        <w:t xml:space="preserve"> – DONE</w:t>
-      </w:r>
-    </w:p>
-    <w:p>
-      <w:pPr>
-        <w:pStyle w:val="ListParagraph"/>
-        <w:numPr>
-          <w:ilvl w:val="0"/>
-          <w:numId w:val="6"/>
-        </w:numPr>
-      </w:pPr>
-      <w:r>
-        <w:t>Expose all public methods in</w:t>
-      </w:r>
-      <w:r>
-        <w:t xml:space="preserve"> RESTful API</w:t>
-      </w:r>
-      <w:r>
-        <w:t>.</w:t>
-      </w:r>
-      <w:r>
-        <w:t xml:space="preserve"> – DONE</w:t>
-      </w:r>
-    </w:p>
-    <w:p>
-      <w:pPr>
-        <w:pStyle w:val="ListParagraph"/>
-        <w:numPr>
-          <w:ilvl w:val="0"/>
-          <w:numId w:val="6"/>
-        </w:numPr>
-      </w:pPr>
-      <w:r>
-        <w:t>File upload and download for scripts and properties.</w:t>
-      </w:r>
-      <w:r>
-        <w:t xml:space="preserve"> – DONE</w:t>
-      </w:r>
-    </w:p>
-    <w:p>
-      <w:pPr>
-        <w:pStyle w:val="ListParagraph"/>
-        <w:numPr>
-          <w:ilvl w:val="0"/>
-          <w:numId w:val="6"/>
-        </w:numPr>
-      </w:pPr>
-      <w:r>
-        <w:t>Implement scheduled runs of scripts.</w:t>
-      </w:r>
-      <w:r>
-        <w:t xml:space="preserve"> – DONE</w:t>
-      </w:r>
-    </w:p>
-    <w:p>
-      <w:pPr>
-        <w:pStyle w:val="ListParagraph"/>
-        <w:numPr>
-          <w:ilvl w:val="0"/>
-          <w:numId w:val="6"/>
-        </w:numPr>
-      </w:pPr>
-      <w:r>
-        <w:t xml:space="preserve">Set up default context properties distinct from properties used by the manager.  In fact, the manager only uses a database connection from a context, so it really doesn’t need a full context.  It does need protection from database timeouts and stale connections, but these don’t need to be provided by the Context object.  It can use the </w:t>
-      </w:r>
-      <w:proofErr w:type="spellStart"/>
-      <w:r>
-        <w:t>DatabaseConnection</w:t>
-      </w:r>
-      <w:proofErr w:type="spellEnd"/>
-      <w:r>
-        <w:t xml:space="preserve"> object.</w:t>
-      </w:r>
-    </w:p>
-    <w:p>
-      <w:pPr>
-        <w:pStyle w:val="ListParagraph"/>
-        <w:numPr>
-          <w:ilvl w:val="0"/>
-          <w:numId w:val="6"/>
-        </w:numPr>
-      </w:pPr>
-      <w:r>
-        <w:lastRenderedPageBreak/>
         <w:t>The manager should use classic Java logging (e.g.,</w:t>
       </w:r>
       <w:proofErr w:type="spellStart"/>
@@ -2298,6 +2340,7 @@
     </w:p>
     <w:p>
       <w:r>
+        <w:lastRenderedPageBreak/>
         <w:t xml:space="preserve">LIST </w:t>
       </w:r>
       <w:r>
@@ -2335,7 +2378,6 @@
     </w:p>
     <w:p>
       <w:r>
-        <w:lastRenderedPageBreak/>
         <w:t xml:space="preserve">ALTER </w:t>
       </w:r>
       <w:r>

</xml_diff>

<commit_message>
Minor cleanup of PROCEDURE syntax
</commit_message>
<xml_diff>
--- a/docs/DBPA To Do.docx
+++ b/docs/DBPA To Do.docx
@@ -6,13 +6,8 @@
       <w:pPr>
         <w:pStyle w:val="Heading1"/>
       </w:pPr>
-      <w:proofErr w:type="spellStart"/>
-      <w:r>
-        <w:t>RunDbp</w:t>
-      </w:r>
-      <w:proofErr w:type="spellEnd"/>
-      <w:r>
-        <w:t xml:space="preserve"> </w:t>
+      <w:r>
+        <w:t xml:space="preserve">RunDbp </w:t>
       </w:r>
       <w:r>
         <w:t>To Do</w:t>
@@ -77,13 +72,8 @@
           <w:numId w:val="1"/>
         </w:numPr>
       </w:pPr>
-      <w:proofErr w:type="spellStart"/>
-      <w:r>
-        <w:t>processId</w:t>
-      </w:r>
-      <w:proofErr w:type="spellEnd"/>
-      <w:r>
-        <w:t xml:space="preserve"> </w:t>
+      <w:r>
+        <w:t xml:space="preserve">processId </w:t>
       </w:r>
       <w:r>
         <w:t>VARCHAR</w:t>
@@ -97,13 +87,8 @@
           <w:numId w:val="1"/>
         </w:numPr>
       </w:pPr>
-      <w:proofErr w:type="spellStart"/>
-      <w:r>
-        <w:t>taskId</w:t>
-      </w:r>
-      <w:proofErr w:type="spellEnd"/>
-      <w:r>
-        <w:t xml:space="preserve"> </w:t>
+      <w:r>
+        <w:t xml:space="preserve">taskId </w:t>
       </w:r>
       <w:r>
         <w:t>VARCHAR</w:t>
@@ -117,13 +102,8 @@
           <w:numId w:val="1"/>
         </w:numPr>
       </w:pPr>
-      <w:proofErr w:type="spellStart"/>
-      <w:r>
-        <w:t>messageTime</w:t>
-      </w:r>
-      <w:proofErr w:type="spellEnd"/>
-      <w:r>
-        <w:t xml:space="preserve"> DATETIME</w:t>
+      <w:r>
+        <w:t>messageTime DATETIME</w:t>
       </w:r>
     </w:p>
     <w:p>
@@ -454,7 +434,6 @@
       <w:r>
         <w:t xml:space="preserve">Select directory for log file in </w:t>
       </w:r>
-      <w:proofErr w:type="spellStart"/>
       <w:r>
         <w:t>RunDbp.</w:t>
       </w:r>
@@ -464,17 +443,8 @@
       <w:r>
         <w:t>.properties</w:t>
       </w:r>
-      <w:proofErr w:type="spellEnd"/>
-      <w:r>
-        <w:t xml:space="preserve">.  (You can always set an absolute path for the file itself in </w:t>
-      </w:r>
-      <w:proofErr w:type="spellStart"/>
-      <w:r>
-        <w:t>RunDbp.log.properties</w:t>
-      </w:r>
-      <w:proofErr w:type="spellEnd"/>
-      <w:r>
-        <w:t>.)</w:t>
+      <w:r>
+        <w:t>.  (You can always set an absolute path for the file itself in RunDbp.log.properties.)</w:t>
       </w:r>
       <w:r>
         <w:t xml:space="preserve"> – DONE</w:t>
@@ -489,15 +459,7 @@
         </w:numPr>
       </w:pPr>
       <w:r>
-        <w:t xml:space="preserve">Control logging errors vs. programmatic messages vs. orphan warnings vs. routine start/stop messages.  See SSIS options and </w:t>
-      </w:r>
-      <w:proofErr w:type="spellStart"/>
-      <w:r>
-        <w:t>logback</w:t>
-      </w:r>
-      <w:proofErr w:type="spellEnd"/>
-      <w:r>
-        <w:t>.</w:t>
+        <w:t>Control logging errors vs. programmatic messages vs. orphan warnings vs. routine start/stop messages.  See SSIS options and logback.</w:t>
       </w:r>
       <w:r>
         <w:t xml:space="preserve"> – DONE</w:t>
@@ -518,15 +480,7 @@
         <w:t xml:space="preserve">rolling </w:t>
       </w:r>
       <w:r>
-        <w:t xml:space="preserve">log files with file naming convention.   See </w:t>
-      </w:r>
-      <w:proofErr w:type="spellStart"/>
-      <w:r>
-        <w:t>logback</w:t>
-      </w:r>
-      <w:proofErr w:type="spellEnd"/>
-      <w:r>
-        <w:t>.</w:t>
+        <w:t>log files with file naming convention.   See logback.</w:t>
       </w:r>
       <w:r>
         <w:t xml:space="preserve"> – DONE</w:t>
@@ -665,51 +619,19 @@
         </w:numPr>
       </w:pPr>
       <w:r>
-        <w:t xml:space="preserve">Rename </w:t>
-      </w:r>
-      <w:proofErr w:type="spellStart"/>
-      <w:r>
-        <w:t>Context.nestContext</w:t>
-      </w:r>
-      <w:proofErr w:type="spellEnd"/>
-      <w:r>
-        <w:t xml:space="preserve">() as </w:t>
-      </w:r>
-      <w:proofErr w:type="spellStart"/>
-      <w:r>
-        <w:t>make</w:t>
+        <w:t>Rename Context.nestContext() as make</w:t>
       </w:r>
       <w:r>
         <w:t>Child</w:t>
       </w:r>
       <w:r>
-        <w:t>Context</w:t>
-      </w:r>
-      <w:proofErr w:type="spellEnd"/>
-      <w:r>
-        <w:t xml:space="preserve">(); rename </w:t>
-      </w:r>
-      <w:proofErr w:type="spellStart"/>
-      <w:r>
-        <w:t>Con</w:t>
-      </w:r>
-      <w:r>
-        <w:t>text.cloneContext</w:t>
-      </w:r>
-      <w:proofErr w:type="spellEnd"/>
-      <w:r>
-        <w:t xml:space="preserve">() as </w:t>
-      </w:r>
-      <w:proofErr w:type="spellStart"/>
-      <w:r>
-        <w:t>makeNested</w:t>
-      </w:r>
-      <w:r>
-        <w:t>Context</w:t>
-      </w:r>
-      <w:proofErr w:type="spellEnd"/>
-      <w:r>
-        <w:t>().</w:t>
+        <w:t>Context(); rename Con</w:t>
+      </w:r>
+      <w:r>
+        <w:t>text.cloneContext() as makeNested</w:t>
+      </w:r>
+      <w:r>
+        <w:t>Context().</w:t>
       </w:r>
       <w:r>
         <w:t xml:space="preserve"> – DONE</w:t>
@@ -841,79 +763,7 @@
         <w:t>PROCEDURE data source: database-neutral stored procedure invocation with variables including OUT variables; used where SQL or STATEMENT would appear.</w:t>
       </w:r>
       <w:r>
-        <w:br/>
-      </w:r>
-      <w:r>
-        <w:br/>
-      </w:r>
-      <w:r>
-        <w:t>PROCEDURE</w:t>
-      </w:r>
-      <w:r>
-        <w:t xml:space="preserve"> </w:t>
-      </w:r>
-      <w:proofErr w:type="spellStart"/>
-      <w:r>
-        <w:t>charexpression</w:t>
-      </w:r>
-      <w:proofErr w:type="spellEnd"/>
-      <w:r>
-        <w:br/>
-      </w:r>
-      <w:r>
-        <w:t xml:space="preserve">[ [ </w:t>
-      </w:r>
-      <w:r>
-        <w:t>ARGUMENTS</w:t>
-      </w:r>
-      <w:r>
-        <w:t xml:space="preserve"> ] { expression [ IN ] | </w:t>
-      </w:r>
-      <w:proofErr w:type="spellStart"/>
-      <w:r>
-        <w:t>varname</w:t>
-      </w:r>
-      <w:proofErr w:type="spellEnd"/>
-      <w:r>
-        <w:t xml:space="preserve"> [ </w:t>
-      </w:r>
-      <w:r>
-        <w:rPr>
-          <w:u w:val="single"/>
-        </w:rPr>
-        <w:t>IN</w:t>
-      </w:r>
-      <w:r>
-        <w:t xml:space="preserve"> | OUT </w:t>
-      </w:r>
-      <w:r>
-        <w:t xml:space="preserve">| OUTPUT </w:t>
-      </w:r>
-      <w:r>
-        <w:t>| INOUT ] }</w:t>
-      </w:r>
-      <w:r>
-        <w:t xml:space="preserve"> </w:t>
-      </w:r>
-      <w:r>
-        <w:t>[, …] ]</w:t>
-      </w:r>
-      <w:r>
-        <w:br/>
-      </w:r>
-      <w:r>
-        <w:t>[ RETURNING</w:t>
-      </w:r>
-      <w:r>
-        <w:t xml:space="preserve"> </w:t>
-      </w:r>
-      <w:proofErr w:type="spellStart"/>
-      <w:r>
-        <w:t>varname</w:t>
-      </w:r>
-      <w:proofErr w:type="spellEnd"/>
-      <w:r>
-        <w:t xml:space="preserve"> ]</w:t>
+        <w:t xml:space="preserve"> – DONE</w:t>
       </w:r>
       <w:bookmarkStart w:id="0" w:name="_GoBack"/>
       <w:bookmarkEnd w:id="0"/>
@@ -1015,7 +865,6 @@
     </w:p>
     <w:p>
       <w:r>
-        <w:lastRenderedPageBreak/>
         <w:t>Full strategy as follows.</w:t>
       </w:r>
     </w:p>
@@ -1049,15 +898,8 @@
         </w:numPr>
       </w:pPr>
       <w:r>
-        <w:t xml:space="preserve">Add new keyword NAME to TASK syntax as follows: TASK [[NAME] </w:t>
-      </w:r>
-      <w:proofErr w:type="spellStart"/>
-      <w:r>
-        <w:t>taskname</w:t>
-      </w:r>
-      <w:proofErr w:type="spellEnd"/>
-      <w:r>
-        <w:t>] ...</w:t>
+        <w:lastRenderedPageBreak/>
+        <w:t>Add new keyword NAME to TASK syntax as follows: TASK [[NAME] taskname] ...</w:t>
       </w:r>
       <w:r>
         <w:t xml:space="preserve"> – DONE</w:t>
@@ -1121,15 +963,7 @@
         <w:t>Future task type names will avoid compound words.</w:t>
       </w:r>
       <w:r>
-        <w:t xml:space="preserve">  They will be of the form “Verb”.  Task names are encouraged to be of the form “</w:t>
-      </w:r>
-      <w:proofErr w:type="spellStart"/>
-      <w:r>
-        <w:t>VerbNoun</w:t>
-      </w:r>
-      <w:proofErr w:type="spellEnd"/>
-      <w:r>
-        <w:t>”.</w:t>
+        <w:t xml:space="preserve">  They will be of the form “Verb”.  Task names are encouraged to be of the form “VerbNoun”.</w:t>
       </w:r>
     </w:p>
     <w:p>
@@ -1217,15 +1051,7 @@
         </w:numPr>
       </w:pPr>
       <w:r>
-        <w:t xml:space="preserve">Enhance </w:t>
-      </w:r>
-      <w:proofErr w:type="spellStart"/>
-      <w:r>
-        <w:t>TaskSetParser</w:t>
-      </w:r>
-      <w:proofErr w:type="spellEnd"/>
-      <w:r>
-        <w:t xml:space="preserve"> to </w:t>
+        <w:t xml:space="preserve">Enhance TaskSetParser to </w:t>
       </w:r>
       <w:r>
         <w:t xml:space="preserve">recognize </w:t>
@@ -1310,33 +1136,33 @@
     </w:p>
     <w:p>
       <w:r>
+        <w:t xml:space="preserve">WHEN – This will be used in the future in the CASE construct.  If a variable is named </w:t>
+      </w:r>
+      <w:r>
+        <w:t>“when”</w:t>
+      </w:r>
+      <w:r>
+        <w:t>,</w:t>
+      </w:r>
+      <w:r>
+        <w:t xml:space="preserve"> there can be ambiguity in “CASE [expression] WHEN…”.  To avoid the ambiguity, </w:t>
+      </w:r>
+      <w:r>
+        <w:t xml:space="preserve">the rule is </w:t>
+      </w:r>
+      <w:r>
+        <w:t xml:space="preserve">if WHEN </w:t>
+      </w:r>
+      <w:r>
+        <w:t xml:space="preserve">appears where the keyword is allowed, it will be interpreted as the </w:t>
+      </w:r>
+      <w:r>
+        <w:t>keyword.  To use variable “when” as the expression, enclose it in parentheses as “CASE (when) WHEN…”.</w:t>
+      </w:r>
+    </w:p>
+    <w:p>
+      <w:r>
         <w:lastRenderedPageBreak/>
-        <w:t xml:space="preserve">WHEN – This will be used in the future in the CASE construct.  If a variable is named </w:t>
-      </w:r>
-      <w:r>
-        <w:t>“when”</w:t>
-      </w:r>
-      <w:r>
-        <w:t>,</w:t>
-      </w:r>
-      <w:r>
-        <w:t xml:space="preserve"> there can be ambiguity in “CASE [expression] WHEN…”.  To avoid the ambiguity, </w:t>
-      </w:r>
-      <w:r>
-        <w:t xml:space="preserve">the rule is </w:t>
-      </w:r>
-      <w:r>
-        <w:t xml:space="preserve">if WHEN </w:t>
-      </w:r>
-      <w:r>
-        <w:t xml:space="preserve">appears where the keyword is allowed, it will be interpreted as the </w:t>
-      </w:r>
-      <w:r>
-        <w:t>keyword.  To use variable “when” as the expression, enclose it in parentheses as “CASE (when) WHEN…”.</w:t>
-      </w:r>
-    </w:p>
-    <w:p>
-      <w:r>
         <w:t>YEAR, MONTH, DAY, WEEKDAY, HOUR, MINUTE, SECOND – These are keywords when they appear as the first argument of the DATEPART function.  Otherwise they can be used as variable names.  They also may be future function names.</w:t>
       </w:r>
     </w:p>
@@ -1576,697 +1402,541 @@
       <w:pPr>
         <w:pStyle w:val="Heading1"/>
       </w:pPr>
-      <w:proofErr w:type="spellStart"/>
+      <w:r>
+        <w:t>CheckDbp</w:t>
+      </w:r>
+    </w:p>
+    <w:p>
+      <w:r>
+        <w:t>Takes a RunDbp argument string and validates it:</w:t>
+      </w:r>
+    </w:p>
+    <w:p>
+      <w:pPr>
+        <w:pStyle w:val="ListParagraph"/>
+        <w:numPr>
+          <w:ilvl w:val="0"/>
+          <w:numId w:val="7"/>
+        </w:numPr>
+      </w:pPr>
+      <w:r>
+        <w:t>Confirm valid syntax of the script</w:t>
+      </w:r>
+    </w:p>
+    <w:p>
+      <w:pPr>
+        <w:pStyle w:val="ListParagraph"/>
+        <w:numPr>
+          <w:ilvl w:val="0"/>
+          <w:numId w:val="7"/>
+        </w:numPr>
+      </w:pPr>
+      <w:r>
+        <w:t>Confirm supplied arguments are correct type for the parameters</w:t>
+      </w:r>
+    </w:p>
+    <w:p>
+      <w:pPr>
+        <w:pStyle w:val="ListParagraph"/>
+        <w:numPr>
+          <w:ilvl w:val="0"/>
+          <w:numId w:val="7"/>
+        </w:numPr>
+      </w:pPr>
+      <w:r>
+        <w:t>Check whether any argument(s) is/are a valid schedule string.</w:t>
+      </w:r>
+    </w:p>
+    <w:p>
+      <w:pPr>
+        <w:pStyle w:val="Heading1"/>
+      </w:pPr>
       <w:r>
         <w:lastRenderedPageBreak/>
-        <w:t>CheckDbp</w:t>
-      </w:r>
-      <w:proofErr w:type="spellEnd"/>
-    </w:p>
-    <w:p>
-      <w:r>
-        <w:t xml:space="preserve">Takes a </w:t>
-      </w:r>
-      <w:proofErr w:type="spellStart"/>
-      <w:r>
-        <w:t>RunDbp</w:t>
-      </w:r>
-      <w:proofErr w:type="spellEnd"/>
-      <w:r>
-        <w:t xml:space="preserve"> argument string and validates it:</w:t>
-      </w:r>
-    </w:p>
-    <w:p>
-      <w:pPr>
-        <w:pStyle w:val="ListParagraph"/>
-        <w:numPr>
-          <w:ilvl w:val="0"/>
-          <w:numId w:val="7"/>
-        </w:numPr>
-      </w:pPr>
-      <w:r>
-        <w:t>Confirm valid syntax of the script</w:t>
-      </w:r>
-    </w:p>
-    <w:p>
-      <w:pPr>
-        <w:pStyle w:val="ListParagraph"/>
-        <w:numPr>
-          <w:ilvl w:val="0"/>
-          <w:numId w:val="7"/>
-        </w:numPr>
-      </w:pPr>
-      <w:r>
-        <w:t>Confirm supplied arguments are correct type for the parameters</w:t>
-      </w:r>
-    </w:p>
-    <w:p>
-      <w:pPr>
-        <w:pStyle w:val="ListParagraph"/>
-        <w:numPr>
-          <w:ilvl w:val="0"/>
-          <w:numId w:val="7"/>
-        </w:numPr>
-      </w:pPr>
-      <w:r>
-        <w:t>Check whether any argument(s) is/are a valid schedule string.</w:t>
+        <w:t>SrvWrap</w:t>
+      </w:r>
+    </w:p>
+    <w:p>
+      <w:r>
+        <w:t xml:space="preserve">Wraps any Windows </w:t>
+      </w:r>
+      <w:r>
+        <w:t xml:space="preserve">console </w:t>
+      </w:r>
+      <w:r>
+        <w:t>executable as service. – DONE</w:t>
       </w:r>
     </w:p>
     <w:p>
       <w:pPr>
         <w:pStyle w:val="Heading1"/>
       </w:pPr>
-      <w:proofErr w:type="spellStart"/>
-      <w:r>
-        <w:t>SrvWrap</w:t>
-      </w:r>
-      <w:proofErr w:type="spellEnd"/>
-    </w:p>
-    <w:p>
-      <w:r>
-        <w:t xml:space="preserve">Wraps any Windows </w:t>
-      </w:r>
-      <w:r>
-        <w:t xml:space="preserve">console </w:t>
-      </w:r>
-      <w:r>
-        <w:t>executable as service. – DONE</w:t>
+      <w:r>
+        <w:t>Serve</w:t>
+      </w:r>
+      <w:r>
+        <w:t>Dbp</w:t>
+      </w:r>
+    </w:p>
+    <w:p>
+      <w:r>
+        <w:t>Wraps</w:t>
+      </w:r>
+      <w:r>
+        <w:t xml:space="preserve"> a DBPA script </w:t>
+      </w:r>
+      <w:r>
+        <w:t xml:space="preserve">invocation </w:t>
+      </w:r>
+      <w:r>
+        <w:t xml:space="preserve">as a Windows service.  </w:t>
+      </w:r>
+      <w:r>
+        <w:t xml:space="preserve">This is just a batch file that uses </w:t>
+      </w:r>
+      <w:r>
+        <w:t>SrvWrap.exe</w:t>
+      </w:r>
+      <w:r>
+        <w:t xml:space="preserve"> with a Java command line to invoke RunDbp with the script and its arguments.  </w:t>
+      </w:r>
+      <w:r>
+        <w:t>Presumably it is a continuously running script, e.g., with a schedule task.  Starting the service starts the script, stopping the service sends an interrupt to the script.</w:t>
       </w:r>
     </w:p>
     <w:p>
       <w:pPr>
         <w:pStyle w:val="Heading1"/>
       </w:pPr>
-      <w:proofErr w:type="spellStart"/>
-      <w:r>
-        <w:t>Serve</w:t>
-      </w:r>
-      <w:r>
-        <w:t>Dbp</w:t>
-      </w:r>
-      <w:proofErr w:type="spellEnd"/>
-    </w:p>
-    <w:p>
-      <w:r>
-        <w:t>Wraps</w:t>
-      </w:r>
-      <w:r>
-        <w:t xml:space="preserve"> a DBPA script </w:t>
-      </w:r>
-      <w:r>
-        <w:t xml:space="preserve">invocation </w:t>
-      </w:r>
-      <w:r>
-        <w:t xml:space="preserve">as a Windows service.  </w:t>
-      </w:r>
-      <w:r>
-        <w:t xml:space="preserve">This is just a batch file that uses </w:t>
-      </w:r>
-      <w:r>
-        <w:t>SrvWrap.exe</w:t>
-      </w:r>
-      <w:r>
-        <w:t xml:space="preserve"> with a Java command line to invoke </w:t>
-      </w:r>
-      <w:proofErr w:type="spellStart"/>
-      <w:r>
-        <w:t>RunDbp</w:t>
-      </w:r>
-      <w:proofErr w:type="spellEnd"/>
-      <w:r>
-        <w:t xml:space="preserve"> with the script and its arguments.  </w:t>
-      </w:r>
-      <w:r>
-        <w:t>Presumably it is a continuously running script, e.g., with a schedule task.  Starting the service starts the script, stopping the service sends an interrupt to the script.</w:t>
+      <w:r>
+        <w:t>ManageDbp</w:t>
+      </w:r>
+    </w:p>
+    <w:p>
+      <w:r>
+        <w:t xml:space="preserve">DBPA script manager </w:t>
+      </w:r>
+      <w:r>
+        <w:t>exposing</w:t>
+      </w:r>
+      <w:r>
+        <w:t xml:space="preserve"> a web service interface</w:t>
+      </w:r>
+      <w:r>
+        <w:t xml:space="preserve"> </w:t>
+      </w:r>
+      <w:r>
+        <w:t>wrapped as a Windows service</w:t>
+      </w:r>
+      <w:r>
+        <w:t>.  Duplicate</w:t>
+      </w:r>
+      <w:r>
+        <w:t>s</w:t>
+      </w:r>
+      <w:r>
+        <w:t xml:space="preserve"> SQL Server Agent functionality, including creating schedules that invoke scripts on a scheduled basis.</w:t>
+      </w:r>
+      <w:r>
+        <w:t xml:space="preserve">  This is a better solution than</w:t>
+      </w:r>
+      <w:r>
+        <w:t xml:space="preserve"> requiring every script to implement its own scheduling.</w:t>
+      </w:r>
+    </w:p>
+    <w:p>
+      <w:r>
+        <w:t>This was formerly ControlDbp, which now has a new function.</w:t>
+      </w:r>
+    </w:p>
+    <w:p>
+      <w:pPr>
+        <w:pStyle w:val="Heading2"/>
+      </w:pPr>
+      <w:r>
+        <w:t>Capabilities</w:t>
+      </w:r>
+    </w:p>
+    <w:p>
+      <w:pPr>
+        <w:pStyle w:val="ListParagraph"/>
+        <w:numPr>
+          <w:ilvl w:val="0"/>
+          <w:numId w:val="4"/>
+        </w:numPr>
+      </w:pPr>
+      <w:r>
+        <w:t>Upload script (web service only)</w:t>
+      </w:r>
+      <w:r>
+        <w:t xml:space="preserve"> – DONE</w:t>
+      </w:r>
+    </w:p>
+    <w:p>
+      <w:pPr>
+        <w:pStyle w:val="ListParagraph"/>
+        <w:numPr>
+          <w:ilvl w:val="0"/>
+          <w:numId w:val="4"/>
+        </w:numPr>
+      </w:pPr>
+      <w:r>
+        <w:t>Validate a script</w:t>
+      </w:r>
+      <w:r>
+        <w:t xml:space="preserve"> – DONE </w:t>
+      </w:r>
+    </w:p>
+    <w:p>
+      <w:pPr>
+        <w:pStyle w:val="ListParagraph"/>
+        <w:numPr>
+          <w:ilvl w:val="0"/>
+          <w:numId w:val="4"/>
+        </w:numPr>
+      </w:pPr>
+      <w:r>
+        <w:t>Download script (web service only)</w:t>
+      </w:r>
+      <w:r>
+        <w:t xml:space="preserve"> – DONE</w:t>
+      </w:r>
+    </w:p>
+    <w:p>
+      <w:pPr>
+        <w:pStyle w:val="ListParagraph"/>
+        <w:numPr>
+          <w:ilvl w:val="0"/>
+          <w:numId w:val="4"/>
+        </w:numPr>
+      </w:pPr>
+      <w:r>
+        <w:t>List available scripts</w:t>
+      </w:r>
+      <w:r>
+        <w:t xml:space="preserve"> – DONE</w:t>
+      </w:r>
+    </w:p>
+    <w:p>
+      <w:pPr>
+        <w:pStyle w:val="ListParagraph"/>
+        <w:numPr>
+          <w:ilvl w:val="0"/>
+          <w:numId w:val="4"/>
+        </w:numPr>
+      </w:pPr>
+      <w:r>
+        <w:t>CRUD for script launch configurations</w:t>
+      </w:r>
+      <w:r>
+        <w:t xml:space="preserve"> – DONE</w:t>
+      </w:r>
+    </w:p>
+    <w:p>
+      <w:pPr>
+        <w:pStyle w:val="ListParagraph"/>
+        <w:numPr>
+          <w:ilvl w:val="0"/>
+          <w:numId w:val="4"/>
+        </w:numPr>
+      </w:pPr>
+      <w:r>
+        <w:t>Start a script from launch configuration</w:t>
+      </w:r>
+      <w:r>
+        <w:t xml:space="preserve"> – DONE</w:t>
+      </w:r>
+    </w:p>
+    <w:p>
+      <w:pPr>
+        <w:pStyle w:val="ListParagraph"/>
+        <w:numPr>
+          <w:ilvl w:val="0"/>
+          <w:numId w:val="4"/>
+        </w:numPr>
+      </w:pPr>
+      <w:r>
+        <w:t>List running scripts</w:t>
+      </w:r>
+      <w:r>
+        <w:t xml:space="preserve"> – DONE</w:t>
+      </w:r>
+    </w:p>
+    <w:p>
+      <w:pPr>
+        <w:pStyle w:val="ListParagraph"/>
+        <w:numPr>
+          <w:ilvl w:val="0"/>
+          <w:numId w:val="4"/>
+        </w:numPr>
+      </w:pPr>
+      <w:r>
+        <w:t>Stop a running script</w:t>
+      </w:r>
+      <w:r>
+        <w:t xml:space="preserve"> – DONE</w:t>
+      </w:r>
+    </w:p>
+    <w:p>
+      <w:pPr>
+        <w:pStyle w:val="ListParagraph"/>
+        <w:numPr>
+          <w:ilvl w:val="0"/>
+          <w:numId w:val="4"/>
+        </w:numPr>
+      </w:pPr>
+      <w:r>
+        <w:t>BONUS: Generate a standard report script</w:t>
+      </w:r>
+    </w:p>
+    <w:p>
+      <w:r>
+        <w:t>TODO:</w:t>
+      </w:r>
+    </w:p>
+    <w:p>
+      <w:pPr>
+        <w:pStyle w:val="ListParagraph"/>
+        <w:numPr>
+          <w:ilvl w:val="0"/>
+          <w:numId w:val="6"/>
+        </w:numPr>
+      </w:pPr>
+      <w:r>
+        <w:t>Rename Controller to Manager</w:t>
+      </w:r>
+      <w:r>
+        <w:t xml:space="preserve"> – DONE</w:t>
+      </w:r>
+    </w:p>
+    <w:p>
+      <w:pPr>
+        <w:pStyle w:val="ListParagraph"/>
+        <w:numPr>
+          <w:ilvl w:val="0"/>
+          <w:numId w:val="6"/>
+        </w:numPr>
+      </w:pPr>
+      <w:r>
+        <w:t>APIs for managing schedules.</w:t>
+      </w:r>
+      <w:r>
+        <w:t xml:space="preserve"> – DONE</w:t>
+      </w:r>
+    </w:p>
+    <w:p>
+      <w:pPr>
+        <w:pStyle w:val="ListParagraph"/>
+        <w:numPr>
+          <w:ilvl w:val="0"/>
+          <w:numId w:val="6"/>
+        </w:numPr>
+      </w:pPr>
+      <w:r>
+        <w:t>Associate each configuration with zero or more schedules.  A schedules can be shared among multiple configurations.</w:t>
+      </w:r>
+      <w:r>
+        <w:t xml:space="preserve"> – DONE</w:t>
+      </w:r>
+    </w:p>
+    <w:p>
+      <w:pPr>
+        <w:pStyle w:val="ListParagraph"/>
+        <w:numPr>
+          <w:ilvl w:val="0"/>
+          <w:numId w:val="6"/>
+        </w:numPr>
+      </w:pPr>
+      <w:r>
+        <w:t>Expose all public methods in</w:t>
+      </w:r>
+      <w:r>
+        <w:t xml:space="preserve"> RESTful API</w:t>
+      </w:r>
+      <w:r>
+        <w:t>.</w:t>
+      </w:r>
+      <w:r>
+        <w:t xml:space="preserve"> – DONE</w:t>
+      </w:r>
+    </w:p>
+    <w:p>
+      <w:pPr>
+        <w:pStyle w:val="ListParagraph"/>
+        <w:numPr>
+          <w:ilvl w:val="0"/>
+          <w:numId w:val="6"/>
+        </w:numPr>
+      </w:pPr>
+      <w:r>
+        <w:t>File upload and download for scripts and properties.</w:t>
+      </w:r>
+      <w:r>
+        <w:t xml:space="preserve"> – DONE</w:t>
+      </w:r>
+    </w:p>
+    <w:p>
+      <w:pPr>
+        <w:pStyle w:val="ListParagraph"/>
+        <w:numPr>
+          <w:ilvl w:val="0"/>
+          <w:numId w:val="6"/>
+        </w:numPr>
+      </w:pPr>
+      <w:r>
+        <w:t>Implement scheduled runs of scripts.</w:t>
+      </w:r>
+      <w:r>
+        <w:t xml:space="preserve"> – DONE</w:t>
+      </w:r>
+    </w:p>
+    <w:p>
+      <w:pPr>
+        <w:pStyle w:val="ListParagraph"/>
+        <w:numPr>
+          <w:ilvl w:val="0"/>
+          <w:numId w:val="6"/>
+        </w:numPr>
+      </w:pPr>
+      <w:r>
+        <w:t>Set up default context properties distinct from properties used by the manager.  In fact, the manager only uses a database connection from a context, so it really doesn’t need a full context.  It does need protection from database timeouts and stale connections, but these don’t need to be provided by the Context object.  It can use the DatabaseConnection object.</w:t>
+      </w:r>
+    </w:p>
+    <w:p>
+      <w:pPr>
+        <w:pStyle w:val="ListParagraph"/>
+        <w:numPr>
+          <w:ilvl w:val="0"/>
+          <w:numId w:val="6"/>
+        </w:numPr>
+      </w:pPr>
+      <w:r>
+        <w:lastRenderedPageBreak/>
+        <w:t>The manager should use classic Java logging (e.g.,logback) for itself, but not for the scripts it runs.</w:t>
       </w:r>
     </w:p>
     <w:p>
       <w:pPr>
         <w:pStyle w:val="Heading1"/>
       </w:pPr>
-      <w:proofErr w:type="spellStart"/>
-      <w:r>
-        <w:t>ManageDbp</w:t>
-      </w:r>
-      <w:proofErr w:type="spellEnd"/>
-    </w:p>
-    <w:p>
-      <w:r>
-        <w:t xml:space="preserve">DBPA script manager </w:t>
-      </w:r>
-      <w:r>
-        <w:t>exposing</w:t>
-      </w:r>
-      <w:r>
-        <w:t xml:space="preserve"> a web service interface</w:t>
+      <w:r>
+        <w:t>ControlDbp To Do</w:t>
+      </w:r>
+    </w:p>
+    <w:p>
+      <w:r>
+        <w:t>A command line program that talks via web service to ManageDbp.</w:t>
+      </w:r>
+    </w:p>
+    <w:p>
+      <w:pPr>
+        <w:pStyle w:val="Heading2"/>
+      </w:pPr>
+      <w:r>
+        <w:t>Commands</w:t>
+      </w:r>
+    </w:p>
+    <w:p>
+      <w:r>
+        <w:t>LIST SCRIPTS</w:t>
+      </w:r>
+    </w:p>
+    <w:p>
+      <w:r>
+        <w:t>{UPLOAD | PUT} SCRIPT scriptName FROM scriptDir</w:t>
+      </w:r>
+    </w:p>
+    <w:p>
+      <w:r>
+        <w:t>{DOWNLOAD | GET} SCRIPT scriptName TO scriptDir</w:t>
+      </w:r>
+    </w:p>
+    <w:p>
+      <w:r>
+        <w:t>VALIDATE SCRIPT scriptName</w:t>
+      </w:r>
+    </w:p>
+    <w:p>
+      <w:r>
+        <w:t>DELETE SCRIPT scriptName</w:t>
+      </w:r>
+    </w:p>
+    <w:p>
+      <w:r>
+        <w:t>LIST PROPERTIES</w:t>
+      </w:r>
+    </w:p>
+    <w:p>
+      <w:r>
+        <w:t>{UPLOAD | PUT} PROPERTIES propName FROM propDir</w:t>
+      </w:r>
+    </w:p>
+    <w:p>
+      <w:r>
+        <w:t>{DOWNLOAD | GET} PROPERTIES propName TO propDir</w:t>
+      </w:r>
+    </w:p>
+    <w:p>
+      <w:r>
+        <w:t xml:space="preserve">DELETE </w:t>
+      </w:r>
+      <w:r>
+        <w:t>PROPERTIES propN</w:t>
+      </w:r>
+      <w:r>
+        <w:t>ame</w:t>
+      </w:r>
+    </w:p>
+    <w:p>
+      <w:r>
+        <w:t>CREATE SCHEMA</w:t>
+      </w:r>
+    </w:p>
+    <w:p>
+      <w:r>
+        <w:t>LIST SCHEDULES</w:t>
+      </w:r>
+    </w:p>
+    <w:p>
+      <w:r>
+        <w:t>CREATE SCHEDULE schedName ‘schedule’</w:t>
+      </w:r>
+    </w:p>
+    <w:p>
+      <w:r>
+        <w:t>SHOW SCHEDULE schedName</w:t>
+      </w:r>
+    </w:p>
+    <w:p>
+      <w:r>
+        <w:t>DELETE SCHEDULE schedName</w:t>
+      </w:r>
+    </w:p>
+    <w:p>
+      <w:r>
+        <w:t>C</w:t>
+      </w:r>
+      <w:r>
+        <w:t xml:space="preserve">REATE </w:t>
+      </w:r>
+      <w:r>
+        <w:t>JOB</w:t>
       </w:r>
       <w:r>
         <w:t xml:space="preserve"> </w:t>
       </w:r>
       <w:r>
-        <w:t>wrapped as a Windows service</w:t>
-      </w:r>
-      <w:r>
-        <w:t>.  Duplicate</w:t>
-      </w:r>
-      <w:r>
-        <w:t>s</w:t>
-      </w:r>
-      <w:r>
-        <w:t xml:space="preserve"> SQL Server Agent functionality, including creating schedules that invoke scripts on a scheduled basis.</w:t>
-      </w:r>
-      <w:r>
-        <w:t xml:space="preserve">  This is a better solution than</w:t>
-      </w:r>
-      <w:r>
-        <w:t xml:space="preserve"> requiring every script to implement its own scheduling.</w:t>
-      </w:r>
-    </w:p>
-    <w:p>
-      <w:r>
-        <w:t xml:space="preserve">This was formerly </w:t>
-      </w:r>
-      <w:proofErr w:type="spellStart"/>
-      <w:r>
-        <w:t>ControlDbp</w:t>
-      </w:r>
-      <w:proofErr w:type="spellEnd"/>
-      <w:r>
-        <w:t>, which now has a new function.</w:t>
-      </w:r>
-    </w:p>
-    <w:p>
-      <w:pPr>
-        <w:pStyle w:val="Heading2"/>
-      </w:pPr>
-      <w:r>
-        <w:t>Capabilities</w:t>
-      </w:r>
-    </w:p>
-    <w:p>
-      <w:pPr>
-        <w:pStyle w:val="ListParagraph"/>
-        <w:numPr>
-          <w:ilvl w:val="0"/>
-          <w:numId w:val="4"/>
-        </w:numPr>
-      </w:pPr>
-      <w:r>
-        <w:t>Upload script (web service only)</w:t>
-      </w:r>
-      <w:r>
-        <w:t xml:space="preserve"> – DONE</w:t>
-      </w:r>
-    </w:p>
-    <w:p>
-      <w:pPr>
-        <w:pStyle w:val="ListParagraph"/>
-        <w:numPr>
-          <w:ilvl w:val="0"/>
-          <w:numId w:val="4"/>
-        </w:numPr>
-      </w:pPr>
-      <w:r>
-        <w:t>Validate a script</w:t>
-      </w:r>
-      <w:r>
-        <w:t xml:space="preserve"> – DONE </w:t>
-      </w:r>
-    </w:p>
-    <w:p>
-      <w:pPr>
-        <w:pStyle w:val="ListParagraph"/>
-        <w:numPr>
-          <w:ilvl w:val="0"/>
-          <w:numId w:val="4"/>
-        </w:numPr>
-      </w:pPr>
-      <w:r>
-        <w:t>Download script (web service only)</w:t>
-      </w:r>
-      <w:r>
-        <w:t xml:space="preserve"> – DONE</w:t>
-      </w:r>
-    </w:p>
-    <w:p>
-      <w:pPr>
-        <w:pStyle w:val="ListParagraph"/>
-        <w:numPr>
-          <w:ilvl w:val="0"/>
-          <w:numId w:val="4"/>
-        </w:numPr>
-      </w:pPr>
-      <w:r>
-        <w:t>List available scripts</w:t>
-      </w:r>
-      <w:r>
-        <w:t xml:space="preserve"> – DONE</w:t>
-      </w:r>
-    </w:p>
-    <w:p>
-      <w:pPr>
-        <w:pStyle w:val="ListParagraph"/>
-        <w:numPr>
-          <w:ilvl w:val="0"/>
-          <w:numId w:val="4"/>
-        </w:numPr>
-      </w:pPr>
-      <w:r>
-        <w:t>CRUD for script launch configurations</w:t>
-      </w:r>
-      <w:r>
-        <w:t xml:space="preserve"> – DONE</w:t>
-      </w:r>
-    </w:p>
-    <w:p>
-      <w:pPr>
-        <w:pStyle w:val="ListParagraph"/>
-        <w:numPr>
-          <w:ilvl w:val="0"/>
-          <w:numId w:val="4"/>
-        </w:numPr>
-      </w:pPr>
-      <w:r>
-        <w:t>Start a script from launch configuration</w:t>
-      </w:r>
-      <w:r>
-        <w:t xml:space="preserve"> – DONE</w:t>
-      </w:r>
-    </w:p>
-    <w:p>
-      <w:pPr>
-        <w:pStyle w:val="ListParagraph"/>
-        <w:numPr>
-          <w:ilvl w:val="0"/>
-          <w:numId w:val="4"/>
-        </w:numPr>
-      </w:pPr>
-      <w:r>
-        <w:t>List running scripts</w:t>
-      </w:r>
-      <w:r>
-        <w:t xml:space="preserve"> – DONE</w:t>
-      </w:r>
-    </w:p>
-    <w:p>
-      <w:pPr>
-        <w:pStyle w:val="ListParagraph"/>
-        <w:numPr>
-          <w:ilvl w:val="0"/>
-          <w:numId w:val="4"/>
-        </w:numPr>
-      </w:pPr>
-      <w:r>
-        <w:t>Stop a running script</w:t>
-      </w:r>
-      <w:r>
-        <w:t xml:space="preserve"> – DONE</w:t>
-      </w:r>
-    </w:p>
-    <w:p>
-      <w:pPr>
-        <w:pStyle w:val="ListParagraph"/>
-        <w:numPr>
-          <w:ilvl w:val="0"/>
-          <w:numId w:val="4"/>
-        </w:numPr>
-      </w:pPr>
-      <w:r>
-        <w:t>BONUS: Generate a standard report script</w:t>
-      </w:r>
-    </w:p>
-    <w:p>
-      <w:r>
-        <w:t>TODO:</w:t>
-      </w:r>
-    </w:p>
-    <w:p>
-      <w:pPr>
-        <w:pStyle w:val="ListParagraph"/>
-        <w:numPr>
-          <w:ilvl w:val="0"/>
-          <w:numId w:val="6"/>
-        </w:numPr>
-      </w:pPr>
-      <w:r>
-        <w:t>Rename Controller to Manager</w:t>
-      </w:r>
-      <w:r>
-        <w:t xml:space="preserve"> – DONE</w:t>
-      </w:r>
-    </w:p>
-    <w:p>
-      <w:pPr>
-        <w:pStyle w:val="ListParagraph"/>
-        <w:numPr>
-          <w:ilvl w:val="0"/>
-          <w:numId w:val="6"/>
-        </w:numPr>
-      </w:pPr>
-      <w:r>
-        <w:t>APIs for managing schedules.</w:t>
-      </w:r>
-      <w:r>
-        <w:t xml:space="preserve"> – DONE</w:t>
-      </w:r>
-    </w:p>
-    <w:p>
-      <w:pPr>
-        <w:pStyle w:val="ListParagraph"/>
-        <w:numPr>
-          <w:ilvl w:val="0"/>
-          <w:numId w:val="6"/>
-        </w:numPr>
-      </w:pPr>
-      <w:r>
-        <w:t>Associate each configuration with zero or more schedules.  A schedules can be shared among multiple configurations.</w:t>
-      </w:r>
-      <w:r>
-        <w:t xml:space="preserve"> – DONE</w:t>
-      </w:r>
-    </w:p>
-    <w:p>
-      <w:pPr>
-        <w:pStyle w:val="ListParagraph"/>
-        <w:numPr>
-          <w:ilvl w:val="0"/>
-          <w:numId w:val="6"/>
-        </w:numPr>
-      </w:pPr>
-      <w:r>
-        <w:t>Expose all public methods in</w:t>
-      </w:r>
-      <w:r>
-        <w:t xml:space="preserve"> RESTful API</w:t>
-      </w:r>
-      <w:r>
-        <w:t>.</w:t>
-      </w:r>
-      <w:r>
-        <w:t xml:space="preserve"> – DONE</w:t>
-      </w:r>
-    </w:p>
-    <w:p>
-      <w:pPr>
-        <w:pStyle w:val="ListParagraph"/>
-        <w:numPr>
-          <w:ilvl w:val="0"/>
-          <w:numId w:val="6"/>
-        </w:numPr>
-      </w:pPr>
-      <w:r>
-        <w:lastRenderedPageBreak/>
-        <w:t>File upload and download for scripts and properties.</w:t>
-      </w:r>
-      <w:r>
-        <w:t xml:space="preserve"> – DONE</w:t>
-      </w:r>
-    </w:p>
-    <w:p>
-      <w:pPr>
-        <w:pStyle w:val="ListParagraph"/>
-        <w:numPr>
-          <w:ilvl w:val="0"/>
-          <w:numId w:val="6"/>
-        </w:numPr>
-      </w:pPr>
-      <w:r>
-        <w:t>Implement scheduled runs of scripts.</w:t>
-      </w:r>
-      <w:r>
-        <w:t xml:space="preserve"> – DONE</w:t>
-      </w:r>
-    </w:p>
-    <w:p>
-      <w:pPr>
-        <w:pStyle w:val="ListParagraph"/>
-        <w:numPr>
-          <w:ilvl w:val="0"/>
-          <w:numId w:val="6"/>
-        </w:numPr>
-      </w:pPr>
-      <w:r>
-        <w:t xml:space="preserve">Set up default context properties distinct from properties used by the manager.  In fact, the manager only uses a database connection from a context, so it really doesn’t need a full context.  It does need protection from database timeouts and stale connections, but these don’t need to be provided by the Context object.  It can use the </w:t>
-      </w:r>
-      <w:proofErr w:type="spellStart"/>
-      <w:r>
-        <w:t>DatabaseConnection</w:t>
-      </w:r>
-      <w:proofErr w:type="spellEnd"/>
-      <w:r>
-        <w:t xml:space="preserve"> object.</w:t>
-      </w:r>
-    </w:p>
-    <w:p>
-      <w:pPr>
-        <w:pStyle w:val="ListParagraph"/>
-        <w:numPr>
-          <w:ilvl w:val="0"/>
-          <w:numId w:val="6"/>
-        </w:numPr>
-      </w:pPr>
-      <w:r>
-        <w:t>The manager should use classic Java logging (e.g.,</w:t>
-      </w:r>
-      <w:proofErr w:type="spellStart"/>
-      <w:r>
-        <w:t>logback</w:t>
-      </w:r>
-      <w:proofErr w:type="spellEnd"/>
-      <w:r>
-        <w:t>) for itself, but not for the scripts it runs.</w:t>
-      </w:r>
-    </w:p>
-    <w:p>
-      <w:pPr>
-        <w:pStyle w:val="Heading1"/>
-      </w:pPr>
-      <w:proofErr w:type="spellStart"/>
-      <w:r>
-        <w:t>ControlDbp</w:t>
-      </w:r>
-      <w:proofErr w:type="spellEnd"/>
-      <w:r>
-        <w:t xml:space="preserve"> To Do</w:t>
-      </w:r>
-    </w:p>
-    <w:p>
-      <w:r>
-        <w:t xml:space="preserve">A command line program that talks via web service to </w:t>
-      </w:r>
-      <w:proofErr w:type="spellStart"/>
-      <w:r>
-        <w:t>ManageDbp</w:t>
-      </w:r>
-      <w:proofErr w:type="spellEnd"/>
-      <w:r>
-        <w:t>.</w:t>
-      </w:r>
-    </w:p>
-    <w:p>
-      <w:pPr>
-        <w:pStyle w:val="Heading2"/>
-      </w:pPr>
-      <w:r>
-        <w:t>Commands</w:t>
-      </w:r>
-    </w:p>
-    <w:p>
-      <w:r>
-        <w:t>LIST SCRIPTS</w:t>
-      </w:r>
-    </w:p>
-    <w:p>
-      <w:r>
-        <w:t xml:space="preserve">{UPLOAD | PUT} SCRIPT </w:t>
-      </w:r>
-      <w:proofErr w:type="spellStart"/>
-      <w:r>
-        <w:t>scriptName</w:t>
-      </w:r>
-      <w:proofErr w:type="spellEnd"/>
-      <w:r>
-        <w:t xml:space="preserve"> FROM </w:t>
-      </w:r>
-      <w:proofErr w:type="spellStart"/>
-      <w:r>
-        <w:t>scriptDir</w:t>
-      </w:r>
-      <w:proofErr w:type="spellEnd"/>
-    </w:p>
-    <w:p>
-      <w:r>
-        <w:t xml:space="preserve">{DOWNLOAD | GET} SCRIPT </w:t>
-      </w:r>
-      <w:proofErr w:type="spellStart"/>
-      <w:r>
-        <w:t>scriptName</w:t>
-      </w:r>
-      <w:proofErr w:type="spellEnd"/>
-      <w:r>
-        <w:t xml:space="preserve"> TO </w:t>
-      </w:r>
-      <w:proofErr w:type="spellStart"/>
-      <w:r>
-        <w:t>scriptDir</w:t>
-      </w:r>
-      <w:proofErr w:type="spellEnd"/>
-    </w:p>
-    <w:p>
-      <w:r>
-        <w:t xml:space="preserve">VALIDATE SCRIPT </w:t>
-      </w:r>
-      <w:proofErr w:type="spellStart"/>
-      <w:r>
-        <w:t>scriptName</w:t>
-      </w:r>
-      <w:proofErr w:type="spellEnd"/>
-    </w:p>
-    <w:p>
-      <w:r>
-        <w:t xml:space="preserve">DELETE SCRIPT </w:t>
-      </w:r>
-      <w:proofErr w:type="spellStart"/>
-      <w:r>
-        <w:t>scriptName</w:t>
-      </w:r>
-      <w:proofErr w:type="spellEnd"/>
-    </w:p>
-    <w:p>
-      <w:r>
-        <w:t>LIST PROPERTIES</w:t>
-      </w:r>
-    </w:p>
-    <w:p>
-      <w:r>
-        <w:t xml:space="preserve">{UPLOAD | PUT} PROPERTIES </w:t>
-      </w:r>
-      <w:proofErr w:type="spellStart"/>
-      <w:r>
-        <w:t>propName</w:t>
-      </w:r>
-      <w:proofErr w:type="spellEnd"/>
-      <w:r>
-        <w:t xml:space="preserve"> FROM </w:t>
-      </w:r>
-      <w:proofErr w:type="spellStart"/>
-      <w:r>
-        <w:t>propDir</w:t>
-      </w:r>
-      <w:proofErr w:type="spellEnd"/>
-    </w:p>
-    <w:p>
-      <w:r>
-        <w:t xml:space="preserve">{DOWNLOAD | GET} PROPERTIES </w:t>
-      </w:r>
-      <w:proofErr w:type="spellStart"/>
-      <w:r>
-        <w:t>propName</w:t>
-      </w:r>
-      <w:proofErr w:type="spellEnd"/>
-      <w:r>
-        <w:t xml:space="preserve"> TO </w:t>
-      </w:r>
-      <w:proofErr w:type="spellStart"/>
-      <w:r>
-        <w:t>propDir</w:t>
-      </w:r>
-      <w:proofErr w:type="spellEnd"/>
-    </w:p>
-    <w:p>
-      <w:r>
-        <w:t xml:space="preserve">DELETE </w:t>
-      </w:r>
-      <w:r>
-        <w:t xml:space="preserve">PROPERTIES </w:t>
-      </w:r>
-      <w:proofErr w:type="spellStart"/>
-      <w:r>
-        <w:t>propN</w:t>
-      </w:r>
-      <w:r>
-        <w:t>ame</w:t>
-      </w:r>
-      <w:proofErr w:type="spellEnd"/>
-    </w:p>
-    <w:p>
-      <w:r>
-        <w:t>CREATE SCHEMA</w:t>
-      </w:r>
-    </w:p>
-    <w:p>
-      <w:r>
-        <w:t>LIST SCHEDULES</w:t>
-      </w:r>
-    </w:p>
-    <w:p>
-      <w:r>
-        <w:t xml:space="preserve">CREATE SCHEDULE </w:t>
-      </w:r>
-      <w:proofErr w:type="spellStart"/>
-      <w:r>
-        <w:t>schedName</w:t>
-      </w:r>
-      <w:proofErr w:type="spellEnd"/>
-      <w:r>
-        <w:t xml:space="preserve"> ‘schedule’</w:t>
-      </w:r>
-    </w:p>
-    <w:p>
-      <w:r>
-        <w:t xml:space="preserve">SHOW SCHEDULE </w:t>
-      </w:r>
-      <w:proofErr w:type="spellStart"/>
-      <w:r>
-        <w:t>schedName</w:t>
-      </w:r>
-      <w:proofErr w:type="spellEnd"/>
-    </w:p>
-    <w:p>
-      <w:r>
-        <w:t xml:space="preserve">DELETE SCHEDULE </w:t>
-      </w:r>
-      <w:proofErr w:type="spellStart"/>
-      <w:r>
-        <w:t>schedName</w:t>
-      </w:r>
-      <w:proofErr w:type="spellEnd"/>
-    </w:p>
-    <w:p>
-      <w:r>
-        <w:t>C</w:t>
-      </w:r>
-      <w:r>
-        <w:t xml:space="preserve">REATE </w:t>
-      </w:r>
-      <w:r>
-        <w:t>JOB</w:t>
-      </w:r>
-      <w:r>
-        <w:t xml:space="preserve"> </w:t>
-      </w:r>
-      <w:proofErr w:type="spellStart"/>
-      <w:r>
         <w:t>job</w:t>
       </w:r>
       <w:r>
-        <w:t>Name</w:t>
-      </w:r>
-      <w:proofErr w:type="spellEnd"/>
-      <w:r>
-        <w:t xml:space="preserve"> </w:t>
+        <w:t xml:space="preserve">Name </w:t>
       </w:r>
       <w:r>
         <w:t>SCRIPT</w:t>
       </w:r>
       <w:r>
-        <w:t xml:space="preserve"> </w:t>
-      </w:r>
-      <w:proofErr w:type="spellStart"/>
-      <w:r>
-        <w:t>scriptName</w:t>
-      </w:r>
-      <w:proofErr w:type="spellEnd"/>
+        <w:t xml:space="preserve"> scriptName</w:t>
+      </w:r>
       <w:r>
         <w:br/>
       </w:r>
@@ -2274,15 +1944,7 @@
         <w:t>[PROP</w:t>
       </w:r>
       <w:r>
-        <w:t xml:space="preserve">ERTIES </w:t>
-      </w:r>
-      <w:proofErr w:type="spellStart"/>
-      <w:r>
-        <w:t>propName</w:t>
-      </w:r>
-      <w:proofErr w:type="spellEnd"/>
-      <w:r>
-        <w:t>]</w:t>
+        <w:t>ERTIES propName]</w:t>
       </w:r>
       <w:r>
         <w:br/>
@@ -2340,79 +2002,48 @@
     </w:p>
     <w:p>
       <w:r>
+        <w:t xml:space="preserve">LIST </w:t>
+      </w:r>
+      <w:r>
+        <w:t>JOBS</w:t>
+      </w:r>
+    </w:p>
+    <w:p>
+      <w:r>
+        <w:t>SHOW</w:t>
+      </w:r>
+      <w:r>
+        <w:t xml:space="preserve"> </w:t>
+      </w:r>
+      <w:r>
+        <w:t>JOB jobName</w:t>
+      </w:r>
+    </w:p>
+    <w:p>
+      <w:r>
+        <w:t xml:space="preserve">DELETE </w:t>
+      </w:r>
+      <w:r>
+        <w:t>JOB jobName</w:t>
+      </w:r>
+    </w:p>
+    <w:p>
+      <w:r>
         <w:lastRenderedPageBreak/>
-        <w:t xml:space="preserve">LIST </w:t>
-      </w:r>
-      <w:r>
-        <w:t>JOBS</w:t>
-      </w:r>
-    </w:p>
-    <w:p>
-      <w:r>
-        <w:t>SHOW</w:t>
+        <w:t xml:space="preserve">ALTER </w:t>
+      </w:r>
+      <w:r>
+        <w:t>JOB jobName</w:t>
       </w:r>
       <w:r>
         <w:t xml:space="preserve"> </w:t>
       </w:r>
       <w:r>
-        <w:t xml:space="preserve">JOB </w:t>
-      </w:r>
-      <w:proofErr w:type="spellStart"/>
-      <w:r>
-        <w:t>jobName</w:t>
-      </w:r>
-      <w:proofErr w:type="spellEnd"/>
-    </w:p>
-    <w:p>
-      <w:r>
-        <w:t xml:space="preserve">DELETE </w:t>
-      </w:r>
-      <w:r>
-        <w:t xml:space="preserve">JOB </w:t>
-      </w:r>
-      <w:proofErr w:type="spellStart"/>
-      <w:r>
-        <w:t>jobName</w:t>
-      </w:r>
-      <w:proofErr w:type="spellEnd"/>
-    </w:p>
-    <w:p>
-      <w:r>
-        <w:t xml:space="preserve">ALTER </w:t>
-      </w:r>
-      <w:r>
-        <w:t xml:space="preserve">JOB </w:t>
-      </w:r>
-      <w:proofErr w:type="spellStart"/>
-      <w:r>
-        <w:t>jobName</w:t>
-      </w:r>
-      <w:proofErr w:type="spellEnd"/>
-      <w:r>
-        <w:t xml:space="preserve"> </w:t>
-      </w:r>
-      <w:r>
-        <w:t xml:space="preserve">[SCRIPT </w:t>
-      </w:r>
-      <w:proofErr w:type="spellStart"/>
-      <w:r>
-        <w:t>scriptName</w:t>
-      </w:r>
-      <w:proofErr w:type="spellEnd"/>
-      <w:r>
-        <w:t>]</w:t>
+        <w:t>[SCRIPT scriptName]</w:t>
       </w:r>
       <w:r>
         <w:br/>
-        <w:t xml:space="preserve">[NO PROPERTIES | PROPERTIES </w:t>
-      </w:r>
-      <w:proofErr w:type="spellStart"/>
-      <w:r>
-        <w:t>propName</w:t>
-      </w:r>
-      <w:proofErr w:type="spellEnd"/>
-      <w:r>
-        <w:t>]</w:t>
+        <w:t>[NO PROPERTIES | PROPERTIES propName]</w:t>
       </w:r>
       <w:r>
         <w:br/>
@@ -2448,21 +2079,17 @@
       <w:r>
         <w:t xml:space="preserve">RUN </w:t>
       </w:r>
-      <w:proofErr w:type="spellStart"/>
       <w:r>
         <w:t>jobName</w:t>
       </w:r>
-      <w:proofErr w:type="spellEnd"/>
     </w:p>
     <w:p>
       <w:r>
         <w:t xml:space="preserve">STOP </w:t>
       </w:r>
-      <w:proofErr w:type="spellStart"/>
       <w:r>
         <w:t>jobName</w:t>
       </w:r>
-      <w:proofErr w:type="spellEnd"/>
     </w:p>
     <w:p>
       <w:r>

</xml_diff>

<commit_message>
Implemented WAITFOR ASYNC task
</commit_message>
<xml_diff>
--- a/docs/DBPA To Do.docx
+++ b/docs/DBPA To Do.docx
@@ -6,13 +6,8 @@
       <w:pPr>
         <w:pStyle w:val="Heading1"/>
       </w:pPr>
-      <w:proofErr w:type="spellStart"/>
-      <w:r>
-        <w:t>RunDbp</w:t>
-      </w:r>
-      <w:proofErr w:type="spellEnd"/>
-      <w:r>
-        <w:t xml:space="preserve"> </w:t>
+      <w:r>
+        <w:t xml:space="preserve">RunDbp </w:t>
       </w:r>
       <w:r>
         <w:t>To Do</w:t>
@@ -77,13 +72,8 @@
           <w:numId w:val="1"/>
         </w:numPr>
       </w:pPr>
-      <w:proofErr w:type="spellStart"/>
-      <w:r>
-        <w:t>processId</w:t>
-      </w:r>
-      <w:proofErr w:type="spellEnd"/>
-      <w:r>
-        <w:t xml:space="preserve"> </w:t>
+      <w:r>
+        <w:t xml:space="preserve">processId </w:t>
       </w:r>
       <w:r>
         <w:t>VARCHAR</w:t>
@@ -97,13 +87,8 @@
           <w:numId w:val="1"/>
         </w:numPr>
       </w:pPr>
-      <w:proofErr w:type="spellStart"/>
-      <w:r>
-        <w:t>taskId</w:t>
-      </w:r>
-      <w:proofErr w:type="spellEnd"/>
-      <w:r>
-        <w:t xml:space="preserve"> </w:t>
+      <w:r>
+        <w:t xml:space="preserve">taskId </w:t>
       </w:r>
       <w:r>
         <w:t>VARCHAR</w:t>
@@ -117,13 +102,8 @@
           <w:numId w:val="1"/>
         </w:numPr>
       </w:pPr>
-      <w:proofErr w:type="spellStart"/>
-      <w:r>
-        <w:t>messageTime</w:t>
-      </w:r>
-      <w:proofErr w:type="spellEnd"/>
-      <w:r>
-        <w:t xml:space="preserve"> DATETIME</w:t>
+      <w:r>
+        <w:t>messageTime DATETIME</w:t>
       </w:r>
     </w:p>
     <w:p>
@@ -454,7 +434,6 @@
       <w:r>
         <w:t xml:space="preserve">Select directory for log file in </w:t>
       </w:r>
-      <w:proofErr w:type="spellStart"/>
       <w:r>
         <w:t>RunDbp.</w:t>
       </w:r>
@@ -464,17 +443,8 @@
       <w:r>
         <w:t>.properties</w:t>
       </w:r>
-      <w:proofErr w:type="spellEnd"/>
-      <w:r>
-        <w:t xml:space="preserve">.  (You can always set an absolute path for the file itself in </w:t>
-      </w:r>
-      <w:proofErr w:type="spellStart"/>
-      <w:r>
-        <w:t>RunDbp.log.properties</w:t>
-      </w:r>
-      <w:proofErr w:type="spellEnd"/>
-      <w:r>
-        <w:t>.)</w:t>
+      <w:r>
+        <w:t>.  (You can always set an absolute path for the file itself in RunDbp.log.properties.)</w:t>
       </w:r>
       <w:r>
         <w:t xml:space="preserve"> – DONE</w:t>
@@ -489,15 +459,7 @@
         </w:numPr>
       </w:pPr>
       <w:r>
-        <w:t xml:space="preserve">Control logging errors vs. programmatic messages vs. orphan warnings vs. routine start/stop messages.  See SSIS options and </w:t>
-      </w:r>
-      <w:proofErr w:type="spellStart"/>
-      <w:r>
-        <w:t>logback</w:t>
-      </w:r>
-      <w:proofErr w:type="spellEnd"/>
-      <w:r>
-        <w:t>.</w:t>
+        <w:t>Control logging errors vs. programmatic messages vs. orphan warnings vs. routine start/stop messages.  See SSIS options and logback.</w:t>
       </w:r>
       <w:r>
         <w:t xml:space="preserve"> – DONE</w:t>
@@ -518,15 +480,7 @@
         <w:t xml:space="preserve">rolling </w:t>
       </w:r>
       <w:r>
-        <w:t xml:space="preserve">log files with file naming convention.   See </w:t>
-      </w:r>
-      <w:proofErr w:type="spellStart"/>
-      <w:r>
-        <w:t>logback</w:t>
-      </w:r>
-      <w:proofErr w:type="spellEnd"/>
-      <w:r>
-        <w:t>.</w:t>
+        <w:t>log files with file naming convention.   See logback.</w:t>
       </w:r>
       <w:r>
         <w:t xml:space="preserve"> – DONE</w:t>
@@ -665,51 +619,19 @@
         </w:numPr>
       </w:pPr>
       <w:r>
-        <w:t xml:space="preserve">Rename </w:t>
-      </w:r>
-      <w:proofErr w:type="spellStart"/>
-      <w:r>
-        <w:t>Context.nestContext</w:t>
-      </w:r>
-      <w:proofErr w:type="spellEnd"/>
-      <w:r>
-        <w:t xml:space="preserve">() as </w:t>
-      </w:r>
-      <w:proofErr w:type="spellStart"/>
-      <w:r>
-        <w:t>make</w:t>
+        <w:t>Rename Context.nestContext() as make</w:t>
       </w:r>
       <w:r>
         <w:t>Child</w:t>
       </w:r>
       <w:r>
-        <w:t>Context</w:t>
-      </w:r>
-      <w:proofErr w:type="spellEnd"/>
-      <w:r>
-        <w:t xml:space="preserve">(); rename </w:t>
-      </w:r>
-      <w:proofErr w:type="spellStart"/>
-      <w:r>
-        <w:t>Con</w:t>
-      </w:r>
-      <w:r>
-        <w:t>text.cloneContext</w:t>
-      </w:r>
-      <w:proofErr w:type="spellEnd"/>
-      <w:r>
-        <w:t xml:space="preserve">() as </w:t>
-      </w:r>
-      <w:proofErr w:type="spellStart"/>
-      <w:r>
-        <w:t>makeNested</w:t>
-      </w:r>
-      <w:r>
-        <w:t>Context</w:t>
-      </w:r>
-      <w:proofErr w:type="spellEnd"/>
-      <w:r>
-        <w:t>().</w:t>
+        <w:t>Context(); rename Con</w:t>
+      </w:r>
+      <w:r>
+        <w:t>text.cloneContext() as makeNested</w:t>
+      </w:r>
+      <w:r>
+        <w:t>Context().</w:t>
       </w:r>
       <w:r>
         <w:t xml:space="preserve"> – DONE</w:t>
@@ -842,6 +764,35 @@
       </w:r>
       <w:r>
         <w:t xml:space="preserve"> – DONE</w:t>
+      </w:r>
+    </w:p>
+    <w:p>
+      <w:pPr>
+        <w:pStyle w:val="ListParagraph"/>
+        <w:numPr>
+          <w:ilvl w:val="0"/>
+          <w:numId w:val="1"/>
+        </w:numPr>
+      </w:pPr>
+      <w:r>
+        <w:t>WAITFOR ASYNC: waits for all async processes spawned by any direct or indirect predecessors to complete</w:t>
+      </w:r>
+      <w:r>
+        <w:t xml:space="preserve"> – DONE</w:t>
+      </w:r>
+      <w:bookmarkStart w:id="0" w:name="_GoBack"/>
+      <w:bookmarkEnd w:id="0"/>
+    </w:p>
+    <w:p>
+      <w:pPr>
+        <w:pStyle w:val="ListParagraph"/>
+        <w:numPr>
+          <w:ilvl w:val="0"/>
+          <w:numId w:val="1"/>
+        </w:numPr>
+      </w:pPr>
+      <w:r>
+        <w:t>READ XLSX</w:t>
       </w:r>
     </w:p>
     <w:p>
@@ -949,6 +900,7 @@
         <w:pStyle w:val="Heading2"/>
       </w:pPr>
       <w:r>
+        <w:lastRenderedPageBreak/>
         <w:t>Task Name</w:t>
       </w:r>
     </w:p>
@@ -974,16 +926,7 @@
         </w:numPr>
       </w:pPr>
       <w:r>
-        <w:lastRenderedPageBreak/>
-        <w:t xml:space="preserve">Add new keyword NAME to TASK syntax as follows: TASK [[NAME] </w:t>
-      </w:r>
-      <w:proofErr w:type="spellStart"/>
-      <w:r>
-        <w:t>taskname</w:t>
-      </w:r>
-      <w:proofErr w:type="spellEnd"/>
-      <w:r>
-        <w:t>] ...</w:t>
+        <w:t>Add new keyword NAME to TASK syntax as follows: TASK [[NAME] taskname] ...</w:t>
       </w:r>
       <w:r>
         <w:t xml:space="preserve"> – DONE</w:t>
@@ -1047,15 +990,7 @@
         <w:t>Future task type names will avoid compound words.</w:t>
       </w:r>
       <w:r>
-        <w:t xml:space="preserve">  They will be of the form “Verb”.  Task names are encouraged to be of the form “</w:t>
-      </w:r>
-      <w:proofErr w:type="spellStart"/>
-      <w:r>
-        <w:t>VerbNoun</w:t>
-      </w:r>
-      <w:proofErr w:type="spellEnd"/>
-      <w:r>
-        <w:t>”.</w:t>
+        <w:t xml:space="preserve">  They will be of the form “Verb”.  Task names are encouraged to be of the form “VerbNoun”.</w:t>
       </w:r>
     </w:p>
     <w:p>
@@ -1143,15 +1078,7 @@
         </w:numPr>
       </w:pPr>
       <w:r>
-        <w:t xml:space="preserve">Enhance </w:t>
-      </w:r>
-      <w:proofErr w:type="spellStart"/>
-      <w:r>
-        <w:t>TaskSetParser</w:t>
-      </w:r>
-      <w:proofErr w:type="spellEnd"/>
-      <w:r>
-        <w:t xml:space="preserve"> to </w:t>
+        <w:t xml:space="preserve">Enhance TaskSetParser to </w:t>
       </w:r>
       <w:r>
         <w:t xml:space="preserve">recognize </w:t>
@@ -1254,7 +1181,11 @@
         <w:t xml:space="preserve">if WHEN </w:t>
       </w:r>
       <w:r>
-        <w:t xml:space="preserve">appears where the keyword is allowed, it will be interpreted as the </w:t>
+        <w:t xml:space="preserve">appears </w:t>
+      </w:r>
+      <w:r>
+        <w:lastRenderedPageBreak/>
+        <w:t xml:space="preserve">where the keyword is allowed, it will be interpreted as the </w:t>
       </w:r>
       <w:r>
         <w:t>keyword.  To use variable “when” as the expression, enclose it in parentheses as “CASE (when) WHEN…”.</w:t>
@@ -1262,7 +1193,6 @@
     </w:p>
     <w:p>
       <w:r>
-        <w:lastRenderedPageBreak/>
         <w:t>YEAR, MONTH, DAY, WEEKDAY, HOUR, MINUTE, SECOND – These are keywords when they appear as the first argument of the DATEPART function.  Otherwise they can be used as variable names.  They also may be future function names.</w:t>
       </w:r>
     </w:p>
@@ -1502,23 +1432,13 @@
       <w:pPr>
         <w:pStyle w:val="Heading1"/>
       </w:pPr>
-      <w:proofErr w:type="spellStart"/>
       <w:r>
         <w:t>CheckDbp</w:t>
       </w:r>
-      <w:proofErr w:type="spellEnd"/>
-    </w:p>
-    <w:p>
-      <w:r>
-        <w:t xml:space="preserve">Takes a </w:t>
-      </w:r>
-      <w:proofErr w:type="spellStart"/>
-      <w:r>
-        <w:t>RunDbp</w:t>
-      </w:r>
-      <w:proofErr w:type="spellEnd"/>
-      <w:r>
-        <w:t xml:space="preserve"> argument string and validates it:</w:t>
+    </w:p>
+    <w:p>
+      <w:r>
+        <w:t>Takes a RunDbp argument string and validates it:</w:t>
       </w:r>
     </w:p>
     <w:p>
@@ -1542,6 +1462,7 @@
         </w:numPr>
       </w:pPr>
       <w:r>
+        <w:lastRenderedPageBreak/>
         <w:t>Confirm supplied arguments are correct type for the parameters</w:t>
       </w:r>
     </w:p>
@@ -1561,437 +1482,386 @@
       <w:pPr>
         <w:pStyle w:val="Heading1"/>
       </w:pPr>
-      <w:proofErr w:type="spellStart"/>
+      <w:r>
+        <w:t>SrvWrap</w:t>
+      </w:r>
+    </w:p>
+    <w:p>
+      <w:r>
+        <w:t xml:space="preserve">Wraps any Windows </w:t>
+      </w:r>
+      <w:r>
+        <w:t xml:space="preserve">console </w:t>
+      </w:r>
+      <w:r>
+        <w:t>executable as service. – DONE</w:t>
+      </w:r>
+    </w:p>
+    <w:p>
+      <w:pPr>
+        <w:pStyle w:val="Heading1"/>
+      </w:pPr>
+      <w:r>
+        <w:t>Serve</w:t>
+      </w:r>
+      <w:r>
+        <w:t>Dbp</w:t>
+      </w:r>
+    </w:p>
+    <w:p>
+      <w:r>
+        <w:t>Wraps</w:t>
+      </w:r>
+      <w:r>
+        <w:t xml:space="preserve"> a DBPA script </w:t>
+      </w:r>
+      <w:r>
+        <w:t xml:space="preserve">invocation </w:t>
+      </w:r>
+      <w:r>
+        <w:t xml:space="preserve">as a Windows service.  </w:t>
+      </w:r>
+      <w:r>
+        <w:t xml:space="preserve">This is just a batch file that uses </w:t>
+      </w:r>
+      <w:r>
+        <w:t>SrvWrap.exe</w:t>
+      </w:r>
+      <w:r>
+        <w:t xml:space="preserve"> with a Java command line to invoke RunDbp with the script and its arguments.  </w:t>
+      </w:r>
+      <w:r>
+        <w:t>Presumably it is a continuously running script, e.g., with a schedule task.  Starting the service starts the script, stopping the service sends an interrupt to the script.</w:t>
+      </w:r>
+    </w:p>
+    <w:p>
+      <w:pPr>
+        <w:pStyle w:val="Heading1"/>
+      </w:pPr>
+      <w:r>
+        <w:t>ManageDbp</w:t>
+      </w:r>
+    </w:p>
+    <w:p>
+      <w:r>
+        <w:t xml:space="preserve">DBPA script manager </w:t>
+      </w:r>
+      <w:r>
+        <w:t>exposing</w:t>
+      </w:r>
+      <w:r>
+        <w:t xml:space="preserve"> a web service interface</w:t>
+      </w:r>
+      <w:r>
+        <w:t xml:space="preserve"> </w:t>
+      </w:r>
+      <w:r>
+        <w:t>wrapped as a Windows service</w:t>
+      </w:r>
+      <w:r>
+        <w:t>.  Duplicate</w:t>
+      </w:r>
+      <w:r>
+        <w:t>s</w:t>
+      </w:r>
+      <w:r>
+        <w:t xml:space="preserve"> SQL Server Agent functionality, including creating schedules that invoke scripts on a scheduled basis.</w:t>
+      </w:r>
+      <w:r>
+        <w:t xml:space="preserve">  This is a better solution than</w:t>
+      </w:r>
+      <w:r>
+        <w:t xml:space="preserve"> requiring every script to implement its own scheduling.</w:t>
+      </w:r>
+    </w:p>
+    <w:p>
+      <w:r>
+        <w:t>This was formerly ControlDbp, which now has a new function.</w:t>
+      </w:r>
+    </w:p>
+    <w:p>
+      <w:pPr>
+        <w:pStyle w:val="Heading2"/>
+      </w:pPr>
+      <w:r>
+        <w:t>Capabilities</w:t>
+      </w:r>
+    </w:p>
+    <w:p>
+      <w:pPr>
+        <w:pStyle w:val="ListParagraph"/>
+        <w:numPr>
+          <w:ilvl w:val="0"/>
+          <w:numId w:val="4"/>
+        </w:numPr>
+      </w:pPr>
+      <w:r>
+        <w:t>Upload script (web service only)</w:t>
+      </w:r>
+      <w:r>
+        <w:t xml:space="preserve"> – DONE</w:t>
+      </w:r>
+    </w:p>
+    <w:p>
+      <w:pPr>
+        <w:pStyle w:val="ListParagraph"/>
+        <w:numPr>
+          <w:ilvl w:val="0"/>
+          <w:numId w:val="4"/>
+        </w:numPr>
+      </w:pPr>
+      <w:r>
+        <w:t>Validate a script</w:t>
+      </w:r>
+      <w:r>
+        <w:t xml:space="preserve"> – DONE </w:t>
+      </w:r>
+    </w:p>
+    <w:p>
+      <w:pPr>
+        <w:pStyle w:val="ListParagraph"/>
+        <w:numPr>
+          <w:ilvl w:val="0"/>
+          <w:numId w:val="4"/>
+        </w:numPr>
+      </w:pPr>
+      <w:r>
+        <w:t>Download script (web service only)</w:t>
+      </w:r>
+      <w:r>
+        <w:t xml:space="preserve"> – DONE</w:t>
+      </w:r>
+    </w:p>
+    <w:p>
+      <w:pPr>
+        <w:pStyle w:val="ListParagraph"/>
+        <w:numPr>
+          <w:ilvl w:val="0"/>
+          <w:numId w:val="4"/>
+        </w:numPr>
+      </w:pPr>
+      <w:r>
+        <w:t>List available scripts</w:t>
+      </w:r>
+      <w:r>
+        <w:t xml:space="preserve"> – DONE</w:t>
+      </w:r>
+    </w:p>
+    <w:p>
+      <w:pPr>
+        <w:pStyle w:val="ListParagraph"/>
+        <w:numPr>
+          <w:ilvl w:val="0"/>
+          <w:numId w:val="4"/>
+        </w:numPr>
+      </w:pPr>
+      <w:r>
+        <w:t>CRUD for script launch configurations</w:t>
+      </w:r>
+      <w:r>
+        <w:t xml:space="preserve"> – DONE</w:t>
+      </w:r>
+    </w:p>
+    <w:p>
+      <w:pPr>
+        <w:pStyle w:val="ListParagraph"/>
+        <w:numPr>
+          <w:ilvl w:val="0"/>
+          <w:numId w:val="4"/>
+        </w:numPr>
+      </w:pPr>
+      <w:r>
+        <w:t>Start a script from launch configuration</w:t>
+      </w:r>
+      <w:r>
+        <w:t xml:space="preserve"> – DONE</w:t>
+      </w:r>
+    </w:p>
+    <w:p>
+      <w:pPr>
+        <w:pStyle w:val="ListParagraph"/>
+        <w:numPr>
+          <w:ilvl w:val="0"/>
+          <w:numId w:val="4"/>
+        </w:numPr>
+      </w:pPr>
+      <w:r>
+        <w:t>List running scripts</w:t>
+      </w:r>
+      <w:r>
+        <w:t xml:space="preserve"> – DONE</w:t>
+      </w:r>
+    </w:p>
+    <w:p>
+      <w:pPr>
+        <w:pStyle w:val="ListParagraph"/>
+        <w:numPr>
+          <w:ilvl w:val="0"/>
+          <w:numId w:val="4"/>
+        </w:numPr>
+      </w:pPr>
+      <w:r>
+        <w:t>Stop a running script</w:t>
+      </w:r>
+      <w:r>
+        <w:t xml:space="preserve"> – DONE</w:t>
+      </w:r>
+    </w:p>
+    <w:p>
+      <w:pPr>
+        <w:pStyle w:val="ListParagraph"/>
+        <w:numPr>
+          <w:ilvl w:val="0"/>
+          <w:numId w:val="4"/>
+        </w:numPr>
+      </w:pPr>
+      <w:r>
+        <w:t>BONUS: Generate a standard report script</w:t>
+      </w:r>
+    </w:p>
+    <w:p>
+      <w:r>
+        <w:t>TODO:</w:t>
+      </w:r>
+    </w:p>
+    <w:p>
+      <w:pPr>
+        <w:pStyle w:val="ListParagraph"/>
+        <w:numPr>
+          <w:ilvl w:val="0"/>
+          <w:numId w:val="6"/>
+        </w:numPr>
+      </w:pPr>
+      <w:r>
+        <w:t>Rename Controller to Manager</w:t>
+      </w:r>
+      <w:r>
+        <w:t xml:space="preserve"> – DONE</w:t>
+      </w:r>
+    </w:p>
+    <w:p>
+      <w:pPr>
+        <w:pStyle w:val="ListParagraph"/>
+        <w:numPr>
+          <w:ilvl w:val="0"/>
+          <w:numId w:val="6"/>
+        </w:numPr>
+      </w:pPr>
+      <w:r>
+        <w:t>APIs for managing schedules.</w:t>
+      </w:r>
+      <w:r>
+        <w:t xml:space="preserve"> – DONE</w:t>
+      </w:r>
+    </w:p>
+    <w:p>
+      <w:pPr>
+        <w:pStyle w:val="ListParagraph"/>
+        <w:numPr>
+          <w:ilvl w:val="0"/>
+          <w:numId w:val="6"/>
+        </w:numPr>
+      </w:pPr>
+      <w:r>
+        <w:t>Associate each configuration with zero or more schedules.  A schedules can be shared among multiple configurations.</w:t>
+      </w:r>
+      <w:r>
+        <w:t xml:space="preserve"> – DONE</w:t>
+      </w:r>
+    </w:p>
+    <w:p>
+      <w:pPr>
+        <w:pStyle w:val="ListParagraph"/>
+        <w:numPr>
+          <w:ilvl w:val="0"/>
+          <w:numId w:val="6"/>
+        </w:numPr>
+      </w:pPr>
+      <w:r>
+        <w:t>Expose all public methods in</w:t>
+      </w:r>
+      <w:r>
+        <w:t xml:space="preserve"> RESTful API</w:t>
+      </w:r>
+      <w:r>
+        <w:t>.</w:t>
+      </w:r>
+      <w:r>
+        <w:t xml:space="preserve"> – DONE</w:t>
+      </w:r>
+    </w:p>
+    <w:p>
+      <w:pPr>
+        <w:pStyle w:val="ListParagraph"/>
+        <w:numPr>
+          <w:ilvl w:val="0"/>
+          <w:numId w:val="6"/>
+        </w:numPr>
+      </w:pPr>
+      <w:r>
+        <w:t>File upload and download for scripts and properties.</w:t>
+      </w:r>
+      <w:r>
+        <w:t xml:space="preserve"> – DONE</w:t>
+      </w:r>
+    </w:p>
+    <w:p>
+      <w:pPr>
+        <w:pStyle w:val="ListParagraph"/>
+        <w:numPr>
+          <w:ilvl w:val="0"/>
+          <w:numId w:val="6"/>
+        </w:numPr>
+      </w:pPr>
+      <w:r>
+        <w:t>Implement scheduled runs of scripts.</w:t>
+      </w:r>
+      <w:r>
+        <w:t xml:space="preserve"> – DONE</w:t>
+      </w:r>
+    </w:p>
+    <w:p>
+      <w:pPr>
+        <w:pStyle w:val="ListParagraph"/>
+        <w:numPr>
+          <w:ilvl w:val="0"/>
+          <w:numId w:val="6"/>
+        </w:numPr>
+      </w:pPr>
+      <w:r>
+        <w:t xml:space="preserve">Set up default context properties distinct from properties used by the manager.  In fact, the manager only uses a database connection from a context, so it really doesn’t need a full context.  </w:t>
+      </w:r>
       <w:r>
         <w:lastRenderedPageBreak/>
-        <w:t>SrvWrap</w:t>
-      </w:r>
-      <w:proofErr w:type="spellEnd"/>
-    </w:p>
-    <w:p>
-      <w:r>
-        <w:t xml:space="preserve">Wraps any Windows </w:t>
-      </w:r>
-      <w:r>
-        <w:t xml:space="preserve">console </w:t>
-      </w:r>
-      <w:r>
-        <w:t>executable as service. – DONE</w:t>
+        <w:t>It does need protection from database timeouts and stale connections, but these don’t need to be provided by the Context object.  It can use the DatabaseConnection object.</w:t>
+      </w:r>
+      <w:r>
+        <w:t xml:space="preserve"> – DONE</w:t>
+      </w:r>
+    </w:p>
+    <w:p>
+      <w:pPr>
+        <w:pStyle w:val="ListParagraph"/>
+        <w:numPr>
+          <w:ilvl w:val="0"/>
+          <w:numId w:val="6"/>
+        </w:numPr>
+      </w:pPr>
+      <w:r>
+        <w:t>The manager should use classic Java logging (e.g.,logback) for itself, but not for the scripts it runs.</w:t>
       </w:r>
     </w:p>
     <w:p>
       <w:pPr>
         <w:pStyle w:val="Heading1"/>
       </w:pPr>
-      <w:proofErr w:type="spellStart"/>
-      <w:r>
-        <w:t>Serve</w:t>
-      </w:r>
-      <w:r>
-        <w:t>Dbp</w:t>
-      </w:r>
-      <w:proofErr w:type="spellEnd"/>
-    </w:p>
-    <w:p>
-      <w:r>
-        <w:t>Wraps</w:t>
-      </w:r>
-      <w:r>
-        <w:t xml:space="preserve"> a DBPA script </w:t>
-      </w:r>
-      <w:r>
-        <w:t xml:space="preserve">invocation </w:t>
-      </w:r>
-      <w:r>
-        <w:t xml:space="preserve">as a Windows service.  </w:t>
-      </w:r>
-      <w:r>
-        <w:t xml:space="preserve">This is just a batch file that uses </w:t>
-      </w:r>
-      <w:r>
-        <w:t>SrvWrap.exe</w:t>
-      </w:r>
-      <w:r>
-        <w:t xml:space="preserve"> with a Java command line to invoke </w:t>
-      </w:r>
-      <w:proofErr w:type="spellStart"/>
-      <w:r>
-        <w:t>RunDbp</w:t>
-      </w:r>
-      <w:proofErr w:type="spellEnd"/>
-      <w:r>
-        <w:t xml:space="preserve"> with the script and its arguments.  </w:t>
-      </w:r>
-      <w:r>
-        <w:t>Presumably it is a continuously running script, e.g., with a schedule task.  Starting the service starts the script, stopping the service sends an interrupt to the script.</w:t>
-      </w:r>
-    </w:p>
-    <w:p>
-      <w:pPr>
-        <w:pStyle w:val="Heading1"/>
-      </w:pPr>
-      <w:proofErr w:type="spellStart"/>
-      <w:r>
-        <w:t>ManageDbp</w:t>
-      </w:r>
-      <w:proofErr w:type="spellEnd"/>
-    </w:p>
-    <w:p>
-      <w:r>
-        <w:t xml:space="preserve">DBPA script manager </w:t>
-      </w:r>
-      <w:r>
-        <w:t>exposing</w:t>
-      </w:r>
-      <w:r>
-        <w:t xml:space="preserve"> a web service interface</w:t>
-      </w:r>
-      <w:r>
-        <w:t xml:space="preserve"> </w:t>
-      </w:r>
-      <w:r>
-        <w:t>wrapped as a Windows service</w:t>
-      </w:r>
-      <w:r>
-        <w:t>.  Duplicate</w:t>
-      </w:r>
-      <w:r>
-        <w:t>s</w:t>
-      </w:r>
-      <w:r>
-        <w:t xml:space="preserve"> SQL Server Agent functionality, including creating schedules that invoke scripts on a scheduled basis.</w:t>
-      </w:r>
-      <w:r>
-        <w:t xml:space="preserve">  This is a better solution than</w:t>
-      </w:r>
-      <w:r>
-        <w:t xml:space="preserve"> requiring every script to implement its own scheduling.</w:t>
-      </w:r>
-    </w:p>
-    <w:p>
-      <w:r>
-        <w:t xml:space="preserve">This was formerly </w:t>
-      </w:r>
-      <w:proofErr w:type="spellStart"/>
-      <w:r>
-        <w:t>ControlDbp</w:t>
-      </w:r>
-      <w:proofErr w:type="spellEnd"/>
-      <w:r>
-        <w:t>, which now has a new function.</w:t>
-      </w:r>
-    </w:p>
-    <w:p>
-      <w:pPr>
-        <w:pStyle w:val="Heading2"/>
-      </w:pPr>
-      <w:r>
-        <w:t>Capabilities</w:t>
-      </w:r>
-    </w:p>
-    <w:p>
-      <w:pPr>
-        <w:pStyle w:val="ListParagraph"/>
-        <w:numPr>
-          <w:ilvl w:val="0"/>
-          <w:numId w:val="4"/>
-        </w:numPr>
-      </w:pPr>
-      <w:r>
-        <w:t>Upload script (web service only)</w:t>
-      </w:r>
-      <w:r>
-        <w:t xml:space="preserve"> – DONE</w:t>
-      </w:r>
-    </w:p>
-    <w:p>
-      <w:pPr>
-        <w:pStyle w:val="ListParagraph"/>
-        <w:numPr>
-          <w:ilvl w:val="0"/>
-          <w:numId w:val="4"/>
-        </w:numPr>
-      </w:pPr>
-      <w:r>
-        <w:t>Validate a script</w:t>
-      </w:r>
-      <w:r>
-        <w:t xml:space="preserve"> – DONE </w:t>
-      </w:r>
-    </w:p>
-    <w:p>
-      <w:pPr>
-        <w:pStyle w:val="ListParagraph"/>
-        <w:numPr>
-          <w:ilvl w:val="0"/>
-          <w:numId w:val="4"/>
-        </w:numPr>
-      </w:pPr>
-      <w:r>
-        <w:t>Download script (web service only)</w:t>
-      </w:r>
-      <w:r>
-        <w:t xml:space="preserve"> – DONE</w:t>
-      </w:r>
-    </w:p>
-    <w:p>
-      <w:pPr>
-        <w:pStyle w:val="ListParagraph"/>
-        <w:numPr>
-          <w:ilvl w:val="0"/>
-          <w:numId w:val="4"/>
-        </w:numPr>
-      </w:pPr>
-      <w:r>
-        <w:t>List available scripts</w:t>
-      </w:r>
-      <w:r>
-        <w:t xml:space="preserve"> – DONE</w:t>
-      </w:r>
-    </w:p>
-    <w:p>
-      <w:pPr>
-        <w:pStyle w:val="ListParagraph"/>
-        <w:numPr>
-          <w:ilvl w:val="0"/>
-          <w:numId w:val="4"/>
-        </w:numPr>
-      </w:pPr>
-      <w:r>
-        <w:t>CRUD for script launch configurations</w:t>
-      </w:r>
-      <w:r>
-        <w:t xml:space="preserve"> – DONE</w:t>
-      </w:r>
-    </w:p>
-    <w:p>
-      <w:pPr>
-        <w:pStyle w:val="ListParagraph"/>
-        <w:numPr>
-          <w:ilvl w:val="0"/>
-          <w:numId w:val="4"/>
-        </w:numPr>
-      </w:pPr>
-      <w:r>
-        <w:t>Start a script from launch configuration</w:t>
-      </w:r>
-      <w:r>
-        <w:t xml:space="preserve"> – DONE</w:t>
-      </w:r>
-    </w:p>
-    <w:p>
-      <w:pPr>
-        <w:pStyle w:val="ListParagraph"/>
-        <w:numPr>
-          <w:ilvl w:val="0"/>
-          <w:numId w:val="4"/>
-        </w:numPr>
-      </w:pPr>
-      <w:r>
-        <w:t>List running scripts</w:t>
-      </w:r>
-      <w:r>
-        <w:t xml:space="preserve"> – DONE</w:t>
-      </w:r>
-    </w:p>
-    <w:p>
-      <w:pPr>
-        <w:pStyle w:val="ListParagraph"/>
-        <w:numPr>
-          <w:ilvl w:val="0"/>
-          <w:numId w:val="4"/>
-        </w:numPr>
-      </w:pPr>
-      <w:r>
-        <w:t>Stop a running script</w:t>
-      </w:r>
-      <w:r>
-        <w:t xml:space="preserve"> – DONE</w:t>
-      </w:r>
-    </w:p>
-    <w:p>
-      <w:pPr>
-        <w:pStyle w:val="ListParagraph"/>
-        <w:numPr>
-          <w:ilvl w:val="0"/>
-          <w:numId w:val="4"/>
-        </w:numPr>
-      </w:pPr>
-      <w:r>
-        <w:t>BONUS: Generate a standard report script</w:t>
-      </w:r>
-    </w:p>
-    <w:p>
-      <w:r>
-        <w:t>TODO:</w:t>
-      </w:r>
-    </w:p>
-    <w:p>
-      <w:pPr>
-        <w:pStyle w:val="ListParagraph"/>
-        <w:numPr>
-          <w:ilvl w:val="0"/>
-          <w:numId w:val="6"/>
-        </w:numPr>
-      </w:pPr>
-      <w:r>
-        <w:t>Rename Controller to Manager</w:t>
-      </w:r>
-      <w:r>
-        <w:t xml:space="preserve"> – DONE</w:t>
-      </w:r>
-    </w:p>
-    <w:p>
-      <w:pPr>
-        <w:pStyle w:val="ListParagraph"/>
-        <w:numPr>
-          <w:ilvl w:val="0"/>
-          <w:numId w:val="6"/>
-        </w:numPr>
-      </w:pPr>
-      <w:r>
-        <w:t>APIs for managing schedules.</w:t>
-      </w:r>
-      <w:r>
-        <w:t xml:space="preserve"> – DONE</w:t>
-      </w:r>
-    </w:p>
-    <w:p>
-      <w:pPr>
-        <w:pStyle w:val="ListParagraph"/>
-        <w:numPr>
-          <w:ilvl w:val="0"/>
-          <w:numId w:val="6"/>
-        </w:numPr>
-      </w:pPr>
-      <w:r>
-        <w:t>Associate each configuration with zero or more schedules.  A schedules can be shared among multiple configurations.</w:t>
-      </w:r>
-      <w:r>
-        <w:t xml:space="preserve"> – DONE</w:t>
-      </w:r>
-    </w:p>
-    <w:p>
-      <w:pPr>
-        <w:pStyle w:val="ListParagraph"/>
-        <w:numPr>
-          <w:ilvl w:val="0"/>
-          <w:numId w:val="6"/>
-        </w:numPr>
-      </w:pPr>
-      <w:r>
-        <w:t>Expose all public methods in</w:t>
-      </w:r>
-      <w:r>
-        <w:t xml:space="preserve"> RESTful API</w:t>
-      </w:r>
-      <w:r>
-        <w:t>.</w:t>
-      </w:r>
-      <w:r>
-        <w:t xml:space="preserve"> – DONE</w:t>
-      </w:r>
-      <w:bookmarkStart w:id="0" w:name="_GoBack"/>
-      <w:bookmarkEnd w:id="0"/>
-    </w:p>
-    <w:p>
-      <w:pPr>
-        <w:pStyle w:val="ListParagraph"/>
-        <w:numPr>
-          <w:ilvl w:val="0"/>
-          <w:numId w:val="6"/>
-        </w:numPr>
-      </w:pPr>
-      <w:r>
-        <w:t>File upload and download for scripts and properties.</w:t>
-      </w:r>
-      <w:r>
-        <w:t xml:space="preserve"> – DONE</w:t>
-      </w:r>
-    </w:p>
-    <w:p>
-      <w:pPr>
-        <w:pStyle w:val="ListParagraph"/>
-        <w:numPr>
-          <w:ilvl w:val="0"/>
-          <w:numId w:val="6"/>
-        </w:numPr>
-      </w:pPr>
-      <w:r>
-        <w:t>Implement scheduled runs of scripts.</w:t>
-      </w:r>
-      <w:r>
-        <w:t xml:space="preserve"> – DONE</w:t>
-      </w:r>
-    </w:p>
-    <w:p>
-      <w:pPr>
-        <w:pStyle w:val="ListParagraph"/>
-        <w:numPr>
-          <w:ilvl w:val="0"/>
-          <w:numId w:val="6"/>
-        </w:numPr>
-      </w:pPr>
-      <w:r>
-        <w:t xml:space="preserve">Set up default context properties distinct from properties used by the manager.  In fact, the manager only uses a database connection from a context, so it really doesn’t need a full context.  It does need protection from database timeouts and stale connections, but these don’t need to be provided by the Context object.  It can use the </w:t>
-      </w:r>
-      <w:proofErr w:type="spellStart"/>
-      <w:r>
-        <w:t>DatabaseConnection</w:t>
-      </w:r>
-      <w:proofErr w:type="spellEnd"/>
-      <w:r>
-        <w:t xml:space="preserve"> object.</w:t>
-      </w:r>
-      <w:r>
-        <w:t xml:space="preserve"> – DONE</w:t>
-      </w:r>
-    </w:p>
-    <w:p>
-      <w:pPr>
-        <w:pStyle w:val="ListParagraph"/>
-        <w:numPr>
-          <w:ilvl w:val="0"/>
-          <w:numId w:val="6"/>
-        </w:numPr>
-      </w:pPr>
-      <w:r>
-        <w:lastRenderedPageBreak/>
-        <w:t>The manager should use classic Java logging (e.g.,</w:t>
-      </w:r>
-      <w:proofErr w:type="spellStart"/>
-      <w:r>
-        <w:t>logback</w:t>
-      </w:r>
-      <w:proofErr w:type="spellEnd"/>
-      <w:r>
-        <w:t>) for itself, but not for the scripts it runs.</w:t>
-      </w:r>
-    </w:p>
-    <w:p>
-      <w:pPr>
-        <w:pStyle w:val="Heading1"/>
-      </w:pPr>
-      <w:proofErr w:type="spellStart"/>
-      <w:r>
-        <w:t>ControlDbp</w:t>
-      </w:r>
-      <w:proofErr w:type="spellEnd"/>
-      <w:r>
-        <w:t xml:space="preserve"> To Do</w:t>
-      </w:r>
-    </w:p>
-    <w:p>
-      <w:r>
-        <w:t xml:space="preserve">A command line program that talks via web service to </w:t>
-      </w:r>
-      <w:proofErr w:type="spellStart"/>
-      <w:r>
-        <w:t>ManageDbp</w:t>
-      </w:r>
-      <w:proofErr w:type="spellEnd"/>
-      <w:r>
-        <w:t>.</w:t>
+      <w:r>
+        <w:t>ControlDbp To Do</w:t>
+      </w:r>
+    </w:p>
+    <w:p>
+      <w:r>
+        <w:t>A command line program that talks via web service to ManageDbp.</w:t>
       </w:r>
       <w:r>
         <w:t xml:space="preserve"> – DONE</w:t>

</xml_diff>

<commit_message>
Start REQUEST task implementation
</commit_message>
<xml_diff>
--- a/docs/DBPA To Do.docx
+++ b/docs/DBPA To Do.docx
@@ -6,8 +6,13 @@
       <w:pPr>
         <w:pStyle w:val="Heading1"/>
       </w:pPr>
-      <w:r>
-        <w:t xml:space="preserve">RunDbp </w:t>
+      <w:proofErr w:type="spellStart"/>
+      <w:r>
+        <w:t>RunDbp</w:t>
+      </w:r>
+      <w:proofErr w:type="spellEnd"/>
+      <w:r>
+        <w:t xml:space="preserve"> </w:t>
       </w:r>
       <w:r>
         <w:t>To Do</w:t>
@@ -72,8 +77,13 @@
           <w:numId w:val="1"/>
         </w:numPr>
       </w:pPr>
-      <w:r>
-        <w:t xml:space="preserve">processId </w:t>
+      <w:proofErr w:type="spellStart"/>
+      <w:r>
+        <w:t>processId</w:t>
+      </w:r>
+      <w:proofErr w:type="spellEnd"/>
+      <w:r>
+        <w:t xml:space="preserve"> </w:t>
       </w:r>
       <w:r>
         <w:t>VARCHAR</w:t>
@@ -87,8 +97,13 @@
           <w:numId w:val="1"/>
         </w:numPr>
       </w:pPr>
-      <w:r>
-        <w:t xml:space="preserve">taskId </w:t>
+      <w:proofErr w:type="spellStart"/>
+      <w:r>
+        <w:t>taskId</w:t>
+      </w:r>
+      <w:proofErr w:type="spellEnd"/>
+      <w:r>
+        <w:t xml:space="preserve"> </w:t>
       </w:r>
       <w:r>
         <w:t>VARCHAR</w:t>
@@ -102,8 +117,13 @@
           <w:numId w:val="1"/>
         </w:numPr>
       </w:pPr>
-      <w:r>
-        <w:t>messageTime DATETIME</w:t>
+      <w:proofErr w:type="spellStart"/>
+      <w:r>
+        <w:t>messageTime</w:t>
+      </w:r>
+      <w:proofErr w:type="spellEnd"/>
+      <w:r>
+        <w:t xml:space="preserve"> DATETIME</w:t>
       </w:r>
     </w:p>
     <w:p>
@@ -434,6 +454,7 @@
       <w:r>
         <w:t xml:space="preserve">Select directory for log file in </w:t>
       </w:r>
+      <w:proofErr w:type="spellStart"/>
       <w:r>
         <w:t>RunDbp.</w:t>
       </w:r>
@@ -443,8 +464,17 @@
       <w:r>
         <w:t>.properties</w:t>
       </w:r>
-      <w:r>
-        <w:t>.  (You can always set an absolute path for the file itself in RunDbp.log.properties.)</w:t>
+      <w:proofErr w:type="spellEnd"/>
+      <w:r>
+        <w:t xml:space="preserve">.  (You can always set an absolute path for the file itself in </w:t>
+      </w:r>
+      <w:proofErr w:type="spellStart"/>
+      <w:r>
+        <w:t>RunDbp.log.properties</w:t>
+      </w:r>
+      <w:proofErr w:type="spellEnd"/>
+      <w:r>
+        <w:t>.)</w:t>
       </w:r>
       <w:r>
         <w:t xml:space="preserve"> – DONE</w:t>
@@ -459,7 +489,15 @@
         </w:numPr>
       </w:pPr>
       <w:r>
-        <w:t>Control logging errors vs. programmatic messages vs. orphan warnings vs. routine start/stop messages.  See SSIS options and logback.</w:t>
+        <w:t xml:space="preserve">Control logging errors vs. programmatic messages vs. orphan warnings vs. routine start/stop messages.  See SSIS options and </w:t>
+      </w:r>
+      <w:proofErr w:type="spellStart"/>
+      <w:r>
+        <w:t>logback</w:t>
+      </w:r>
+      <w:proofErr w:type="spellEnd"/>
+      <w:r>
+        <w:t>.</w:t>
       </w:r>
       <w:r>
         <w:t xml:space="preserve"> – DONE</w:t>
@@ -480,7 +518,15 @@
         <w:t xml:space="preserve">rolling </w:t>
       </w:r>
       <w:r>
-        <w:t>log files with file naming convention.   See logback.</w:t>
+        <w:t xml:space="preserve">log files with file naming convention.   See </w:t>
+      </w:r>
+      <w:proofErr w:type="spellStart"/>
+      <w:r>
+        <w:t>logback</w:t>
+      </w:r>
+      <w:proofErr w:type="spellEnd"/>
+      <w:r>
+        <w:t>.</w:t>
       </w:r>
       <w:r>
         <w:t xml:space="preserve"> – DONE</w:t>
@@ -619,19 +665,51 @@
         </w:numPr>
       </w:pPr>
       <w:r>
-        <w:t>Rename Context.nestContext() as make</w:t>
+        <w:t xml:space="preserve">Rename </w:t>
+      </w:r>
+      <w:proofErr w:type="spellStart"/>
+      <w:r>
+        <w:t>Context.nestContext</w:t>
+      </w:r>
+      <w:proofErr w:type="spellEnd"/>
+      <w:r>
+        <w:t xml:space="preserve">() as </w:t>
+      </w:r>
+      <w:proofErr w:type="spellStart"/>
+      <w:r>
+        <w:t>make</w:t>
       </w:r>
       <w:r>
         <w:t>Child</w:t>
       </w:r>
       <w:r>
-        <w:t>Context(); rename Con</w:t>
-      </w:r>
-      <w:r>
-        <w:t>text.cloneContext() as makeNested</w:t>
-      </w:r>
-      <w:r>
-        <w:t>Context().</w:t>
+        <w:t>Context</w:t>
+      </w:r>
+      <w:proofErr w:type="spellEnd"/>
+      <w:r>
+        <w:t xml:space="preserve">(); rename </w:t>
+      </w:r>
+      <w:proofErr w:type="spellStart"/>
+      <w:r>
+        <w:t>Con</w:t>
+      </w:r>
+      <w:r>
+        <w:t>text.cloneContext</w:t>
+      </w:r>
+      <w:proofErr w:type="spellEnd"/>
+      <w:r>
+        <w:t xml:space="preserve">() as </w:t>
+      </w:r>
+      <w:proofErr w:type="spellStart"/>
+      <w:r>
+        <w:t>makeNested</w:t>
+      </w:r>
+      <w:r>
+        <w:t>Context</w:t>
+      </w:r>
+      <w:proofErr w:type="spellEnd"/>
+      <w:r>
+        <w:t>().</w:t>
       </w:r>
       <w:r>
         <w:t xml:space="preserve"> – DONE</w:t>
@@ -775,13 +853,19 @@
         </w:numPr>
       </w:pPr>
       <w:r>
-        <w:t>WAITFOR ASYNC: waits for all async processes spawned by any direct or indirect predecessors to complete</w:t>
+        <w:t xml:space="preserve">WAITFOR ASYNC: waits for all </w:t>
+      </w:r>
+      <w:proofErr w:type="spellStart"/>
+      <w:r>
+        <w:t>async</w:t>
+      </w:r>
+      <w:proofErr w:type="spellEnd"/>
+      <w:r>
+        <w:t xml:space="preserve"> processes spawned by any direct or indirect predecessors to complete</w:t>
       </w:r>
       <w:r>
         <w:t xml:space="preserve"> – DONE</w:t>
       </w:r>
-      <w:bookmarkStart w:id="0" w:name="_GoBack"/>
-      <w:bookmarkEnd w:id="0"/>
     </w:p>
     <w:p>
       <w:pPr>
@@ -871,6 +955,403 @@
         <w:pStyle w:val="Heading1"/>
       </w:pPr>
       <w:r>
+        <w:t>Web Service Request Task</w:t>
+      </w:r>
+    </w:p>
+    <w:p>
+      <w:pPr>
+        <w:pStyle w:val="Heading2"/>
+      </w:pPr>
+      <w:r>
+        <w:t>Requirements</w:t>
+      </w:r>
+    </w:p>
+    <w:p>
+      <w:r>
+        <w:t>Call web service for each row in a data source.</w:t>
+      </w:r>
+    </w:p>
+    <w:p>
+      <w:r>
+        <w:t>Read request parameters from the data source.</w:t>
+      </w:r>
+    </w:p>
+    <w:p>
+      <w:r>
+        <w:t>Substitute request parameters into placeholders in path, query string, or request entity.</w:t>
+      </w:r>
+    </w:p>
+    <w:p>
+      <w:r>
+        <w:t>For each request row, write a result row to a target: SQL, table, file.</w:t>
+      </w:r>
+    </w:p>
+    <w:p>
+      <w:r>
+        <w:lastRenderedPageBreak/>
+        <w:t>Must be able to associate each result with its request.  Therefore, allow copying one or more request parameter(s) to the result target.  This means not all request parameters need to be substituted into the web service request.</w:t>
+      </w:r>
+    </w:p>
+    <w:p>
+      <w:pPr>
+        <w:pStyle w:val="Heading2"/>
+      </w:pPr>
+      <w:r>
+        <w:t>Syntax</w:t>
+      </w:r>
+    </w:p>
+    <w:p>
+      <w:pPr>
+        <w:ind w:left="1440" w:hanging="1440"/>
+      </w:pPr>
+      <w:r>
+        <w:t>request ::=</w:t>
+      </w:r>
+      <w:r>
+        <w:br/>
+        <w:t xml:space="preserve">REQUEST </w:t>
+      </w:r>
+      <w:proofErr w:type="spellStart"/>
+      <w:r>
+        <w:t>url</w:t>
+      </w:r>
+      <w:proofErr w:type="spellEnd"/>
+      <w:r>
+        <w:t xml:space="preserve"> [ HEADER header-expression ]</w:t>
+      </w:r>
+      <w:r>
+        <w:br/>
+        <w:t>{ get-request | put-request | post-request | delete-request }</w:t>
+      </w:r>
+      <w:r>
+        <w:br/>
+        <w:t>FROM data-source</w:t>
+      </w:r>
+      <w:r>
+        <w:br/>
+        <w:t xml:space="preserve">[ KEEP </w:t>
+      </w:r>
+      <w:r>
+        <w:t xml:space="preserve">{ </w:t>
+      </w:r>
+      <w:r>
+        <w:t xml:space="preserve">request-field-reference-1 [, request-field-reference-2… ] </w:t>
+      </w:r>
+      <w:r>
+        <w:t xml:space="preserve">| NONE } </w:t>
+      </w:r>
+      <w:r>
+        <w:t>]</w:t>
+      </w:r>
+      <w:r>
+        <w:br/>
+      </w:r>
+      <w:r>
+        <w:t xml:space="preserve">[ </w:t>
+      </w:r>
+      <w:r>
+        <w:t>RESPONSE response-field-1 [, response-field-2…]</w:t>
+      </w:r>
+      <w:r>
+        <w:t xml:space="preserve"> ]</w:t>
+      </w:r>
+      <w:r>
+        <w:br/>
+        <w:t>STATUS status-</w:t>
+      </w:r>
+      <w:r>
+        <w:t>name</w:t>
+      </w:r>
+      <w:r>
+        <w:br/>
+        <w:t xml:space="preserve">INTO </w:t>
+      </w:r>
+      <w:r>
+        <w:t>data-</w:t>
+      </w:r>
+      <w:r>
+        <w:t>target</w:t>
+      </w:r>
+    </w:p>
+    <w:p>
+      <w:pPr>
+        <w:ind w:left="1440" w:hanging="1440"/>
+      </w:pPr>
+      <w:r>
+        <w:t>get-request ::=</w:t>
+      </w:r>
+      <w:r>
+        <w:br/>
+        <w:t xml:space="preserve">GET </w:t>
+      </w:r>
+      <w:r>
+        <w:t xml:space="preserve">[ </w:t>
+      </w:r>
+      <w:r>
+        <w:t xml:space="preserve">[ WITH ] </w:t>
+      </w:r>
+      <w:r>
+        <w:t>request-field</w:t>
+      </w:r>
+      <w:r>
+        <w:t xml:space="preserve">-1 [, </w:t>
+      </w:r>
+      <w:r>
+        <w:t>request-field</w:t>
+      </w:r>
+      <w:r>
+        <w:t>-2 …</w:t>
+      </w:r>
+      <w:r>
+        <w:t xml:space="preserve"> </w:t>
+      </w:r>
+      <w:r>
+        <w:t>]</w:t>
+      </w:r>
+      <w:r>
+        <w:t xml:space="preserve"> ]</w:t>
+      </w:r>
+    </w:p>
+    <w:p>
+      <w:pPr>
+        <w:ind w:left="1440" w:hanging="1440"/>
+      </w:pPr>
+      <w:r>
+        <w:t>put-request ::=</w:t>
+      </w:r>
+      <w:r>
+        <w:br/>
+        <w:t xml:space="preserve">PUT </w:t>
+      </w:r>
+      <w:r>
+        <w:t xml:space="preserve">[ </w:t>
+      </w:r>
+      <w:r>
+        <w:t xml:space="preserve">[ WITH ] </w:t>
+      </w:r>
+      <w:r>
+        <w:t>request-field-1 [, request-field-2 … ] ]</w:t>
+      </w:r>
+      <w:r>
+        <w:br/>
+        <w:t xml:space="preserve">BODY </w:t>
+      </w:r>
+      <w:r>
+        <w:t>body-field</w:t>
+      </w:r>
+      <w:r>
+        <w:t xml:space="preserve">-1 [, </w:t>
+      </w:r>
+      <w:r>
+        <w:t>body-</w:t>
+      </w:r>
+      <w:r>
+        <w:t>field-2…</w:t>
+      </w:r>
+      <w:r>
+        <w:t xml:space="preserve"> </w:t>
+      </w:r>
+      <w:r>
+        <w:t>]</w:t>
+      </w:r>
+    </w:p>
+    <w:p>
+      <w:pPr>
+        <w:ind w:left="1440" w:hanging="1440"/>
+      </w:pPr>
+      <w:r>
+        <w:t>post-request ::=</w:t>
+      </w:r>
+      <w:r>
+        <w:br/>
+        <w:t xml:space="preserve">POST </w:t>
+      </w:r>
+      <w:r>
+        <w:t xml:space="preserve">[ </w:t>
+      </w:r>
+      <w:r>
+        <w:t xml:space="preserve">[ WITH ] </w:t>
+      </w:r>
+      <w:r>
+        <w:t>request-field-1 [, request-field-2 … ] ]</w:t>
+      </w:r>
+      <w:r>
+        <w:br/>
+      </w:r>
+      <w:r>
+        <w:t>BODY body-field-1 [, body-field-2… ]</w:t>
+      </w:r>
+    </w:p>
+    <w:p>
+      <w:pPr>
+        <w:ind w:left="1440" w:hanging="1440"/>
+      </w:pPr>
+      <w:r>
+        <w:t>delete-request ::=</w:t>
+      </w:r>
+      <w:r>
+        <w:br/>
+        <w:t xml:space="preserve">DELETE </w:t>
+      </w:r>
+      <w:r>
+        <w:t xml:space="preserve">[ </w:t>
+      </w:r>
+      <w:r>
+        <w:t xml:space="preserve">[ WITH ] </w:t>
+      </w:r>
+      <w:bookmarkStart w:id="0" w:name="_GoBack"/>
+      <w:bookmarkEnd w:id="0"/>
+      <w:r>
+        <w:t>request-field-1 [, request-field-2 … ] ]</w:t>
+      </w:r>
+    </w:p>
+    <w:p>
+      <w:proofErr w:type="spellStart"/>
+      <w:r>
+        <w:t>url</w:t>
+      </w:r>
+      <w:proofErr w:type="spellEnd"/>
+      <w:r>
+        <w:t xml:space="preserve"> is a string e</w:t>
+      </w:r>
+      <w:r>
+        <w:t>x</w:t>
+      </w:r>
+      <w:r>
+        <w:t>pression.  It is evaluated and then placeholders are found.  A placeholder is a valid identifier enclosed in braces “{identifier}”.</w:t>
+      </w:r>
+    </w:p>
+    <w:p>
+      <w:r>
+        <w:t xml:space="preserve">Each </w:t>
+      </w:r>
+      <w:r>
+        <w:t xml:space="preserve">request-field-n and body-field-n </w:t>
+      </w:r>
+      <w:r>
+        <w:t xml:space="preserve">is a </w:t>
+      </w:r>
+      <w:r>
+        <w:t>string expression.  Each must evaluate to an identifier.  The number of request-fields plus the number of body-fields must match the number of columns returned from data-source.  At run time, the value of each column in data-source is associated to the request-field or body-field at the corresponding position.  That is, the value of the first column of the data-source row is associated to the first request-field, and so on.</w:t>
+      </w:r>
+    </w:p>
+    <w:p>
+      <w:r>
+        <w:t xml:space="preserve">Each evaluated request-field may match a placeholder in the evaluated </w:t>
+      </w:r>
+      <w:proofErr w:type="spellStart"/>
+      <w:r>
+        <w:t>url</w:t>
+      </w:r>
+      <w:proofErr w:type="spellEnd"/>
+      <w:r>
+        <w:t xml:space="preserve">.  If so, at run time the value of the data-source column associated with the request-field is substituted for the placeholder in the </w:t>
+      </w:r>
+      <w:proofErr w:type="spellStart"/>
+      <w:r>
+        <w:t>url</w:t>
+      </w:r>
+      <w:proofErr w:type="spellEnd"/>
+      <w:r>
+        <w:t>.</w:t>
+      </w:r>
+      <w:r>
+        <w:t xml:space="preserve">  It is not required that every request-field match a placeholder.</w:t>
+      </w:r>
+    </w:p>
+    <w:p>
+      <w:r>
+        <w:t>Each evaluated body-field is used as a field name in the web service request body.  The value of the web service request field is taken from the value of the data-source column associated with the body-field.</w:t>
+      </w:r>
+    </w:p>
+    <w:p>
+      <w:r>
+        <w:lastRenderedPageBreak/>
+        <w:t xml:space="preserve">For each row of the data-source, a web service </w:t>
+      </w:r>
+      <w:r>
+        <w:t xml:space="preserve">request </w:t>
+      </w:r>
+      <w:r>
+        <w:t xml:space="preserve">is made to the </w:t>
+      </w:r>
+      <w:proofErr w:type="spellStart"/>
+      <w:r>
+        <w:t>url</w:t>
+      </w:r>
+      <w:proofErr w:type="spellEnd"/>
+      <w:r>
+        <w:t xml:space="preserve"> with placeholder substitutions as described and with a body composed as described</w:t>
+      </w:r>
+      <w:r>
+        <w:t xml:space="preserve"> above.  The web service response is written as a row to data-target as described below.</w:t>
+      </w:r>
+    </w:p>
+    <w:p>
+      <w:r>
+        <w:t xml:space="preserve">If the data-source is introduced by the keyword SQL, the SQL query must be terminated by the phrase END SQL, which will be followed by </w:t>
+      </w:r>
+      <w:r>
+        <w:t>on the keywords KEEP, RESPONSE, or STATUS</w:t>
+      </w:r>
+      <w:r>
+        <w:t>.</w:t>
+      </w:r>
+    </w:p>
+    <w:p>
+      <w:r>
+        <w:t>Each response-field-n is a string expression.  Each must evaluate to an identifier.  Each identifier is expected to match a field name in the response body received fr</w:t>
+      </w:r>
+      <w:r>
+        <w:t>o</w:t>
+      </w:r>
+      <w:r>
+        <w:t xml:space="preserve">m the web service </w:t>
+      </w:r>
+      <w:r>
+        <w:t>request</w:t>
+      </w:r>
+      <w:r>
+        <w:t>.</w:t>
+      </w:r>
+    </w:p>
+    <w:p>
+      <w:r>
+        <w:t xml:space="preserve">For each web service </w:t>
+      </w:r>
+      <w:r>
+        <w:t>request</w:t>
+      </w:r>
+      <w:r>
+        <w:t xml:space="preserve">, a row is written to the </w:t>
+      </w:r>
+      <w:r>
+        <w:t>data-</w:t>
+      </w:r>
+      <w:r>
+        <w:t>target.  The row is composed of the data-source column values corresponding to the request-fields followed by the web service response field values corresponding to the response-fields followed by a single integer holding the http status code.</w:t>
+      </w:r>
+    </w:p>
+    <w:p>
+      <w:r>
+        <w:t>By default, all the request-field values are retained in the target row.  Optionally, a subset of the request field values can be retained and in arbitrary order by specifying the KEEP clause.</w:t>
+      </w:r>
+    </w:p>
+    <w:p>
+      <w:r>
+        <w:t>status-name is a string expression.</w:t>
+      </w:r>
+    </w:p>
+    <w:p>
+      <w:r>
+        <w:t>The column names of the target row are the evaluated request-field values followed by the evaluated response-field values followed by the evaluated status-name.</w:t>
+      </w:r>
+    </w:p>
+    <w:p>
+      <w:pPr>
+        <w:pStyle w:val="Heading1"/>
+      </w:pPr>
+      <w:r>
         <w:t>Reserved Words</w:t>
       </w:r>
     </w:p>
@@ -900,7 +1381,6 @@
         <w:pStyle w:val="Heading2"/>
       </w:pPr>
       <w:r>
-        <w:lastRenderedPageBreak/>
         <w:t>Task Name</w:t>
       </w:r>
     </w:p>
@@ -926,7 +1406,15 @@
         </w:numPr>
       </w:pPr>
       <w:r>
-        <w:t>Add new keyword NAME to TASK syntax as follows: TASK [[NAME] taskname] ...</w:t>
+        <w:t xml:space="preserve">Add new keyword NAME to TASK syntax as follows: TASK [[NAME] </w:t>
+      </w:r>
+      <w:proofErr w:type="spellStart"/>
+      <w:r>
+        <w:t>taskname</w:t>
+      </w:r>
+      <w:proofErr w:type="spellEnd"/>
+      <w:r>
+        <w:t>] ...</w:t>
       </w:r>
       <w:r>
         <w:t xml:space="preserve"> – DONE</w:t>
@@ -975,6 +1463,7 @@
         </w:numPr>
       </w:pPr>
       <w:r>
+        <w:lastRenderedPageBreak/>
         <w:t>Future task type names will never include an underscore.</w:t>
       </w:r>
     </w:p>
@@ -990,7 +1479,15 @@
         <w:t>Future task type names will avoid compound words.</w:t>
       </w:r>
       <w:r>
-        <w:t xml:space="preserve">  They will be of the form “Verb”.  Task names are encouraged to be of the form “VerbNoun”.</w:t>
+        <w:t xml:space="preserve">  They will be of the form “Verb”.  Task names are encouraged to be of the form “</w:t>
+      </w:r>
+      <w:proofErr w:type="spellStart"/>
+      <w:r>
+        <w:t>VerbNoun</w:t>
+      </w:r>
+      <w:proofErr w:type="spellEnd"/>
+      <w:r>
+        <w:t>”.</w:t>
       </w:r>
     </w:p>
     <w:p>
@@ -1078,7 +1575,15 @@
         </w:numPr>
       </w:pPr>
       <w:r>
-        <w:t xml:space="preserve">Enhance TaskSetParser to </w:t>
+        <w:t xml:space="preserve">Enhance </w:t>
+      </w:r>
+      <w:proofErr w:type="spellStart"/>
+      <w:r>
+        <w:t>TaskSetParser</w:t>
+      </w:r>
+      <w:proofErr w:type="spellEnd"/>
+      <w:r>
+        <w:t xml:space="preserve"> to </w:t>
       </w:r>
       <w:r>
         <w:t xml:space="preserve">recognize </w:t>
@@ -1181,11 +1686,7 @@
         <w:t xml:space="preserve">if WHEN </w:t>
       </w:r>
       <w:r>
-        <w:t xml:space="preserve">appears </w:t>
-      </w:r>
-      <w:r>
-        <w:lastRenderedPageBreak/>
-        <w:t xml:space="preserve">where the keyword is allowed, it will be interpreted as the </w:t>
+        <w:t xml:space="preserve">appears where the keyword is allowed, it will be interpreted as the </w:t>
       </w:r>
       <w:r>
         <w:t>keyword.  To use variable “when” as the expression, enclose it in parentheses as “CASE (when) WHEN…”.</w:t>
@@ -1226,6 +1727,7 @@
         </w:numPr>
       </w:pPr>
       <w:r>
+        <w:lastRenderedPageBreak/>
         <w:t xml:space="preserve">Modify all task syntax so that wherever a connection name is allowed, it can optionally be preceded by the keyword “CONNECTION”.  </w:t>
       </w:r>
       <w:r>
@@ -1432,13 +1934,23 @@
       <w:pPr>
         <w:pStyle w:val="Heading1"/>
       </w:pPr>
+      <w:proofErr w:type="spellStart"/>
       <w:r>
         <w:t>CheckDbp</w:t>
       </w:r>
-    </w:p>
-    <w:p>
-      <w:r>
-        <w:t>Takes a RunDbp argument string and validates it:</w:t>
+      <w:proofErr w:type="spellEnd"/>
+    </w:p>
+    <w:p>
+      <w:r>
+        <w:t xml:space="preserve">Takes a </w:t>
+      </w:r>
+      <w:proofErr w:type="spellStart"/>
+      <w:r>
+        <w:t>RunDbp</w:t>
+      </w:r>
+      <w:proofErr w:type="spellEnd"/>
+      <w:r>
+        <w:t xml:space="preserve"> argument string and validates it:</w:t>
       </w:r>
     </w:p>
     <w:p>
@@ -1462,406 +1974,454 @@
         </w:numPr>
       </w:pPr>
       <w:r>
+        <w:t>Confirm supplied arguments are correct type for the parameters</w:t>
+      </w:r>
+    </w:p>
+    <w:p>
+      <w:pPr>
+        <w:pStyle w:val="ListParagraph"/>
+        <w:numPr>
+          <w:ilvl w:val="0"/>
+          <w:numId w:val="7"/>
+        </w:numPr>
+      </w:pPr>
+      <w:r>
+        <w:t>Check whether any argument(s) is/are a valid schedule string.</w:t>
+      </w:r>
+    </w:p>
+    <w:p>
+      <w:pPr>
+        <w:pStyle w:val="Heading1"/>
+      </w:pPr>
+      <w:proofErr w:type="spellStart"/>
+      <w:r>
+        <w:t>SrvWrap</w:t>
+      </w:r>
+      <w:proofErr w:type="spellEnd"/>
+    </w:p>
+    <w:p>
+      <w:r>
+        <w:t xml:space="preserve">Wraps any Windows </w:t>
+      </w:r>
+      <w:r>
+        <w:t xml:space="preserve">console </w:t>
+      </w:r>
+      <w:r>
+        <w:t>executable as service. – DONE</w:t>
+      </w:r>
+    </w:p>
+    <w:p>
+      <w:pPr>
+        <w:pStyle w:val="Heading1"/>
+      </w:pPr>
+      <w:proofErr w:type="spellStart"/>
+      <w:r>
         <w:lastRenderedPageBreak/>
-        <w:t>Confirm supplied arguments are correct type for the parameters</w:t>
-      </w:r>
-    </w:p>
-    <w:p>
-      <w:pPr>
-        <w:pStyle w:val="ListParagraph"/>
-        <w:numPr>
-          <w:ilvl w:val="0"/>
-          <w:numId w:val="7"/>
-        </w:numPr>
-      </w:pPr>
-      <w:r>
-        <w:t>Check whether any argument(s) is/are a valid schedule string.</w:t>
+        <w:t>Serve</w:t>
+      </w:r>
+      <w:r>
+        <w:t>Dbp</w:t>
+      </w:r>
+      <w:proofErr w:type="spellEnd"/>
+    </w:p>
+    <w:p>
+      <w:r>
+        <w:t>Wraps</w:t>
+      </w:r>
+      <w:r>
+        <w:t xml:space="preserve"> a DBPA script </w:t>
+      </w:r>
+      <w:r>
+        <w:t xml:space="preserve">invocation </w:t>
+      </w:r>
+      <w:r>
+        <w:t xml:space="preserve">as a Windows service.  </w:t>
+      </w:r>
+      <w:r>
+        <w:t xml:space="preserve">This is just a batch file that uses </w:t>
+      </w:r>
+      <w:r>
+        <w:t>SrvWrap.exe</w:t>
+      </w:r>
+      <w:r>
+        <w:t xml:space="preserve"> with a Java command line to invoke </w:t>
+      </w:r>
+      <w:proofErr w:type="spellStart"/>
+      <w:r>
+        <w:t>RunDbp</w:t>
+      </w:r>
+      <w:proofErr w:type="spellEnd"/>
+      <w:r>
+        <w:t xml:space="preserve"> with the script and its arguments.  </w:t>
+      </w:r>
+      <w:r>
+        <w:t>Presumably it is a continuously running script, e.g., with a schedule task.  Starting the service starts the script, stopping the service sends an interrupt to the script.</w:t>
       </w:r>
     </w:p>
     <w:p>
       <w:pPr>
         <w:pStyle w:val="Heading1"/>
       </w:pPr>
-      <w:r>
-        <w:t>SrvWrap</w:t>
-      </w:r>
-    </w:p>
-    <w:p>
-      <w:r>
-        <w:t xml:space="preserve">Wraps any Windows </w:t>
-      </w:r>
-      <w:r>
-        <w:t xml:space="preserve">console </w:t>
-      </w:r>
-      <w:r>
-        <w:t>executable as service. – DONE</w:t>
+      <w:proofErr w:type="spellStart"/>
+      <w:r>
+        <w:t>ManageDbp</w:t>
+      </w:r>
+      <w:proofErr w:type="spellEnd"/>
+    </w:p>
+    <w:p>
+      <w:r>
+        <w:t xml:space="preserve">DBPA script manager </w:t>
+      </w:r>
+      <w:r>
+        <w:t>exposing</w:t>
+      </w:r>
+      <w:r>
+        <w:t xml:space="preserve"> a web service interface</w:t>
+      </w:r>
+      <w:r>
+        <w:t xml:space="preserve"> </w:t>
+      </w:r>
+      <w:r>
+        <w:t>wrapped as a Windows service</w:t>
+      </w:r>
+      <w:r>
+        <w:t>.  Duplicate</w:t>
+      </w:r>
+      <w:r>
+        <w:t>s</w:t>
+      </w:r>
+      <w:r>
+        <w:t xml:space="preserve"> SQL Server Agent functionality, including creating schedules that invoke scripts on a scheduled basis.</w:t>
+      </w:r>
+      <w:r>
+        <w:t xml:space="preserve">  This is a better solution than</w:t>
+      </w:r>
+      <w:r>
+        <w:t xml:space="preserve"> requiring every script to implement its own scheduling.</w:t>
+      </w:r>
+    </w:p>
+    <w:p>
+      <w:r>
+        <w:t xml:space="preserve">This was formerly </w:t>
+      </w:r>
+      <w:proofErr w:type="spellStart"/>
+      <w:r>
+        <w:t>ControlDbp</w:t>
+      </w:r>
+      <w:proofErr w:type="spellEnd"/>
+      <w:r>
+        <w:t>, which now has a new function.</w:t>
+      </w:r>
+    </w:p>
+    <w:p>
+      <w:pPr>
+        <w:pStyle w:val="Heading2"/>
+      </w:pPr>
+      <w:r>
+        <w:t>Capabilities</w:t>
+      </w:r>
+    </w:p>
+    <w:p>
+      <w:pPr>
+        <w:pStyle w:val="ListParagraph"/>
+        <w:numPr>
+          <w:ilvl w:val="0"/>
+          <w:numId w:val="4"/>
+        </w:numPr>
+      </w:pPr>
+      <w:r>
+        <w:t>Upload script (web service only)</w:t>
+      </w:r>
+      <w:r>
+        <w:t xml:space="preserve"> – DONE</w:t>
+      </w:r>
+    </w:p>
+    <w:p>
+      <w:pPr>
+        <w:pStyle w:val="ListParagraph"/>
+        <w:numPr>
+          <w:ilvl w:val="0"/>
+          <w:numId w:val="4"/>
+        </w:numPr>
+      </w:pPr>
+      <w:r>
+        <w:t>Validate a script</w:t>
+      </w:r>
+      <w:r>
+        <w:t xml:space="preserve"> – DONE </w:t>
+      </w:r>
+    </w:p>
+    <w:p>
+      <w:pPr>
+        <w:pStyle w:val="ListParagraph"/>
+        <w:numPr>
+          <w:ilvl w:val="0"/>
+          <w:numId w:val="4"/>
+        </w:numPr>
+      </w:pPr>
+      <w:r>
+        <w:t>Download script (web service only)</w:t>
+      </w:r>
+      <w:r>
+        <w:t xml:space="preserve"> – DONE</w:t>
+      </w:r>
+    </w:p>
+    <w:p>
+      <w:pPr>
+        <w:pStyle w:val="ListParagraph"/>
+        <w:numPr>
+          <w:ilvl w:val="0"/>
+          <w:numId w:val="4"/>
+        </w:numPr>
+      </w:pPr>
+      <w:r>
+        <w:t>List available scripts</w:t>
+      </w:r>
+      <w:r>
+        <w:t xml:space="preserve"> – DONE</w:t>
+      </w:r>
+    </w:p>
+    <w:p>
+      <w:pPr>
+        <w:pStyle w:val="ListParagraph"/>
+        <w:numPr>
+          <w:ilvl w:val="0"/>
+          <w:numId w:val="4"/>
+        </w:numPr>
+      </w:pPr>
+      <w:r>
+        <w:t>CRUD for script launch configurations</w:t>
+      </w:r>
+      <w:r>
+        <w:t xml:space="preserve"> – DONE</w:t>
+      </w:r>
+    </w:p>
+    <w:p>
+      <w:pPr>
+        <w:pStyle w:val="ListParagraph"/>
+        <w:numPr>
+          <w:ilvl w:val="0"/>
+          <w:numId w:val="4"/>
+        </w:numPr>
+      </w:pPr>
+      <w:r>
+        <w:t>Start a script from launch configuration</w:t>
+      </w:r>
+      <w:r>
+        <w:t xml:space="preserve"> – DONE</w:t>
+      </w:r>
+    </w:p>
+    <w:p>
+      <w:pPr>
+        <w:pStyle w:val="ListParagraph"/>
+        <w:numPr>
+          <w:ilvl w:val="0"/>
+          <w:numId w:val="4"/>
+        </w:numPr>
+      </w:pPr>
+      <w:r>
+        <w:t>List running scripts</w:t>
+      </w:r>
+      <w:r>
+        <w:t xml:space="preserve"> – DONE</w:t>
+      </w:r>
+    </w:p>
+    <w:p>
+      <w:pPr>
+        <w:pStyle w:val="ListParagraph"/>
+        <w:numPr>
+          <w:ilvl w:val="0"/>
+          <w:numId w:val="4"/>
+        </w:numPr>
+      </w:pPr>
+      <w:r>
+        <w:t>Stop a running script</w:t>
+      </w:r>
+      <w:r>
+        <w:t xml:space="preserve"> – DONE</w:t>
+      </w:r>
+    </w:p>
+    <w:p>
+      <w:pPr>
+        <w:pStyle w:val="ListParagraph"/>
+        <w:numPr>
+          <w:ilvl w:val="0"/>
+          <w:numId w:val="4"/>
+        </w:numPr>
+      </w:pPr>
+      <w:r>
+        <w:t>BONUS: Generate a standard report script</w:t>
+      </w:r>
+    </w:p>
+    <w:p>
+      <w:r>
+        <w:t>TODO:</w:t>
+      </w:r>
+    </w:p>
+    <w:p>
+      <w:pPr>
+        <w:pStyle w:val="ListParagraph"/>
+        <w:numPr>
+          <w:ilvl w:val="0"/>
+          <w:numId w:val="6"/>
+        </w:numPr>
+      </w:pPr>
+      <w:r>
+        <w:t>Rename Controller to Manager</w:t>
+      </w:r>
+      <w:r>
+        <w:t xml:space="preserve"> – DONE</w:t>
+      </w:r>
+    </w:p>
+    <w:p>
+      <w:pPr>
+        <w:pStyle w:val="ListParagraph"/>
+        <w:numPr>
+          <w:ilvl w:val="0"/>
+          <w:numId w:val="6"/>
+        </w:numPr>
+      </w:pPr>
+      <w:r>
+        <w:t>APIs for managing schedules.</w:t>
+      </w:r>
+      <w:r>
+        <w:t xml:space="preserve"> – DONE</w:t>
+      </w:r>
+    </w:p>
+    <w:p>
+      <w:pPr>
+        <w:pStyle w:val="ListParagraph"/>
+        <w:numPr>
+          <w:ilvl w:val="0"/>
+          <w:numId w:val="6"/>
+        </w:numPr>
+      </w:pPr>
+      <w:r>
+        <w:t>Associate each configuration with zero or more schedules.  A schedules can be shared among multiple configurations.</w:t>
+      </w:r>
+      <w:r>
+        <w:t xml:space="preserve"> – DONE</w:t>
+      </w:r>
+    </w:p>
+    <w:p>
+      <w:pPr>
+        <w:pStyle w:val="ListParagraph"/>
+        <w:numPr>
+          <w:ilvl w:val="0"/>
+          <w:numId w:val="6"/>
+        </w:numPr>
+      </w:pPr>
+      <w:r>
+        <w:t>Expose all public methods in</w:t>
+      </w:r>
+      <w:r>
+        <w:t xml:space="preserve"> RESTful API</w:t>
+      </w:r>
+      <w:r>
+        <w:t>.</w:t>
+      </w:r>
+      <w:r>
+        <w:t xml:space="preserve"> – DONE</w:t>
+      </w:r>
+    </w:p>
+    <w:p>
+      <w:pPr>
+        <w:pStyle w:val="ListParagraph"/>
+        <w:numPr>
+          <w:ilvl w:val="0"/>
+          <w:numId w:val="6"/>
+        </w:numPr>
+      </w:pPr>
+      <w:r>
+        <w:t>File upload and download for scripts and properties.</w:t>
+      </w:r>
+      <w:r>
+        <w:t xml:space="preserve"> – DONE</w:t>
+      </w:r>
+    </w:p>
+    <w:p>
+      <w:pPr>
+        <w:pStyle w:val="ListParagraph"/>
+        <w:numPr>
+          <w:ilvl w:val="0"/>
+          <w:numId w:val="6"/>
+        </w:numPr>
+      </w:pPr>
+      <w:r>
+        <w:t>Implement scheduled runs of scripts.</w:t>
+      </w:r>
+      <w:r>
+        <w:t xml:space="preserve"> – DONE</w:t>
+      </w:r>
+    </w:p>
+    <w:p>
+      <w:pPr>
+        <w:pStyle w:val="ListParagraph"/>
+        <w:numPr>
+          <w:ilvl w:val="0"/>
+          <w:numId w:val="6"/>
+        </w:numPr>
+      </w:pPr>
+      <w:r>
+        <w:t xml:space="preserve">Set up default context properties distinct from properties used by the manager.  In fact, the manager only uses a database connection from a context, so it really doesn’t need a full context.  It does need protection from database timeouts and stale connections, but these don’t need to be provided by the Context object.  It can use the </w:t>
+      </w:r>
+      <w:proofErr w:type="spellStart"/>
+      <w:r>
+        <w:t>DatabaseConnection</w:t>
+      </w:r>
+      <w:proofErr w:type="spellEnd"/>
+      <w:r>
+        <w:t xml:space="preserve"> object.</w:t>
+      </w:r>
+      <w:r>
+        <w:t xml:space="preserve"> – DONE</w:t>
+      </w:r>
+    </w:p>
+    <w:p>
+      <w:pPr>
+        <w:pStyle w:val="ListParagraph"/>
+        <w:numPr>
+          <w:ilvl w:val="0"/>
+          <w:numId w:val="6"/>
+        </w:numPr>
+      </w:pPr>
+      <w:r>
+        <w:t>The manager should use classic Java logging (e.g.,</w:t>
+      </w:r>
+      <w:proofErr w:type="spellStart"/>
+      <w:r>
+        <w:t>logback</w:t>
+      </w:r>
+      <w:proofErr w:type="spellEnd"/>
+      <w:r>
+        <w:t>) for itself, but not for the scripts it runs.</w:t>
       </w:r>
     </w:p>
     <w:p>
       <w:pPr>
         <w:pStyle w:val="Heading1"/>
       </w:pPr>
-      <w:r>
-        <w:t>Serve</w:t>
-      </w:r>
-      <w:r>
-        <w:t>Dbp</w:t>
-      </w:r>
-    </w:p>
-    <w:p>
-      <w:r>
-        <w:t>Wraps</w:t>
-      </w:r>
-      <w:r>
-        <w:t xml:space="preserve"> a DBPA script </w:t>
-      </w:r>
-      <w:r>
-        <w:t xml:space="preserve">invocation </w:t>
-      </w:r>
-      <w:r>
-        <w:t xml:space="preserve">as a Windows service.  </w:t>
-      </w:r>
-      <w:r>
-        <w:t xml:space="preserve">This is just a batch file that uses </w:t>
-      </w:r>
-      <w:r>
-        <w:t>SrvWrap.exe</w:t>
-      </w:r>
-      <w:r>
-        <w:t xml:space="preserve"> with a Java command line to invoke RunDbp with the script and its arguments.  </w:t>
-      </w:r>
-      <w:r>
-        <w:t>Presumably it is a continuously running script, e.g., with a schedule task.  Starting the service starts the script, stopping the service sends an interrupt to the script.</w:t>
-      </w:r>
-    </w:p>
-    <w:p>
-      <w:pPr>
-        <w:pStyle w:val="Heading1"/>
-      </w:pPr>
+      <w:proofErr w:type="spellStart"/>
+      <w:r>
+        <w:lastRenderedPageBreak/>
+        <w:t>ControlDbp</w:t>
+      </w:r>
+      <w:proofErr w:type="spellEnd"/>
+      <w:r>
+        <w:t xml:space="preserve"> To Do</w:t>
+      </w:r>
+    </w:p>
+    <w:p>
+      <w:r>
+        <w:t xml:space="preserve">A command line program that talks via web service to </w:t>
+      </w:r>
+      <w:proofErr w:type="spellStart"/>
       <w:r>
         <w:t>ManageDbp</w:t>
       </w:r>
-    </w:p>
-    <w:p>
-      <w:r>
-        <w:t xml:space="preserve">DBPA script manager </w:t>
-      </w:r>
-      <w:r>
-        <w:t>exposing</w:t>
-      </w:r>
-      <w:r>
-        <w:t xml:space="preserve"> a web service interface</w:t>
-      </w:r>
-      <w:r>
-        <w:t xml:space="preserve"> </w:t>
-      </w:r>
-      <w:r>
-        <w:t>wrapped as a Windows service</w:t>
-      </w:r>
-      <w:r>
-        <w:t>.  Duplicate</w:t>
-      </w:r>
-      <w:r>
-        <w:t>s</w:t>
-      </w:r>
-      <w:r>
-        <w:t xml:space="preserve"> SQL Server Agent functionality, including creating schedules that invoke scripts on a scheduled basis.</w:t>
-      </w:r>
-      <w:r>
-        <w:t xml:space="preserve">  This is a better solution than</w:t>
-      </w:r>
-      <w:r>
-        <w:t xml:space="preserve"> requiring every script to implement its own scheduling.</w:t>
-      </w:r>
-    </w:p>
-    <w:p>
-      <w:r>
-        <w:t>This was formerly ControlDbp, which now has a new function.</w:t>
-      </w:r>
-    </w:p>
-    <w:p>
-      <w:pPr>
-        <w:pStyle w:val="Heading2"/>
-      </w:pPr>
-      <w:r>
-        <w:t>Capabilities</w:t>
-      </w:r>
-    </w:p>
-    <w:p>
-      <w:pPr>
-        <w:pStyle w:val="ListParagraph"/>
-        <w:numPr>
-          <w:ilvl w:val="0"/>
-          <w:numId w:val="4"/>
-        </w:numPr>
-      </w:pPr>
-      <w:r>
-        <w:t>Upload script (web service only)</w:t>
-      </w:r>
-      <w:r>
-        <w:t xml:space="preserve"> – DONE</w:t>
-      </w:r>
-    </w:p>
-    <w:p>
-      <w:pPr>
-        <w:pStyle w:val="ListParagraph"/>
-        <w:numPr>
-          <w:ilvl w:val="0"/>
-          <w:numId w:val="4"/>
-        </w:numPr>
-      </w:pPr>
-      <w:r>
-        <w:t>Validate a script</w:t>
-      </w:r>
-      <w:r>
-        <w:t xml:space="preserve"> – DONE </w:t>
-      </w:r>
-    </w:p>
-    <w:p>
-      <w:pPr>
-        <w:pStyle w:val="ListParagraph"/>
-        <w:numPr>
-          <w:ilvl w:val="0"/>
-          <w:numId w:val="4"/>
-        </w:numPr>
-      </w:pPr>
-      <w:r>
-        <w:t>Download script (web service only)</w:t>
-      </w:r>
-      <w:r>
-        <w:t xml:space="preserve"> – DONE</w:t>
-      </w:r>
-    </w:p>
-    <w:p>
-      <w:pPr>
-        <w:pStyle w:val="ListParagraph"/>
-        <w:numPr>
-          <w:ilvl w:val="0"/>
-          <w:numId w:val="4"/>
-        </w:numPr>
-      </w:pPr>
-      <w:r>
-        <w:t>List available scripts</w:t>
-      </w:r>
-      <w:r>
-        <w:t xml:space="preserve"> – DONE</w:t>
-      </w:r>
-    </w:p>
-    <w:p>
-      <w:pPr>
-        <w:pStyle w:val="ListParagraph"/>
-        <w:numPr>
-          <w:ilvl w:val="0"/>
-          <w:numId w:val="4"/>
-        </w:numPr>
-      </w:pPr>
-      <w:r>
-        <w:t>CRUD for script launch configurations</w:t>
-      </w:r>
-      <w:r>
-        <w:t xml:space="preserve"> – DONE</w:t>
-      </w:r>
-    </w:p>
-    <w:p>
-      <w:pPr>
-        <w:pStyle w:val="ListParagraph"/>
-        <w:numPr>
-          <w:ilvl w:val="0"/>
-          <w:numId w:val="4"/>
-        </w:numPr>
-      </w:pPr>
-      <w:r>
-        <w:t>Start a script from launch configuration</w:t>
-      </w:r>
-      <w:r>
-        <w:t xml:space="preserve"> – DONE</w:t>
-      </w:r>
-    </w:p>
-    <w:p>
-      <w:pPr>
-        <w:pStyle w:val="ListParagraph"/>
-        <w:numPr>
-          <w:ilvl w:val="0"/>
-          <w:numId w:val="4"/>
-        </w:numPr>
-      </w:pPr>
-      <w:r>
-        <w:t>List running scripts</w:t>
-      </w:r>
-      <w:r>
-        <w:t xml:space="preserve"> – DONE</w:t>
-      </w:r>
-    </w:p>
-    <w:p>
-      <w:pPr>
-        <w:pStyle w:val="ListParagraph"/>
-        <w:numPr>
-          <w:ilvl w:val="0"/>
-          <w:numId w:val="4"/>
-        </w:numPr>
-      </w:pPr>
-      <w:r>
-        <w:t>Stop a running script</w:t>
-      </w:r>
-      <w:r>
-        <w:t xml:space="preserve"> – DONE</w:t>
-      </w:r>
-    </w:p>
-    <w:p>
-      <w:pPr>
-        <w:pStyle w:val="ListParagraph"/>
-        <w:numPr>
-          <w:ilvl w:val="0"/>
-          <w:numId w:val="4"/>
-        </w:numPr>
-      </w:pPr>
-      <w:r>
-        <w:t>BONUS: Generate a standard report script</w:t>
-      </w:r>
-    </w:p>
-    <w:p>
-      <w:r>
-        <w:t>TODO:</w:t>
-      </w:r>
-    </w:p>
-    <w:p>
-      <w:pPr>
-        <w:pStyle w:val="ListParagraph"/>
-        <w:numPr>
-          <w:ilvl w:val="0"/>
-          <w:numId w:val="6"/>
-        </w:numPr>
-      </w:pPr>
-      <w:r>
-        <w:t>Rename Controller to Manager</w:t>
-      </w:r>
-      <w:r>
-        <w:t xml:space="preserve"> – DONE</w:t>
-      </w:r>
-    </w:p>
-    <w:p>
-      <w:pPr>
-        <w:pStyle w:val="ListParagraph"/>
-        <w:numPr>
-          <w:ilvl w:val="0"/>
-          <w:numId w:val="6"/>
-        </w:numPr>
-      </w:pPr>
-      <w:r>
-        <w:t>APIs for managing schedules.</w:t>
-      </w:r>
-      <w:r>
-        <w:t xml:space="preserve"> – DONE</w:t>
-      </w:r>
-    </w:p>
-    <w:p>
-      <w:pPr>
-        <w:pStyle w:val="ListParagraph"/>
-        <w:numPr>
-          <w:ilvl w:val="0"/>
-          <w:numId w:val="6"/>
-        </w:numPr>
-      </w:pPr>
-      <w:r>
-        <w:t>Associate each configuration with zero or more schedules.  A schedules can be shared among multiple configurations.</w:t>
-      </w:r>
-      <w:r>
-        <w:t xml:space="preserve"> – DONE</w:t>
-      </w:r>
-    </w:p>
-    <w:p>
-      <w:pPr>
-        <w:pStyle w:val="ListParagraph"/>
-        <w:numPr>
-          <w:ilvl w:val="0"/>
-          <w:numId w:val="6"/>
-        </w:numPr>
-      </w:pPr>
-      <w:r>
-        <w:t>Expose all public methods in</w:t>
-      </w:r>
-      <w:r>
-        <w:t xml:space="preserve"> RESTful API</w:t>
-      </w:r>
+      <w:proofErr w:type="spellEnd"/>
       <w:r>
         <w:t>.</w:t>
-      </w:r>
-      <w:r>
-        <w:t xml:space="preserve"> – DONE</w:t>
-      </w:r>
-    </w:p>
-    <w:p>
-      <w:pPr>
-        <w:pStyle w:val="ListParagraph"/>
-        <w:numPr>
-          <w:ilvl w:val="0"/>
-          <w:numId w:val="6"/>
-        </w:numPr>
-      </w:pPr>
-      <w:r>
-        <w:t>File upload and download for scripts and properties.</w:t>
-      </w:r>
-      <w:r>
-        <w:t xml:space="preserve"> – DONE</w:t>
-      </w:r>
-    </w:p>
-    <w:p>
-      <w:pPr>
-        <w:pStyle w:val="ListParagraph"/>
-        <w:numPr>
-          <w:ilvl w:val="0"/>
-          <w:numId w:val="6"/>
-        </w:numPr>
-      </w:pPr>
-      <w:r>
-        <w:t>Implement scheduled runs of scripts.</w:t>
-      </w:r>
-      <w:r>
-        <w:t xml:space="preserve"> – DONE</w:t>
-      </w:r>
-    </w:p>
-    <w:p>
-      <w:pPr>
-        <w:pStyle w:val="ListParagraph"/>
-        <w:numPr>
-          <w:ilvl w:val="0"/>
-          <w:numId w:val="6"/>
-        </w:numPr>
-      </w:pPr>
-      <w:r>
-        <w:t xml:space="preserve">Set up default context properties distinct from properties used by the manager.  In fact, the manager only uses a database connection from a context, so it really doesn’t need a full context.  </w:t>
-      </w:r>
-      <w:r>
-        <w:lastRenderedPageBreak/>
-        <w:t>It does need protection from database timeouts and stale connections, but these don’t need to be provided by the Context object.  It can use the DatabaseConnection object.</w:t>
-      </w:r>
-      <w:r>
-        <w:t xml:space="preserve"> – DONE</w:t>
-      </w:r>
-    </w:p>
-    <w:p>
-      <w:pPr>
-        <w:pStyle w:val="ListParagraph"/>
-        <w:numPr>
-          <w:ilvl w:val="0"/>
-          <w:numId w:val="6"/>
-        </w:numPr>
-      </w:pPr>
-      <w:r>
-        <w:t>The manager should use classic Java logging (e.g.,logback) for itself, but not for the scripts it runs.</w:t>
-      </w:r>
-    </w:p>
-    <w:p>
-      <w:pPr>
-        <w:pStyle w:val="Heading1"/>
-      </w:pPr>
-      <w:r>
-        <w:t>ControlDbp To Do</w:t>
-      </w:r>
-    </w:p>
-    <w:p>
-      <w:r>
-        <w:t>A command line program that talks via web service to ManageDbp.</w:t>
       </w:r>
       <w:r>
         <w:t xml:space="preserve"> – DONE</w:t>

</xml_diff>

<commit_message>
Handle HTTP error status more cleanly in REQUEST task.
</commit_message>
<xml_diff>
--- a/docs/DBPA To Do.docx
+++ b/docs/DBPA To Do.docx
@@ -1065,7 +1065,7 @@
         <w:t xml:space="preserve">{ </w:t>
       </w:r>
       <w:r>
-        <w:t xml:space="preserve">request-field-reference-1 [, request-field-reference-2… ] </w:t>
+        <w:t xml:space="preserve">field-reference-1 [, field-reference-2… ] </w:t>
       </w:r>
       <w:r>
         <w:t xml:space="preserve">| NONE } </w:t>
@@ -1094,6 +1094,10 @@
       </w:r>
       <w:r>
         <w:br/>
+        <w:t>[ MESSAGE message-name ]</w:t>
+      </w:r>
+      <w:r>
+        <w:br/>
         <w:t xml:space="preserve">INTO </w:t>
       </w:r>
       <w:r>
@@ -1235,13 +1239,7 @@
     </w:p>
     <w:p>
       <w:r>
-        <w:t>F</w:t>
-      </w:r>
-      <w:r>
-        <w:t>or each data-source row</w:t>
-      </w:r>
-      <w:r>
-        <w:t>, a</w:t>
+        <w:t>For each data-source row, a</w:t>
       </w:r>
       <w:r>
         <w:t>n HTTP request is sent and the response is read, both using JSON encoding for any entities.</w:t>
@@ -1280,193 +1278,303 @@
         <w:t>header-name-n evaluates to NULL</w:t>
       </w:r>
       <w:r>
-        <w:t xml:space="preserve"> where the </w:t>
-      </w:r>
-      <w:r>
-        <w:t xml:space="preserve">NULL </w:t>
-      </w:r>
-      <w:r>
-        <w:t xml:space="preserve">keyword </w:t>
-      </w:r>
-      <w:r>
-        <w:t>is not specified</w:t>
+        <w:t xml:space="preserve"> where the NULL keyword is not specified</w:t>
+      </w:r>
+      <w:r>
+        <w:t>, an error occurs.  Any header-value-n may be null without error.</w:t>
+      </w:r>
+    </w:p>
+    <w:p>
+      <w:r>
+        <w:t xml:space="preserve">Each </w:t>
+      </w:r>
+      <w:r>
+        <w:t xml:space="preserve">request-field-n and body-field-n </w:t>
+      </w:r>
+      <w:r>
+        <w:t xml:space="preserve">is a </w:t>
+      </w:r>
+      <w:r>
+        <w:t>string expression.  Each must evaluate to an identifier</w:t>
+      </w:r>
+      <w:r>
+        <w:t xml:space="preserve"> or NULL</w:t>
+      </w:r>
+      <w:r>
+        <w:t xml:space="preserve">.  The number of request-fields plus the number of body-fields must match the number of columns returned from data-source.  At run time, the value of each column in data-source is associated to the </w:t>
+      </w:r>
+      <w:r>
+        <w:lastRenderedPageBreak/>
+        <w:t>request-field or body-field at the corresponding position.  That is, the value of the first column of the data-source row is associated to the first request-field, and so on.</w:t>
+      </w:r>
+    </w:p>
+    <w:p>
+      <w:r>
+        <w:t xml:space="preserve">Each evaluated </w:t>
+      </w:r>
+      <w:r>
+        <w:t xml:space="preserve">non-NULL </w:t>
+      </w:r>
+      <w:r>
+        <w:t xml:space="preserve">request-field may match a placeholder in the evaluated </w:t>
+      </w:r>
+      <w:proofErr w:type="spellStart"/>
+      <w:r>
+        <w:t>url</w:t>
+      </w:r>
+      <w:proofErr w:type="spellEnd"/>
+      <w:r>
+        <w:t xml:space="preserve">.  If so, at run time the value of the data-source column associated with the request-field is substituted for the placeholder in the </w:t>
+      </w:r>
+      <w:proofErr w:type="spellStart"/>
+      <w:r>
+        <w:t>url</w:t>
+      </w:r>
+      <w:proofErr w:type="spellEnd"/>
+      <w:r>
+        <w:t>.</w:t>
+      </w:r>
+      <w:r>
+        <w:t xml:space="preserve">  It is not required that every request-field match a placeholder.</w:t>
+      </w:r>
+    </w:p>
+    <w:p>
+      <w:r>
+        <w:t xml:space="preserve">Each evaluated </w:t>
+      </w:r>
+      <w:r>
+        <w:t xml:space="preserve">non-NULL </w:t>
+      </w:r>
+      <w:r>
+        <w:t>body-field is used as a field name in the web service request body.  The value of the web service request field is taken from the value of the data-source column associated with the body-field.</w:t>
+      </w:r>
+    </w:p>
+    <w:p>
+      <w:r>
+        <w:t xml:space="preserve">For each row of the data-source, a web service </w:t>
+      </w:r>
+      <w:r>
+        <w:t xml:space="preserve">request </w:t>
+      </w:r>
+      <w:r>
+        <w:t xml:space="preserve">is made to the </w:t>
+      </w:r>
+      <w:proofErr w:type="spellStart"/>
+      <w:r>
+        <w:t>url</w:t>
+      </w:r>
+      <w:proofErr w:type="spellEnd"/>
+      <w:r>
+        <w:t xml:space="preserve"> with placeholder substitutions as described and with a body composed as described</w:t>
+      </w:r>
+      <w:r>
+        <w:t xml:space="preserve"> above.  The web service response is written as a row to data-target as described below.</w:t>
+      </w:r>
+    </w:p>
+    <w:p>
+      <w:r>
+        <w:t xml:space="preserve">If the data-source is introduced by the keyword SQL, the SQL query must be terminated by the phrase END SQL, which will be followed by </w:t>
+      </w:r>
+      <w:r>
+        <w:t>on the keywords KEEP, RESPONSE, or STATUS</w:t>
+      </w:r>
+      <w:r>
+        <w:t>.</w:t>
+      </w:r>
+    </w:p>
+    <w:p>
+      <w:r>
+        <w:t>Each response-field-n is a string expression.  Each must evaluate to an identifier.  Each identifier is expected to match a field name in the response body received fr</w:t>
+      </w:r>
+      <w:r>
+        <w:t>o</w:t>
+      </w:r>
+      <w:r>
+        <w:t xml:space="preserve">m the web service </w:t>
+      </w:r>
+      <w:r>
+        <w:t>request</w:t>
+      </w:r>
+      <w:r>
+        <w:t>.</w:t>
+      </w:r>
+    </w:p>
+    <w:p>
+      <w:r>
+        <w:t xml:space="preserve">For each web service </w:t>
+      </w:r>
+      <w:r>
+        <w:t>request</w:t>
+      </w:r>
+      <w:r>
+        <w:t xml:space="preserve">, a row is written to the </w:t>
+      </w:r>
+      <w:r>
+        <w:t>data-</w:t>
+      </w:r>
+      <w:r>
+        <w:t>target.  The row is composed of</w:t>
+      </w:r>
+      <w:r>
+        <w:t>:</w:t>
+      </w:r>
+    </w:p>
+    <w:p>
+      <w:pPr>
+        <w:pStyle w:val="ListParagraph"/>
+        <w:numPr>
+          <w:ilvl w:val="0"/>
+          <w:numId w:val="13"/>
+        </w:numPr>
+      </w:pPr>
+      <w:r>
+        <w:t xml:space="preserve">the data-source column values corresponding to the </w:t>
+      </w:r>
+      <w:r>
+        <w:t xml:space="preserve">non-NULL </w:t>
+      </w:r>
+      <w:r>
+        <w:t>request-fields</w:t>
+      </w:r>
+      <w:r>
+        <w:t>,</w:t>
+      </w:r>
+      <w:r>
+        <w:t xml:space="preserve"> followed by</w:t>
+      </w:r>
+    </w:p>
+    <w:p>
+      <w:pPr>
+        <w:pStyle w:val="ListParagraph"/>
+        <w:numPr>
+          <w:ilvl w:val="0"/>
+          <w:numId w:val="13"/>
+        </w:numPr>
+      </w:pPr>
+      <w:r>
+        <w:t xml:space="preserve">the web service response field values corresponding to </w:t>
+      </w:r>
+      <w:r>
+        <w:t>the response-fields, followed by</w:t>
+      </w:r>
+    </w:p>
+    <w:p>
+      <w:pPr>
+        <w:pStyle w:val="ListParagraph"/>
+        <w:numPr>
+          <w:ilvl w:val="0"/>
+          <w:numId w:val="13"/>
+        </w:numPr>
+      </w:pPr>
+      <w:r>
+        <w:t xml:space="preserve">an </w:t>
+      </w:r>
+      <w:r>
+        <w:t>integ</w:t>
+      </w:r>
+      <w:r>
+        <w:t>er holding the http status code of the response, optionally followed by</w:t>
+      </w:r>
+    </w:p>
+    <w:p>
+      <w:pPr>
+        <w:pStyle w:val="ListParagraph"/>
+        <w:numPr>
+          <w:ilvl w:val="0"/>
+          <w:numId w:val="13"/>
+        </w:numPr>
+      </w:pPr>
+      <w:r>
+        <w:t>a string holding an error message if available</w:t>
+      </w:r>
+    </w:p>
+    <w:p>
+      <w:r>
+        <w:t>If a response-field value does not match the name of a field in the web service response</w:t>
+      </w:r>
+      <w:r>
+        <w:t>, NULL is written in that column of the data-target row.</w:t>
+      </w:r>
+    </w:p>
+    <w:p>
+      <w:r>
+        <w:t xml:space="preserve">By default, all the </w:t>
+      </w:r>
+      <w:r>
+        <w:t xml:space="preserve">non-NULL </w:t>
+      </w:r>
+      <w:r>
+        <w:t>request-field values are retained in the target row.  Opti</w:t>
+      </w:r>
+      <w:r>
+        <w:t>onally, a subset of the request-</w:t>
+      </w:r>
+      <w:r>
+        <w:t xml:space="preserve">field </w:t>
+      </w:r>
+      <w:r>
+        <w:t xml:space="preserve">and/or body-field </w:t>
+      </w:r>
+      <w:r>
+        <w:t>values can be retained and in arbitrary order by specifying the KEEP clause.</w:t>
+      </w:r>
+    </w:p>
+    <w:p>
+      <w:r>
+        <w:t>status-name is a string expression.</w:t>
+      </w:r>
+      <w:r>
+        <w:t xml:space="preserve">  It specifies the column name to be used for </w:t>
+      </w:r>
+      <w:r>
+        <w:t>the status column written to the target row.  The status column is always written; it cannot be suppressed.</w:t>
+      </w:r>
+    </w:p>
+    <w:p>
+      <w:r>
+        <w:t>If the MESSAGE keyword is specified, the final column of the target row is an error message if available in case the request failed with an error.  If no error occurred, the message column is set to NULL.  Message-name is a string expression.</w:t>
+      </w:r>
+      <w:r>
+        <w:t xml:space="preserve"> </w:t>
+      </w:r>
+      <w:r>
+        <w:t xml:space="preserve"> </w:t>
+      </w:r>
+      <w:r>
+        <w:t xml:space="preserve">It specifies the column name to be used for the </w:t>
+      </w:r>
+      <w:r>
+        <w:t xml:space="preserve">message </w:t>
+      </w:r>
+      <w:r>
+        <w:t>column written to the target row.</w:t>
+      </w:r>
+    </w:p>
+    <w:p>
+      <w:r>
+        <w:t>The column names of the target row are the evaluated request-field values followed by the evaluated response-field values followed by the evaluated status-name</w:t>
+      </w:r>
+      <w:r>
+        <w:t xml:space="preserve"> optionally followed by the evaluated message name</w:t>
+      </w:r>
+      <w:r>
+        <w:t>.</w:t>
+      </w:r>
+      <w:r>
+        <w:t xml:space="preserve">  Column names are only significant if the target is </w:t>
+      </w:r>
+      <w:r>
+        <w:t>TABLE type.</w:t>
       </w:r>
       <w:bookmarkStart w:id="0" w:name="_GoBack"/>
       <w:bookmarkEnd w:id="0"/>
-      <w:r>
-        <w:t>, an error occurs.  Any header-value-n may be null without error.</w:t>
-      </w:r>
-    </w:p>
-    <w:p>
-      <w:r>
-        <w:t xml:space="preserve">Each </w:t>
-      </w:r>
-      <w:r>
-        <w:t xml:space="preserve">request-field-n and body-field-n </w:t>
-      </w:r>
-      <w:r>
-        <w:t xml:space="preserve">is a </w:t>
-      </w:r>
-      <w:r>
-        <w:t>string expression.  Each must evaluate to an identifier</w:t>
-      </w:r>
-      <w:r>
-        <w:t xml:space="preserve"> or NULL</w:t>
-      </w:r>
-      <w:r>
-        <w:t xml:space="preserve">.  The number of request-fields plus the number of body-fields must match the number of columns returned from data-source.  At run time, the value of each column in data-source is associated to the </w:t>
-      </w:r>
+    </w:p>
+    <w:p>
+      <w:pPr>
+        <w:pStyle w:val="Heading1"/>
+      </w:pPr>
       <w:r>
         <w:lastRenderedPageBreak/>
-        <w:t>request-field or body-field at the corresponding position.  That is, the value of the first column of the data-source row is associated to the first request-field, and so on.</w:t>
-      </w:r>
-    </w:p>
-    <w:p>
-      <w:r>
-        <w:t xml:space="preserve">Each evaluated </w:t>
-      </w:r>
-      <w:r>
-        <w:t xml:space="preserve">non-NULL </w:t>
-      </w:r>
-      <w:r>
-        <w:t xml:space="preserve">request-field may match a placeholder in the evaluated </w:t>
-      </w:r>
-      <w:proofErr w:type="spellStart"/>
-      <w:r>
-        <w:t>url</w:t>
-      </w:r>
-      <w:proofErr w:type="spellEnd"/>
-      <w:r>
-        <w:t xml:space="preserve">.  If so, at run time the value of the data-source column associated with the request-field is substituted for the placeholder in the </w:t>
-      </w:r>
-      <w:proofErr w:type="spellStart"/>
-      <w:r>
-        <w:t>url</w:t>
-      </w:r>
-      <w:proofErr w:type="spellEnd"/>
-      <w:r>
-        <w:t>.</w:t>
-      </w:r>
-      <w:r>
-        <w:t xml:space="preserve">  It is not required that every request-field match a placeholder.</w:t>
-      </w:r>
-    </w:p>
-    <w:p>
-      <w:r>
-        <w:t xml:space="preserve">Each evaluated </w:t>
-      </w:r>
-      <w:r>
-        <w:t xml:space="preserve">non-NULL </w:t>
-      </w:r>
-      <w:r>
-        <w:t>body-field is used as a field name in the web service request body.  The value of the web service request field is taken from the value of the data-source column associated with the body-field.</w:t>
-      </w:r>
-    </w:p>
-    <w:p>
-      <w:r>
-        <w:t xml:space="preserve">For each row of the data-source, a web service </w:t>
-      </w:r>
-      <w:r>
-        <w:t xml:space="preserve">request </w:t>
-      </w:r>
-      <w:r>
-        <w:t xml:space="preserve">is made to the </w:t>
-      </w:r>
-      <w:proofErr w:type="spellStart"/>
-      <w:r>
-        <w:t>url</w:t>
-      </w:r>
-      <w:proofErr w:type="spellEnd"/>
-      <w:r>
-        <w:t xml:space="preserve"> with placeholder substitutions as described and with a body composed as described</w:t>
-      </w:r>
-      <w:r>
-        <w:t xml:space="preserve"> above.  The web service response is written as a row to data-target as described below.</w:t>
-      </w:r>
-    </w:p>
-    <w:p>
-      <w:r>
-        <w:t xml:space="preserve">If the data-source is introduced by the keyword SQL, the SQL query must be terminated by the phrase END SQL, which will be followed by </w:t>
-      </w:r>
-      <w:r>
-        <w:t>on the keywords KEEP, RESPONSE, or STATUS</w:t>
-      </w:r>
-      <w:r>
-        <w:t>.</w:t>
-      </w:r>
-    </w:p>
-    <w:p>
-      <w:r>
-        <w:t>Each response-field-n is a string expression.  Each must evaluate to an identifier.  Each identifier is expected to match a field name in the response body received fr</w:t>
-      </w:r>
-      <w:r>
-        <w:t>o</w:t>
-      </w:r>
-      <w:r>
-        <w:t xml:space="preserve">m the web service </w:t>
-      </w:r>
-      <w:r>
-        <w:t>request</w:t>
-      </w:r>
-      <w:r>
-        <w:t>.</w:t>
-      </w:r>
-    </w:p>
-    <w:p>
-      <w:r>
-        <w:t xml:space="preserve">For each web service </w:t>
-      </w:r>
-      <w:r>
-        <w:t>request</w:t>
-      </w:r>
-      <w:r>
-        <w:t xml:space="preserve">, a row is written to the </w:t>
-      </w:r>
-      <w:r>
-        <w:t>data-</w:t>
-      </w:r>
-      <w:r>
-        <w:t xml:space="preserve">target.  The row is composed of the data-source column values corresponding to the </w:t>
-      </w:r>
-      <w:r>
-        <w:t xml:space="preserve">non-NULL </w:t>
-      </w:r>
-      <w:r>
-        <w:t>request-fields followed by the web service response field values corresponding to the response-fields followed by a single integer holding the http status code.</w:t>
-      </w:r>
-      <w:r>
-        <w:t xml:space="preserve">  If a response-field value does not match the name of a field in the web service response</w:t>
-      </w:r>
-      <w:r>
-        <w:t>, NULL is written in that column of the data-target row.</w:t>
-      </w:r>
-    </w:p>
-    <w:p>
-      <w:r>
-        <w:t xml:space="preserve">By default, all the </w:t>
-      </w:r>
-      <w:r>
-        <w:t xml:space="preserve">non-NULL </w:t>
-      </w:r>
-      <w:r>
-        <w:t>request-field values are retained in the target row.  Optionally, a subset of the request field values can be retained and in arbitrary order by specifying the KEEP clause.</w:t>
-      </w:r>
-    </w:p>
-    <w:p>
-      <w:r>
-        <w:t>status-name is a string expression.</w:t>
-      </w:r>
-    </w:p>
-    <w:p>
-      <w:r>
-        <w:t>The column names of the target row are the evaluated request-field values followed by the evaluated response-field values followed by the evaluated status-name.</w:t>
-      </w:r>
-    </w:p>
-    <w:p>
-      <w:pPr>
-        <w:pStyle w:val="Heading1"/>
-      </w:pPr>
-      <w:r>
         <w:t>Reserved Words</w:t>
       </w:r>
     </w:p>
@@ -1496,7 +1604,6 @@
         <w:pStyle w:val="Heading2"/>
       </w:pPr>
       <w:r>
-        <w:lastRenderedPageBreak/>
         <w:t>Task Name</w:t>
       </w:r>
     </w:p>
@@ -1736,6 +1843,7 @@
     </w:p>
     <w:p>
       <w:r>
+        <w:lastRenderedPageBreak/>
         <w:t>The above will allow declaring any variable name without fear of name conflict with current or future function names.</w:t>
       </w:r>
       <w:r>
@@ -1801,11 +1909,7 @@
         <w:t xml:space="preserve">if WHEN </w:t>
       </w:r>
       <w:r>
-        <w:t xml:space="preserve">appears </w:t>
-      </w:r>
-      <w:r>
-        <w:lastRenderedPageBreak/>
-        <w:t xml:space="preserve">where the keyword is allowed, it will be interpreted as the </w:t>
+        <w:t xml:space="preserve">appears where the keyword is allowed, it will be interpreted as the </w:t>
       </w:r>
       <w:r>
         <w:t>keyword.  To use variable “when” as the expression, enclose it in parentheses as “CASE (when) WHEN…”.</w:t>
@@ -2033,6 +2137,7 @@
         <w:pStyle w:val="Heading2"/>
       </w:pPr>
       <w:r>
+        <w:lastRenderedPageBreak/>
         <w:t>Don’t Do</w:t>
       </w:r>
     </w:p>
@@ -2092,163 +2197,300 @@
         </w:numPr>
       </w:pPr>
       <w:r>
+        <w:t>Confirm supplied arguments are correct type for the parameters</w:t>
+      </w:r>
+    </w:p>
+    <w:p>
+      <w:pPr>
+        <w:pStyle w:val="ListParagraph"/>
+        <w:numPr>
+          <w:ilvl w:val="0"/>
+          <w:numId w:val="7"/>
+        </w:numPr>
+      </w:pPr>
+      <w:r>
+        <w:t>Check whether any argument(s) is/are a valid schedule string.</w:t>
+      </w:r>
+    </w:p>
+    <w:p>
+      <w:pPr>
+        <w:pStyle w:val="Heading1"/>
+      </w:pPr>
+      <w:proofErr w:type="spellStart"/>
+      <w:r>
+        <w:t>SrvWrap</w:t>
+      </w:r>
+      <w:proofErr w:type="spellEnd"/>
+    </w:p>
+    <w:p>
+      <w:r>
+        <w:t xml:space="preserve">Wraps any Windows </w:t>
+      </w:r>
+      <w:r>
+        <w:t xml:space="preserve">console </w:t>
+      </w:r>
+      <w:r>
+        <w:t>executable as service. – DONE</w:t>
+      </w:r>
+    </w:p>
+    <w:p>
+      <w:pPr>
+        <w:pStyle w:val="Heading1"/>
+      </w:pPr>
+      <w:proofErr w:type="spellStart"/>
+      <w:r>
+        <w:t>Serve</w:t>
+      </w:r>
+      <w:r>
+        <w:t>Dbp</w:t>
+      </w:r>
+      <w:proofErr w:type="spellEnd"/>
+    </w:p>
+    <w:p>
+      <w:r>
+        <w:t>Wraps</w:t>
+      </w:r>
+      <w:r>
+        <w:t xml:space="preserve"> a DBPA script </w:t>
+      </w:r>
+      <w:r>
+        <w:t xml:space="preserve">invocation </w:t>
+      </w:r>
+      <w:r>
+        <w:t xml:space="preserve">as a Windows service.  </w:t>
+      </w:r>
+      <w:r>
+        <w:t xml:space="preserve">This is just a batch file that uses </w:t>
+      </w:r>
+      <w:r>
+        <w:t>SrvWrap.exe</w:t>
+      </w:r>
+      <w:r>
+        <w:t xml:space="preserve"> with a Java command line to invoke </w:t>
+      </w:r>
+      <w:proofErr w:type="spellStart"/>
+      <w:r>
+        <w:t>RunDbp</w:t>
+      </w:r>
+      <w:proofErr w:type="spellEnd"/>
+      <w:r>
+        <w:t xml:space="preserve"> with the script and its arguments.  </w:t>
+      </w:r>
+      <w:r>
+        <w:t>Presumably it is a continuously running script, e.g., with a schedule task.  Starting the service starts the script, stopping the service sends an interrupt to the script.</w:t>
+      </w:r>
+    </w:p>
+    <w:p>
+      <w:pPr>
+        <w:pStyle w:val="Heading1"/>
+      </w:pPr>
+      <w:proofErr w:type="spellStart"/>
+      <w:r>
+        <w:t>ManageDbp</w:t>
+      </w:r>
+      <w:proofErr w:type="spellEnd"/>
+    </w:p>
+    <w:p>
+      <w:r>
+        <w:t xml:space="preserve">DBPA script manager </w:t>
+      </w:r>
+      <w:r>
+        <w:t>exposing</w:t>
+      </w:r>
+      <w:r>
+        <w:t xml:space="preserve"> a web service interface</w:t>
+      </w:r>
+      <w:r>
+        <w:t xml:space="preserve"> </w:t>
+      </w:r>
+      <w:r>
+        <w:t>wrapped as a Windows service</w:t>
+      </w:r>
+      <w:r>
+        <w:t>.  Duplicate</w:t>
+      </w:r>
+      <w:r>
+        <w:t>s</w:t>
+      </w:r>
+      <w:r>
+        <w:t xml:space="preserve"> SQL Server Agent functionality, including creating schedules that invoke scripts on a scheduled basis.</w:t>
+      </w:r>
+      <w:r>
+        <w:t xml:space="preserve">  This is a better solution than</w:t>
+      </w:r>
+      <w:r>
+        <w:t xml:space="preserve"> requiring every script to implement its own scheduling.</w:t>
+      </w:r>
+    </w:p>
+    <w:p>
+      <w:r>
+        <w:t xml:space="preserve">This was formerly </w:t>
+      </w:r>
+      <w:proofErr w:type="spellStart"/>
+      <w:r>
+        <w:t>ControlDbp</w:t>
+      </w:r>
+      <w:proofErr w:type="spellEnd"/>
+      <w:r>
+        <w:t>, which now has a new function.</w:t>
+      </w:r>
+    </w:p>
+    <w:p>
+      <w:pPr>
+        <w:pStyle w:val="Heading2"/>
+      </w:pPr>
+      <w:r>
+        <w:t>Capabilities</w:t>
+      </w:r>
+    </w:p>
+    <w:p>
+      <w:pPr>
+        <w:pStyle w:val="ListParagraph"/>
+        <w:numPr>
+          <w:ilvl w:val="0"/>
+          <w:numId w:val="4"/>
+        </w:numPr>
+      </w:pPr>
+      <w:r>
+        <w:t>Upload script (web service only)</w:t>
+      </w:r>
+      <w:r>
+        <w:t xml:space="preserve"> – DONE</w:t>
+      </w:r>
+    </w:p>
+    <w:p>
+      <w:pPr>
+        <w:pStyle w:val="ListParagraph"/>
+        <w:numPr>
+          <w:ilvl w:val="0"/>
+          <w:numId w:val="4"/>
+        </w:numPr>
+      </w:pPr>
+      <w:r>
+        <w:t>Validate a script</w:t>
+      </w:r>
+      <w:r>
+        <w:t xml:space="preserve"> – DONE </w:t>
+      </w:r>
+    </w:p>
+    <w:p>
+      <w:pPr>
+        <w:pStyle w:val="ListParagraph"/>
+        <w:numPr>
+          <w:ilvl w:val="0"/>
+          <w:numId w:val="4"/>
+        </w:numPr>
+      </w:pPr>
+      <w:r>
+        <w:t>Download script (web service only)</w:t>
+      </w:r>
+      <w:r>
+        <w:t xml:space="preserve"> – DONE</w:t>
+      </w:r>
+    </w:p>
+    <w:p>
+      <w:pPr>
+        <w:pStyle w:val="ListParagraph"/>
+        <w:numPr>
+          <w:ilvl w:val="0"/>
+          <w:numId w:val="4"/>
+        </w:numPr>
+      </w:pPr>
+      <w:r>
+        <w:t>List available scripts</w:t>
+      </w:r>
+      <w:r>
+        <w:t xml:space="preserve"> – DONE</w:t>
+      </w:r>
+    </w:p>
+    <w:p>
+      <w:pPr>
+        <w:pStyle w:val="ListParagraph"/>
+        <w:numPr>
+          <w:ilvl w:val="0"/>
+          <w:numId w:val="4"/>
+        </w:numPr>
+      </w:pPr>
+      <w:r>
+        <w:t>CRUD for script launch configurations</w:t>
+      </w:r>
+      <w:r>
+        <w:t xml:space="preserve"> – DONE</w:t>
+      </w:r>
+    </w:p>
+    <w:p>
+      <w:pPr>
+        <w:pStyle w:val="ListParagraph"/>
+        <w:numPr>
+          <w:ilvl w:val="0"/>
+          <w:numId w:val="4"/>
+        </w:numPr>
+      </w:pPr>
+      <w:r>
+        <w:t>Start a script from launch configuration</w:t>
+      </w:r>
+      <w:r>
+        <w:t xml:space="preserve"> – DONE</w:t>
+      </w:r>
+    </w:p>
+    <w:p>
+      <w:pPr>
+        <w:pStyle w:val="ListParagraph"/>
+        <w:numPr>
+          <w:ilvl w:val="0"/>
+          <w:numId w:val="4"/>
+        </w:numPr>
+      </w:pPr>
+      <w:r>
+        <w:t>List running scripts</w:t>
+      </w:r>
+      <w:r>
+        <w:t xml:space="preserve"> – DONE</w:t>
+      </w:r>
+    </w:p>
+    <w:p>
+      <w:pPr>
+        <w:pStyle w:val="ListParagraph"/>
+        <w:numPr>
+          <w:ilvl w:val="0"/>
+          <w:numId w:val="4"/>
+        </w:numPr>
+      </w:pPr>
+      <w:r>
+        <w:t>Stop a running script</w:t>
+      </w:r>
+      <w:r>
+        <w:t xml:space="preserve"> – DONE</w:t>
+      </w:r>
+    </w:p>
+    <w:p>
+      <w:pPr>
+        <w:pStyle w:val="ListParagraph"/>
+        <w:numPr>
+          <w:ilvl w:val="0"/>
+          <w:numId w:val="4"/>
+        </w:numPr>
+      </w:pPr>
+      <w:r>
+        <w:t>BONUS: Generate a standard report script</w:t>
+      </w:r>
+    </w:p>
+    <w:p>
+      <w:r>
         <w:lastRenderedPageBreak/>
-        <w:t>Confirm supplied arguments are correct type for the parameters</w:t>
-      </w:r>
-    </w:p>
-    <w:p>
-      <w:pPr>
-        <w:pStyle w:val="ListParagraph"/>
-        <w:numPr>
-          <w:ilvl w:val="0"/>
-          <w:numId w:val="7"/>
-        </w:numPr>
-      </w:pPr>
-      <w:r>
-        <w:t>Check whether any argument(s) is/are a valid schedule string.</w:t>
-      </w:r>
-    </w:p>
-    <w:p>
-      <w:pPr>
-        <w:pStyle w:val="Heading1"/>
-      </w:pPr>
-      <w:proofErr w:type="spellStart"/>
-      <w:r>
-        <w:t>SrvWrap</w:t>
-      </w:r>
-      <w:proofErr w:type="spellEnd"/>
-    </w:p>
-    <w:p>
-      <w:r>
-        <w:t xml:space="preserve">Wraps any Windows </w:t>
-      </w:r>
-      <w:r>
-        <w:t xml:space="preserve">console </w:t>
-      </w:r>
-      <w:r>
-        <w:t>executable as service. – DONE</w:t>
-      </w:r>
-    </w:p>
-    <w:p>
-      <w:pPr>
-        <w:pStyle w:val="Heading1"/>
-      </w:pPr>
-      <w:proofErr w:type="spellStart"/>
-      <w:r>
-        <w:t>Serve</w:t>
-      </w:r>
-      <w:r>
-        <w:t>Dbp</w:t>
-      </w:r>
-      <w:proofErr w:type="spellEnd"/>
-    </w:p>
-    <w:p>
-      <w:r>
-        <w:t>Wraps</w:t>
-      </w:r>
-      <w:r>
-        <w:t xml:space="preserve"> a DBPA script </w:t>
-      </w:r>
-      <w:r>
-        <w:t xml:space="preserve">invocation </w:t>
-      </w:r>
-      <w:r>
-        <w:t xml:space="preserve">as a Windows service.  </w:t>
-      </w:r>
-      <w:r>
-        <w:t xml:space="preserve">This is just a batch file that uses </w:t>
-      </w:r>
-      <w:r>
-        <w:t>SrvWrap.exe</w:t>
-      </w:r>
-      <w:r>
-        <w:t xml:space="preserve"> with a Java command line to invoke </w:t>
-      </w:r>
-      <w:proofErr w:type="spellStart"/>
-      <w:r>
-        <w:t>RunDbp</w:t>
-      </w:r>
-      <w:proofErr w:type="spellEnd"/>
-      <w:r>
-        <w:t xml:space="preserve"> with the script and its arguments.  </w:t>
-      </w:r>
-      <w:r>
-        <w:t>Presumably it is a continuously running script, e.g., with a schedule task.  Starting the service starts the script, stopping the service sends an interrupt to the script.</w:t>
-      </w:r>
-    </w:p>
-    <w:p>
-      <w:pPr>
-        <w:pStyle w:val="Heading1"/>
-      </w:pPr>
-      <w:proofErr w:type="spellStart"/>
-      <w:r>
-        <w:t>ManageDbp</w:t>
-      </w:r>
-      <w:proofErr w:type="spellEnd"/>
-    </w:p>
-    <w:p>
-      <w:r>
-        <w:t xml:space="preserve">DBPA script manager </w:t>
-      </w:r>
-      <w:r>
-        <w:t>exposing</w:t>
-      </w:r>
-      <w:r>
-        <w:t xml:space="preserve"> a web service interface</w:t>
-      </w:r>
-      <w:r>
-        <w:t xml:space="preserve"> </w:t>
-      </w:r>
-      <w:r>
-        <w:t>wrapped as a Windows service</w:t>
-      </w:r>
-      <w:r>
-        <w:t>.  Duplicate</w:t>
-      </w:r>
-      <w:r>
-        <w:t>s</w:t>
-      </w:r>
-      <w:r>
-        <w:t xml:space="preserve"> SQL Server Agent functionality, including creating schedules that invoke scripts on a scheduled basis.</w:t>
-      </w:r>
-      <w:r>
-        <w:t xml:space="preserve">  This is a better solution than</w:t>
-      </w:r>
-      <w:r>
-        <w:t xml:space="preserve"> requiring every script to implement its own scheduling.</w:t>
-      </w:r>
-    </w:p>
-    <w:p>
-      <w:r>
-        <w:t xml:space="preserve">This was formerly </w:t>
-      </w:r>
-      <w:proofErr w:type="spellStart"/>
-      <w:r>
-        <w:t>ControlDbp</w:t>
-      </w:r>
-      <w:proofErr w:type="spellEnd"/>
-      <w:r>
-        <w:t>, which now has a new function.</w:t>
-      </w:r>
-    </w:p>
-    <w:p>
-      <w:pPr>
-        <w:pStyle w:val="Heading2"/>
-      </w:pPr>
-      <w:r>
-        <w:t>Capabilities</w:t>
-      </w:r>
-    </w:p>
-    <w:p>
-      <w:pPr>
-        <w:pStyle w:val="ListParagraph"/>
-        <w:numPr>
-          <w:ilvl w:val="0"/>
-          <w:numId w:val="4"/>
-        </w:numPr>
-      </w:pPr>
-      <w:r>
-        <w:t>Upload script (web service only)</w:t>
+        <w:t>TODO:</w:t>
+      </w:r>
+    </w:p>
+    <w:p>
+      <w:pPr>
+        <w:pStyle w:val="ListParagraph"/>
+        <w:numPr>
+          <w:ilvl w:val="0"/>
+          <w:numId w:val="6"/>
+        </w:numPr>
+      </w:pPr>
+      <w:r>
+        <w:t>Rename Controller to Manager</w:t>
       </w:r>
       <w:r>
         <w:t xml:space="preserve"> – DONE</w:t>
@@ -2259,26 +2501,11 @@
         <w:pStyle w:val="ListParagraph"/>
         <w:numPr>
           <w:ilvl w:val="0"/>
-          <w:numId w:val="4"/>
-        </w:numPr>
-      </w:pPr>
-      <w:r>
-        <w:t>Validate a script</w:t>
-      </w:r>
-      <w:r>
-        <w:t xml:space="preserve"> – DONE </w:t>
-      </w:r>
-    </w:p>
-    <w:p>
-      <w:pPr>
-        <w:pStyle w:val="ListParagraph"/>
-        <w:numPr>
-          <w:ilvl w:val="0"/>
-          <w:numId w:val="4"/>
-        </w:numPr>
-      </w:pPr>
-      <w:r>
-        <w:t>Download script (web service only)</w:t>
+          <w:numId w:val="6"/>
+        </w:numPr>
+      </w:pPr>
+      <w:r>
+        <w:t>APIs for managing schedules.</w:t>
       </w:r>
       <w:r>
         <w:t xml:space="preserve"> – DONE</w:t>
@@ -2289,11 +2516,11 @@
         <w:pStyle w:val="ListParagraph"/>
         <w:numPr>
           <w:ilvl w:val="0"/>
-          <w:numId w:val="4"/>
-        </w:numPr>
-      </w:pPr>
-      <w:r>
-        <w:t>List available scripts</w:t>
+          <w:numId w:val="6"/>
+        </w:numPr>
+      </w:pPr>
+      <w:r>
+        <w:t>Associate each configuration with zero or more schedules.  A schedules can be shared among multiple configurations.</w:t>
       </w:r>
       <w:r>
         <w:t xml:space="preserve"> – DONE</w:t>
@@ -2304,11 +2531,17 @@
         <w:pStyle w:val="ListParagraph"/>
         <w:numPr>
           <w:ilvl w:val="0"/>
-          <w:numId w:val="4"/>
-        </w:numPr>
-      </w:pPr>
-      <w:r>
-        <w:t>CRUD for script launch configurations</w:t>
+          <w:numId w:val="6"/>
+        </w:numPr>
+      </w:pPr>
+      <w:r>
+        <w:t>Expose all public methods in</w:t>
+      </w:r>
+      <w:r>
+        <w:t xml:space="preserve"> RESTful API</w:t>
+      </w:r>
+      <w:r>
+        <w:t>.</w:t>
       </w:r>
       <w:r>
         <w:t xml:space="preserve"> – DONE</w:t>
@@ -2319,11 +2552,11 @@
         <w:pStyle w:val="ListParagraph"/>
         <w:numPr>
           <w:ilvl w:val="0"/>
-          <w:numId w:val="4"/>
-        </w:numPr>
-      </w:pPr>
-      <w:r>
-        <w:t>Start a script from launch configuration</w:t>
+          <w:numId w:val="6"/>
+        </w:numPr>
+      </w:pPr>
+      <w:r>
+        <w:t>File upload and download for scripts and properties.</w:t>
       </w:r>
       <w:r>
         <w:t xml:space="preserve"> – DONE</w:t>
@@ -2334,11 +2567,11 @@
         <w:pStyle w:val="ListParagraph"/>
         <w:numPr>
           <w:ilvl w:val="0"/>
-          <w:numId w:val="4"/>
-        </w:numPr>
-      </w:pPr>
-      <w:r>
-        <w:t>List running scripts</w:t>
+          <w:numId w:val="6"/>
+        </w:numPr>
+      </w:pPr>
+      <w:r>
+        <w:t>Implement scheduled runs of scripts.</w:t>
       </w:r>
       <w:r>
         <w:t xml:space="preserve"> – DONE</w:t>
@@ -2349,143 +2582,11 @@
         <w:pStyle w:val="ListParagraph"/>
         <w:numPr>
           <w:ilvl w:val="0"/>
-          <w:numId w:val="4"/>
-        </w:numPr>
-      </w:pPr>
-      <w:r>
-        <w:t>Stop a running script</w:t>
-      </w:r>
-      <w:r>
-        <w:t xml:space="preserve"> – DONE</w:t>
-      </w:r>
-    </w:p>
-    <w:p>
-      <w:pPr>
-        <w:pStyle w:val="ListParagraph"/>
-        <w:numPr>
-          <w:ilvl w:val="0"/>
-          <w:numId w:val="4"/>
-        </w:numPr>
-      </w:pPr>
-      <w:r>
-        <w:t>BONUS: Generate a standard report script</w:t>
-      </w:r>
-    </w:p>
-    <w:p>
-      <w:r>
-        <w:t>TODO:</w:t>
-      </w:r>
-    </w:p>
-    <w:p>
-      <w:pPr>
-        <w:pStyle w:val="ListParagraph"/>
-        <w:numPr>
-          <w:ilvl w:val="0"/>
           <w:numId w:val="6"/>
         </w:numPr>
       </w:pPr>
       <w:r>
-        <w:t>Rename Controller to Manager</w:t>
-      </w:r>
-      <w:r>
-        <w:t xml:space="preserve"> – DONE</w:t>
-      </w:r>
-    </w:p>
-    <w:p>
-      <w:pPr>
-        <w:pStyle w:val="ListParagraph"/>
-        <w:numPr>
-          <w:ilvl w:val="0"/>
-          <w:numId w:val="6"/>
-        </w:numPr>
-      </w:pPr>
-      <w:r>
-        <w:t>APIs for managing schedules.</w:t>
-      </w:r>
-      <w:r>
-        <w:t xml:space="preserve"> – DONE</w:t>
-      </w:r>
-    </w:p>
-    <w:p>
-      <w:pPr>
-        <w:pStyle w:val="ListParagraph"/>
-        <w:numPr>
-          <w:ilvl w:val="0"/>
-          <w:numId w:val="6"/>
-        </w:numPr>
-      </w:pPr>
-      <w:r>
-        <w:t>Associate each configuration with zero or more schedules.  A schedules can be shared among multiple configurations.</w:t>
-      </w:r>
-      <w:r>
-        <w:t xml:space="preserve"> – DONE</w:t>
-      </w:r>
-    </w:p>
-    <w:p>
-      <w:pPr>
-        <w:pStyle w:val="ListParagraph"/>
-        <w:numPr>
-          <w:ilvl w:val="0"/>
-          <w:numId w:val="6"/>
-        </w:numPr>
-      </w:pPr>
-      <w:r>
-        <w:t>Expose all public methods in</w:t>
-      </w:r>
-      <w:r>
-        <w:t xml:space="preserve"> RESTful API</w:t>
-      </w:r>
-      <w:r>
-        <w:t>.</w:t>
-      </w:r>
-      <w:r>
-        <w:t xml:space="preserve"> – DONE</w:t>
-      </w:r>
-    </w:p>
-    <w:p>
-      <w:pPr>
-        <w:pStyle w:val="ListParagraph"/>
-        <w:numPr>
-          <w:ilvl w:val="0"/>
-          <w:numId w:val="6"/>
-        </w:numPr>
-      </w:pPr>
-      <w:r>
-        <w:t>File upload and download for scripts and properties.</w:t>
-      </w:r>
-      <w:r>
-        <w:t xml:space="preserve"> – DONE</w:t>
-      </w:r>
-    </w:p>
-    <w:p>
-      <w:pPr>
-        <w:pStyle w:val="ListParagraph"/>
-        <w:numPr>
-          <w:ilvl w:val="0"/>
-          <w:numId w:val="6"/>
-        </w:numPr>
-      </w:pPr>
-      <w:r>
-        <w:t>Implement scheduled runs of scripts.</w:t>
-      </w:r>
-      <w:r>
-        <w:t xml:space="preserve"> – DONE</w:t>
-      </w:r>
-    </w:p>
-    <w:p>
-      <w:pPr>
-        <w:pStyle w:val="ListParagraph"/>
-        <w:numPr>
-          <w:ilvl w:val="0"/>
-          <w:numId w:val="6"/>
-        </w:numPr>
-      </w:pPr>
-      <w:r>
-        <w:t xml:space="preserve">Set up default context properties distinct from properties used by the manager.  In fact, the manager only uses a database connection from a context, so it really doesn’t need a full context.  </w:t>
-      </w:r>
-      <w:r>
-        <w:lastRenderedPageBreak/>
-        <w:t xml:space="preserve">It does need protection from database timeouts and stale connections, but these don’t need to be provided by the Context object.  It can use the </w:t>
+        <w:t xml:space="preserve">Set up default context properties distinct from properties used by the manager.  In fact, the manager only uses a database connection from a context, so it really doesn’t need a full context.  It does need protection from database timeouts and stale connections, but these don’t need to be provided by the Context object.  It can use the </w:t>
       </w:r>
       <w:proofErr w:type="spellStart"/>
       <w:r>
@@ -3618,6 +3719,92 @@
       <w:rPr>
         <w:rFonts w:hint="default"/>
       </w:rPr>
+    </w:lvl>
+    <w:lvl w:ilvl="1" w:tplc="04090019" w:tentative="1">
+      <w:start w:val="1"/>
+      <w:numFmt w:val="lowerLetter"/>
+      <w:lvlText w:val="%2."/>
+      <w:lvlJc w:val="left"/>
+      <w:pPr>
+        <w:ind w:left="1440" w:hanging="360"/>
+      </w:pPr>
+    </w:lvl>
+    <w:lvl w:ilvl="2" w:tplc="0409001B" w:tentative="1">
+      <w:start w:val="1"/>
+      <w:numFmt w:val="lowerRoman"/>
+      <w:lvlText w:val="%3."/>
+      <w:lvlJc w:val="right"/>
+      <w:pPr>
+        <w:ind w:left="2160" w:hanging="180"/>
+      </w:pPr>
+    </w:lvl>
+    <w:lvl w:ilvl="3" w:tplc="0409000F" w:tentative="1">
+      <w:start w:val="1"/>
+      <w:numFmt w:val="decimal"/>
+      <w:lvlText w:val="%4."/>
+      <w:lvlJc w:val="left"/>
+      <w:pPr>
+        <w:ind w:left="2880" w:hanging="360"/>
+      </w:pPr>
+    </w:lvl>
+    <w:lvl w:ilvl="4" w:tplc="04090019" w:tentative="1">
+      <w:start w:val="1"/>
+      <w:numFmt w:val="lowerLetter"/>
+      <w:lvlText w:val="%5."/>
+      <w:lvlJc w:val="left"/>
+      <w:pPr>
+        <w:ind w:left="3600" w:hanging="360"/>
+      </w:pPr>
+    </w:lvl>
+    <w:lvl w:ilvl="5" w:tplc="0409001B" w:tentative="1">
+      <w:start w:val="1"/>
+      <w:numFmt w:val="lowerRoman"/>
+      <w:lvlText w:val="%6."/>
+      <w:lvlJc w:val="right"/>
+      <w:pPr>
+        <w:ind w:left="4320" w:hanging="180"/>
+      </w:pPr>
+    </w:lvl>
+    <w:lvl w:ilvl="6" w:tplc="0409000F" w:tentative="1">
+      <w:start w:val="1"/>
+      <w:numFmt w:val="decimal"/>
+      <w:lvlText w:val="%7."/>
+      <w:lvlJc w:val="left"/>
+      <w:pPr>
+        <w:ind w:left="5040" w:hanging="360"/>
+      </w:pPr>
+    </w:lvl>
+    <w:lvl w:ilvl="7" w:tplc="04090019" w:tentative="1">
+      <w:start w:val="1"/>
+      <w:numFmt w:val="lowerLetter"/>
+      <w:lvlText w:val="%8."/>
+      <w:lvlJc w:val="left"/>
+      <w:pPr>
+        <w:ind w:left="5760" w:hanging="360"/>
+      </w:pPr>
+    </w:lvl>
+    <w:lvl w:ilvl="8" w:tplc="0409001B" w:tentative="1">
+      <w:start w:val="1"/>
+      <w:numFmt w:val="lowerRoman"/>
+      <w:lvlText w:val="%9."/>
+      <w:lvlJc w:val="right"/>
+      <w:pPr>
+        <w:ind w:left="6480" w:hanging="180"/>
+      </w:pPr>
+    </w:lvl>
+  </w:abstractNum>
+  <w:abstractNum w:abstractNumId="12" w15:restartNumberingAfterBreak="0">
+    <w:nsid w:val="7CCD1C1A"/>
+    <w:multiLevelType w:val="hybridMultilevel"/>
+    <w:tmpl w:val="B1186A28"/>
+    <w:lvl w:ilvl="0" w:tplc="0409000F">
+      <w:start w:val="1"/>
+      <w:numFmt w:val="decimal"/>
+      <w:lvlText w:val="%1."/>
+      <w:lvlJc w:val="left"/>
+      <w:pPr>
+        <w:ind w:left="720" w:hanging="360"/>
+      </w:pPr>
     </w:lvl>
     <w:lvl w:ilvl="1" w:tplc="04090019" w:tentative="1">
       <w:start w:val="1"/>
@@ -3727,6 +3914,9 @@
   </w:num>
   <w:num w:numId="12">
     <w:abstractNumId w:val="6"/>
+  </w:num>
+  <w:num w:numId="13">
+    <w:abstractNumId w:val="12"/>
   </w:num>
 </w:numbering>
 </file>

</xml_diff>

<commit_message>
REQUEST enhancements: allow KEEP body fields; add MESSAGE capture
</commit_message>
<xml_diff>
--- a/docs/DBPA To Do.docx
+++ b/docs/DBPA To Do.docx
@@ -1524,7 +1524,13 @@
         <w:t>status-name is a string expression.</w:t>
       </w:r>
       <w:r>
-        <w:t xml:space="preserve">  It specifies the column name to be used for </w:t>
+        <w:t xml:space="preserve">  </w:t>
+      </w:r>
+      <w:r>
+        <w:t xml:space="preserve">The evaluated expression </w:t>
+      </w:r>
+      <w:r>
+        <w:t xml:space="preserve">specifies the column name to be used for </w:t>
       </w:r>
       <w:r>
         <w:t>the status column written to the target row.  The status column is always written; it cannot be suppressed.</w:t>
@@ -1532,7 +1538,13 @@
     </w:p>
     <w:p>
       <w:r>
-        <w:t>If the MESSAGE keyword is specified, the final column of the target row is an error message if available in case the request failed with an error.  If no error occurred, the message column is set to NULL.  Message-name is a string expression.</w:t>
+        <w:t xml:space="preserve">If the MESSAGE keyword is specified, </w:t>
+      </w:r>
+      <w:r>
+        <w:t>m</w:t>
+      </w:r>
+      <w:r>
+        <w:t>essage-name is a string expression.</w:t>
       </w:r>
       <w:r>
         <w:t xml:space="preserve"> </w:t>
@@ -1541,40 +1553,61 @@
         <w:t xml:space="preserve"> </w:t>
       </w:r>
       <w:r>
-        <w:t xml:space="preserve">It specifies the column name to be used for the </w:t>
-      </w:r>
-      <w:r>
-        <w:t xml:space="preserve">message </w:t>
-      </w:r>
-      <w:r>
-        <w:t>column written to the target row.</w:t>
-      </w:r>
-    </w:p>
-    <w:p>
-      <w:r>
+        <w:t xml:space="preserve">The evaluated expression </w:t>
+      </w:r>
+      <w:r>
+        <w:t>specifies the column name to be used for the message column written to the target row.</w:t>
+      </w:r>
+      <w:r>
+        <w:t xml:space="preserve">  If the MESSAGE keyword is omitted or message-name evaluates to null, the message column is omitted from the target row.  The message column if present contains the </w:t>
+      </w:r>
+      <w:r>
+        <w:t>error message in case the request failed with an error.  If no error occurred</w:t>
+      </w:r>
+      <w:r>
+        <w:t xml:space="preserve"> or no message is available</w:t>
+      </w:r>
+      <w:r>
+        <w:t xml:space="preserve">, the </w:t>
+      </w:r>
+      <w:r>
+        <w:t>message column is set to NULL.</w:t>
+      </w:r>
+    </w:p>
+    <w:p>
+      <w:r>
+        <w:lastRenderedPageBreak/>
         <w:t>The column names of the target row are the evaluated request-field values followed by the evaluated response-field values followed by the evaluated status-name</w:t>
       </w:r>
       <w:r>
-        <w:t xml:space="preserve"> optionally followed by the evaluated message name</w:t>
-      </w:r>
-      <w:r>
-        <w:t>.</w:t>
-      </w:r>
-      <w:r>
-        <w:t xml:space="preserve">  Column names are only significant if the target is </w:t>
-      </w:r>
-      <w:r>
-        <w:t>TABLE type.</w:t>
+        <w:t xml:space="preserve"> </w:t>
+      </w:r>
+      <w:r>
+        <w:t xml:space="preserve">value </w:t>
+      </w:r>
+      <w:r>
+        <w:t>optionally followed by the evaluated message name</w:t>
+      </w:r>
+      <w:r>
+        <w:t xml:space="preserve"> value</w:t>
       </w:r>
       <w:bookmarkStart w:id="0" w:name="_GoBack"/>
       <w:bookmarkEnd w:id="0"/>
+      <w:r>
+        <w:t>.</w:t>
+      </w:r>
+      <w:r>
+        <w:t xml:space="preserve">  Column names are only significant if the target is </w:t>
+      </w:r>
+      <w:r>
+        <w:t>TABLE type.</w:t>
+      </w:r>
     </w:p>
     <w:p>
       <w:pPr>
         <w:pStyle w:val="Heading1"/>
       </w:pPr>
       <w:r>
-        <w:lastRenderedPageBreak/>
         <w:t>Reserved Words</w:t>
       </w:r>
     </w:p>
@@ -1797,6 +1830,7 @@
         </w:numPr>
       </w:pPr>
       <w:r>
+        <w:lastRenderedPageBreak/>
         <w:t xml:space="preserve">Enhance </w:t>
       </w:r>
       <w:proofErr w:type="spellStart"/>
@@ -1843,7 +1877,6 @@
     </w:p>
     <w:p>
       <w:r>
-        <w:lastRenderedPageBreak/>
         <w:t>The above will allow declaring any variable name without fear of name conflict with current or future function names.</w:t>
       </w:r>
       <w:r>
@@ -2099,6 +2132,7 @@
         </w:numPr>
       </w:pPr>
       <w:r>
+        <w:lastRenderedPageBreak/>
         <w:t>Support writing Excel friendly CS</w:t>
       </w:r>
       <w:r>
@@ -2137,210 +2171,315 @@
         <w:pStyle w:val="Heading2"/>
       </w:pPr>
       <w:r>
+        <w:t>Don’t Do</w:t>
+      </w:r>
+    </w:p>
+    <w:p>
+      <w:pPr>
+        <w:pStyle w:val="ListParagraph"/>
+        <w:numPr>
+          <w:ilvl w:val="0"/>
+          <w:numId w:val="2"/>
+        </w:numPr>
+      </w:pPr>
+      <w:r>
+        <w:t>CREATE LOG command to create database log? DON’T DO IT – CREATE TABLE can be database vendor specific.  Just run a normal RUN task with a CREATE TABLE statement to create the log table with the standard column names.  Also, user can decide how wide they want to make each column.</w:t>
+      </w:r>
+    </w:p>
+    <w:p>
+      <w:pPr>
+        <w:pStyle w:val="Heading1"/>
+      </w:pPr>
+      <w:proofErr w:type="spellStart"/>
+      <w:r>
+        <w:t>CheckDbp</w:t>
+      </w:r>
+      <w:proofErr w:type="spellEnd"/>
+    </w:p>
+    <w:p>
+      <w:r>
+        <w:t xml:space="preserve">Takes a </w:t>
+      </w:r>
+      <w:proofErr w:type="spellStart"/>
+      <w:r>
+        <w:t>RunDbp</w:t>
+      </w:r>
+      <w:proofErr w:type="spellEnd"/>
+      <w:r>
+        <w:t xml:space="preserve"> argument string and validates it:</w:t>
+      </w:r>
+    </w:p>
+    <w:p>
+      <w:pPr>
+        <w:pStyle w:val="ListParagraph"/>
+        <w:numPr>
+          <w:ilvl w:val="0"/>
+          <w:numId w:val="7"/>
+        </w:numPr>
+      </w:pPr>
+      <w:r>
+        <w:t>Confirm valid syntax of the script</w:t>
+      </w:r>
+    </w:p>
+    <w:p>
+      <w:pPr>
+        <w:pStyle w:val="ListParagraph"/>
+        <w:numPr>
+          <w:ilvl w:val="0"/>
+          <w:numId w:val="7"/>
+        </w:numPr>
+      </w:pPr>
+      <w:r>
+        <w:t>Confirm supplied arguments are correct type for the parameters</w:t>
+      </w:r>
+    </w:p>
+    <w:p>
+      <w:pPr>
+        <w:pStyle w:val="ListParagraph"/>
+        <w:numPr>
+          <w:ilvl w:val="0"/>
+          <w:numId w:val="7"/>
+        </w:numPr>
+      </w:pPr>
+      <w:r>
+        <w:t>Check whether any argument(s) is/are a valid schedule string.</w:t>
+      </w:r>
+    </w:p>
+    <w:p>
+      <w:pPr>
+        <w:pStyle w:val="Heading1"/>
+      </w:pPr>
+      <w:proofErr w:type="spellStart"/>
+      <w:r>
+        <w:t>SrvWrap</w:t>
+      </w:r>
+      <w:proofErr w:type="spellEnd"/>
+    </w:p>
+    <w:p>
+      <w:r>
+        <w:t xml:space="preserve">Wraps any Windows </w:t>
+      </w:r>
+      <w:r>
+        <w:t xml:space="preserve">console </w:t>
+      </w:r>
+      <w:r>
+        <w:t>executable as service. – DONE</w:t>
+      </w:r>
+    </w:p>
+    <w:p>
+      <w:pPr>
+        <w:pStyle w:val="Heading1"/>
+      </w:pPr>
+      <w:proofErr w:type="spellStart"/>
+      <w:r>
+        <w:t>Serve</w:t>
+      </w:r>
+      <w:r>
+        <w:t>Dbp</w:t>
+      </w:r>
+      <w:proofErr w:type="spellEnd"/>
+    </w:p>
+    <w:p>
+      <w:r>
+        <w:t>Wraps</w:t>
+      </w:r>
+      <w:r>
+        <w:t xml:space="preserve"> a DBPA script </w:t>
+      </w:r>
+      <w:r>
+        <w:t xml:space="preserve">invocation </w:t>
+      </w:r>
+      <w:r>
+        <w:t xml:space="preserve">as a Windows service.  </w:t>
+      </w:r>
+      <w:r>
+        <w:t xml:space="preserve">This is just a batch file that uses </w:t>
+      </w:r>
+      <w:r>
+        <w:t>SrvWrap.exe</w:t>
+      </w:r>
+      <w:r>
+        <w:t xml:space="preserve"> with a Java command line to invoke </w:t>
+      </w:r>
+      <w:proofErr w:type="spellStart"/>
+      <w:r>
+        <w:t>RunDbp</w:t>
+      </w:r>
+      <w:proofErr w:type="spellEnd"/>
+      <w:r>
+        <w:t xml:space="preserve"> with the script and its arguments.  </w:t>
+      </w:r>
+      <w:r>
+        <w:t>Presumably it is a continuously running script, e.g., with a schedule task.  Starting the service starts the script, stopping the service sends an interrupt to the script.</w:t>
+      </w:r>
+    </w:p>
+    <w:p>
+      <w:pPr>
+        <w:pStyle w:val="Heading1"/>
+      </w:pPr>
+      <w:proofErr w:type="spellStart"/>
+      <w:r>
+        <w:t>ManageDbp</w:t>
+      </w:r>
+      <w:proofErr w:type="spellEnd"/>
+    </w:p>
+    <w:p>
+      <w:r>
+        <w:t xml:space="preserve">DBPA script manager </w:t>
+      </w:r>
+      <w:r>
+        <w:t>exposing</w:t>
+      </w:r>
+      <w:r>
+        <w:t xml:space="preserve"> a web service interface</w:t>
+      </w:r>
+      <w:r>
+        <w:t xml:space="preserve"> </w:t>
+      </w:r>
+      <w:r>
+        <w:t>wrapped as a Windows service</w:t>
+      </w:r>
+      <w:r>
+        <w:t>.  Duplicate</w:t>
+      </w:r>
+      <w:r>
+        <w:t>s</w:t>
+      </w:r>
+      <w:r>
+        <w:t xml:space="preserve"> SQL Server Agent functionality, including creating schedules that invoke scripts on a scheduled basis.</w:t>
+      </w:r>
+      <w:r>
+        <w:t xml:space="preserve">  This is a better solution than</w:t>
+      </w:r>
+      <w:r>
+        <w:t xml:space="preserve"> requiring every script to implement its own scheduling.</w:t>
+      </w:r>
+    </w:p>
+    <w:p>
+      <w:r>
+        <w:t xml:space="preserve">This was formerly </w:t>
+      </w:r>
+      <w:proofErr w:type="spellStart"/>
+      <w:r>
+        <w:t>ControlDbp</w:t>
+      </w:r>
+      <w:proofErr w:type="spellEnd"/>
+      <w:r>
+        <w:t>, which now has a new function.</w:t>
+      </w:r>
+    </w:p>
+    <w:p>
+      <w:pPr>
+        <w:pStyle w:val="Heading2"/>
+      </w:pPr>
+      <w:r>
+        <w:t>Capabilities</w:t>
+      </w:r>
+    </w:p>
+    <w:p>
+      <w:pPr>
+        <w:pStyle w:val="ListParagraph"/>
+        <w:numPr>
+          <w:ilvl w:val="0"/>
+          <w:numId w:val="4"/>
+        </w:numPr>
+      </w:pPr>
+      <w:r>
+        <w:t>Upload script (web service only)</w:t>
+      </w:r>
+      <w:r>
+        <w:t xml:space="preserve"> – DONE</w:t>
+      </w:r>
+    </w:p>
+    <w:p>
+      <w:pPr>
+        <w:pStyle w:val="ListParagraph"/>
+        <w:numPr>
+          <w:ilvl w:val="0"/>
+          <w:numId w:val="4"/>
+        </w:numPr>
+      </w:pPr>
+      <w:r>
+        <w:t>Validate a script</w:t>
+      </w:r>
+      <w:r>
+        <w:t xml:space="preserve"> – DONE </w:t>
+      </w:r>
+    </w:p>
+    <w:p>
+      <w:pPr>
+        <w:pStyle w:val="ListParagraph"/>
+        <w:numPr>
+          <w:ilvl w:val="0"/>
+          <w:numId w:val="4"/>
+        </w:numPr>
+      </w:pPr>
+      <w:r>
+        <w:t>Download script (web service only)</w:t>
+      </w:r>
+      <w:r>
+        <w:t xml:space="preserve"> – DONE</w:t>
+      </w:r>
+    </w:p>
+    <w:p>
+      <w:pPr>
+        <w:pStyle w:val="ListParagraph"/>
+        <w:numPr>
+          <w:ilvl w:val="0"/>
+          <w:numId w:val="4"/>
+        </w:numPr>
+      </w:pPr>
+      <w:r>
+        <w:t>List available scripts</w:t>
+      </w:r>
+      <w:r>
+        <w:t xml:space="preserve"> – DONE</w:t>
+      </w:r>
+    </w:p>
+    <w:p>
+      <w:pPr>
+        <w:pStyle w:val="ListParagraph"/>
+        <w:numPr>
+          <w:ilvl w:val="0"/>
+          <w:numId w:val="4"/>
+        </w:numPr>
+      </w:pPr>
+      <w:r>
+        <w:t>CRUD for script launch configurations</w:t>
+      </w:r>
+      <w:r>
+        <w:t xml:space="preserve"> – DONE</w:t>
+      </w:r>
+    </w:p>
+    <w:p>
+      <w:pPr>
+        <w:pStyle w:val="ListParagraph"/>
+        <w:numPr>
+          <w:ilvl w:val="0"/>
+          <w:numId w:val="4"/>
+        </w:numPr>
+      </w:pPr>
+      <w:r>
+        <w:t>Start a script from launch configuration</w:t>
+      </w:r>
+      <w:r>
+        <w:t xml:space="preserve"> – DONE</w:t>
+      </w:r>
+    </w:p>
+    <w:p>
+      <w:pPr>
+        <w:pStyle w:val="ListParagraph"/>
+        <w:numPr>
+          <w:ilvl w:val="0"/>
+          <w:numId w:val="4"/>
+        </w:numPr>
+      </w:pPr>
+      <w:r>
         <w:lastRenderedPageBreak/>
-        <w:t>Don’t Do</w:t>
-      </w:r>
-    </w:p>
-    <w:p>
-      <w:pPr>
-        <w:pStyle w:val="ListParagraph"/>
-        <w:numPr>
-          <w:ilvl w:val="0"/>
-          <w:numId w:val="2"/>
-        </w:numPr>
-      </w:pPr>
-      <w:r>
-        <w:t>CREATE LOG command to create database log? DON’T DO IT – CREATE TABLE can be database vendor specific.  Just run a normal RUN task with a CREATE TABLE statement to create the log table with the standard column names.  Also, user can decide how wide they want to make each column.</w:t>
-      </w:r>
-    </w:p>
-    <w:p>
-      <w:pPr>
-        <w:pStyle w:val="Heading1"/>
-      </w:pPr>
-      <w:proofErr w:type="spellStart"/>
-      <w:r>
-        <w:t>CheckDbp</w:t>
-      </w:r>
-      <w:proofErr w:type="spellEnd"/>
-    </w:p>
-    <w:p>
-      <w:r>
-        <w:t xml:space="preserve">Takes a </w:t>
-      </w:r>
-      <w:proofErr w:type="spellStart"/>
-      <w:r>
-        <w:t>RunDbp</w:t>
-      </w:r>
-      <w:proofErr w:type="spellEnd"/>
-      <w:r>
-        <w:t xml:space="preserve"> argument string and validates it:</w:t>
-      </w:r>
-    </w:p>
-    <w:p>
-      <w:pPr>
-        <w:pStyle w:val="ListParagraph"/>
-        <w:numPr>
-          <w:ilvl w:val="0"/>
-          <w:numId w:val="7"/>
-        </w:numPr>
-      </w:pPr>
-      <w:r>
-        <w:t>Confirm valid syntax of the script</w:t>
-      </w:r>
-    </w:p>
-    <w:p>
-      <w:pPr>
-        <w:pStyle w:val="ListParagraph"/>
-        <w:numPr>
-          <w:ilvl w:val="0"/>
-          <w:numId w:val="7"/>
-        </w:numPr>
-      </w:pPr>
-      <w:r>
-        <w:t>Confirm supplied arguments are correct type for the parameters</w:t>
-      </w:r>
-    </w:p>
-    <w:p>
-      <w:pPr>
-        <w:pStyle w:val="ListParagraph"/>
-        <w:numPr>
-          <w:ilvl w:val="0"/>
-          <w:numId w:val="7"/>
-        </w:numPr>
-      </w:pPr>
-      <w:r>
-        <w:t>Check whether any argument(s) is/are a valid schedule string.</w:t>
-      </w:r>
-    </w:p>
-    <w:p>
-      <w:pPr>
-        <w:pStyle w:val="Heading1"/>
-      </w:pPr>
-      <w:proofErr w:type="spellStart"/>
-      <w:r>
-        <w:t>SrvWrap</w:t>
-      </w:r>
-      <w:proofErr w:type="spellEnd"/>
-    </w:p>
-    <w:p>
-      <w:r>
-        <w:t xml:space="preserve">Wraps any Windows </w:t>
-      </w:r>
-      <w:r>
-        <w:t xml:space="preserve">console </w:t>
-      </w:r>
-      <w:r>
-        <w:t>executable as service. – DONE</w:t>
-      </w:r>
-    </w:p>
-    <w:p>
-      <w:pPr>
-        <w:pStyle w:val="Heading1"/>
-      </w:pPr>
-      <w:proofErr w:type="spellStart"/>
-      <w:r>
-        <w:t>Serve</w:t>
-      </w:r>
-      <w:r>
-        <w:t>Dbp</w:t>
-      </w:r>
-      <w:proofErr w:type="spellEnd"/>
-    </w:p>
-    <w:p>
-      <w:r>
-        <w:t>Wraps</w:t>
-      </w:r>
-      <w:r>
-        <w:t xml:space="preserve"> a DBPA script </w:t>
-      </w:r>
-      <w:r>
-        <w:t xml:space="preserve">invocation </w:t>
-      </w:r>
-      <w:r>
-        <w:t xml:space="preserve">as a Windows service.  </w:t>
-      </w:r>
-      <w:r>
-        <w:t xml:space="preserve">This is just a batch file that uses </w:t>
-      </w:r>
-      <w:r>
-        <w:t>SrvWrap.exe</w:t>
-      </w:r>
-      <w:r>
-        <w:t xml:space="preserve"> with a Java command line to invoke </w:t>
-      </w:r>
-      <w:proofErr w:type="spellStart"/>
-      <w:r>
-        <w:t>RunDbp</w:t>
-      </w:r>
-      <w:proofErr w:type="spellEnd"/>
-      <w:r>
-        <w:t xml:space="preserve"> with the script and its arguments.  </w:t>
-      </w:r>
-      <w:r>
-        <w:t>Presumably it is a continuously running script, e.g., with a schedule task.  Starting the service starts the script, stopping the service sends an interrupt to the script.</w:t>
-      </w:r>
-    </w:p>
-    <w:p>
-      <w:pPr>
-        <w:pStyle w:val="Heading1"/>
-      </w:pPr>
-      <w:proofErr w:type="spellStart"/>
-      <w:r>
-        <w:t>ManageDbp</w:t>
-      </w:r>
-      <w:proofErr w:type="spellEnd"/>
-    </w:p>
-    <w:p>
-      <w:r>
-        <w:t xml:space="preserve">DBPA script manager </w:t>
-      </w:r>
-      <w:r>
-        <w:t>exposing</w:t>
-      </w:r>
-      <w:r>
-        <w:t xml:space="preserve"> a web service interface</w:t>
-      </w:r>
-      <w:r>
-        <w:t xml:space="preserve"> </w:t>
-      </w:r>
-      <w:r>
-        <w:t>wrapped as a Windows service</w:t>
-      </w:r>
-      <w:r>
-        <w:t>.  Duplicate</w:t>
-      </w:r>
-      <w:r>
-        <w:t>s</w:t>
-      </w:r>
-      <w:r>
-        <w:t xml:space="preserve"> SQL Server Agent functionality, including creating schedules that invoke scripts on a scheduled basis.</w:t>
-      </w:r>
-      <w:r>
-        <w:t xml:space="preserve">  This is a better solution than</w:t>
-      </w:r>
-      <w:r>
-        <w:t xml:space="preserve"> requiring every script to implement its own scheduling.</w:t>
-      </w:r>
-    </w:p>
-    <w:p>
-      <w:r>
-        <w:t xml:space="preserve">This was formerly </w:t>
-      </w:r>
-      <w:proofErr w:type="spellStart"/>
-      <w:r>
-        <w:t>ControlDbp</w:t>
-      </w:r>
-      <w:proofErr w:type="spellEnd"/>
-      <w:r>
-        <w:t>, which now has a new function.</w:t>
-      </w:r>
-    </w:p>
-    <w:p>
-      <w:pPr>
-        <w:pStyle w:val="Heading2"/>
-      </w:pPr>
-      <w:r>
-        <w:t>Capabilities</w:t>
+        <w:t>List running scripts</w:t>
+      </w:r>
+      <w:r>
+        <w:t xml:space="preserve"> – DONE</w:t>
       </w:r>
     </w:p>
     <w:p>
@@ -2352,7 +2491,7 @@
         </w:numPr>
       </w:pPr>
       <w:r>
-        <w:t>Upload script (web service only)</w:t>
+        <w:t>Stop a running script</w:t>
       </w:r>
       <w:r>
         <w:t xml:space="preserve"> – DONE</w:t>
@@ -2367,117 +2506,11 @@
         </w:numPr>
       </w:pPr>
       <w:r>
-        <w:t>Validate a script</w:t>
-      </w:r>
-      <w:r>
-        <w:t xml:space="preserve"> – DONE </w:t>
-      </w:r>
-    </w:p>
-    <w:p>
-      <w:pPr>
-        <w:pStyle w:val="ListParagraph"/>
-        <w:numPr>
-          <w:ilvl w:val="0"/>
-          <w:numId w:val="4"/>
-        </w:numPr>
-      </w:pPr>
-      <w:r>
-        <w:t>Download script (web service only)</w:t>
-      </w:r>
-      <w:r>
-        <w:t xml:space="preserve"> – DONE</w:t>
-      </w:r>
-    </w:p>
-    <w:p>
-      <w:pPr>
-        <w:pStyle w:val="ListParagraph"/>
-        <w:numPr>
-          <w:ilvl w:val="0"/>
-          <w:numId w:val="4"/>
-        </w:numPr>
-      </w:pPr>
-      <w:r>
-        <w:t>List available scripts</w:t>
-      </w:r>
-      <w:r>
-        <w:t xml:space="preserve"> – DONE</w:t>
-      </w:r>
-    </w:p>
-    <w:p>
-      <w:pPr>
-        <w:pStyle w:val="ListParagraph"/>
-        <w:numPr>
-          <w:ilvl w:val="0"/>
-          <w:numId w:val="4"/>
-        </w:numPr>
-      </w:pPr>
-      <w:r>
-        <w:t>CRUD for script launch configurations</w:t>
-      </w:r>
-      <w:r>
-        <w:t xml:space="preserve"> – DONE</w:t>
-      </w:r>
-    </w:p>
-    <w:p>
-      <w:pPr>
-        <w:pStyle w:val="ListParagraph"/>
-        <w:numPr>
-          <w:ilvl w:val="0"/>
-          <w:numId w:val="4"/>
-        </w:numPr>
-      </w:pPr>
-      <w:r>
-        <w:t>Start a script from launch configuration</w:t>
-      </w:r>
-      <w:r>
-        <w:t xml:space="preserve"> – DONE</w:t>
-      </w:r>
-    </w:p>
-    <w:p>
-      <w:pPr>
-        <w:pStyle w:val="ListParagraph"/>
-        <w:numPr>
-          <w:ilvl w:val="0"/>
-          <w:numId w:val="4"/>
-        </w:numPr>
-      </w:pPr>
-      <w:r>
-        <w:t>List running scripts</w:t>
-      </w:r>
-      <w:r>
-        <w:t xml:space="preserve"> – DONE</w:t>
-      </w:r>
-    </w:p>
-    <w:p>
-      <w:pPr>
-        <w:pStyle w:val="ListParagraph"/>
-        <w:numPr>
-          <w:ilvl w:val="0"/>
-          <w:numId w:val="4"/>
-        </w:numPr>
-      </w:pPr>
-      <w:r>
-        <w:t>Stop a running script</w:t>
-      </w:r>
-      <w:r>
-        <w:t xml:space="preserve"> – DONE</w:t>
-      </w:r>
-    </w:p>
-    <w:p>
-      <w:pPr>
-        <w:pStyle w:val="ListParagraph"/>
-        <w:numPr>
-          <w:ilvl w:val="0"/>
-          <w:numId w:val="4"/>
-        </w:numPr>
-      </w:pPr>
-      <w:r>
         <w:t>BONUS: Generate a standard report script</w:t>
       </w:r>
     </w:p>
     <w:p>
       <w:r>
-        <w:lastRenderedPageBreak/>
         <w:t>TODO:</w:t>
       </w:r>
     </w:p>

</xml_diff>

<commit_message>
More concise standard error messages; deterministic error propagation; debug character set determination for non-existent file; allow ManageDbp initialization without databaes or schema
</commit_message>
<xml_diff>
--- a/docs/DBPA To Do.docx
+++ b/docs/DBPA To Do.docx
@@ -795,22 +795,142 @@
       <w:r>
         <w:t xml:space="preserve"> – DONE</w:t>
       </w:r>
+    </w:p>
+    <w:p>
+      <w:pPr>
+        <w:pStyle w:val="ListParagraph"/>
+        <w:numPr>
+          <w:ilvl w:val="0"/>
+          <w:numId w:val="1"/>
+        </w:numPr>
+      </w:pPr>
+      <w:r>
+        <w:t>READ text files (CSV, TSV, TXT) must be able to read UTF-8</w:t>
+      </w:r>
+      <w:r>
+        <w:t>.</w:t>
+      </w:r>
+      <w:r>
+        <w:t xml:space="preserve"> – DONE</w:t>
+      </w:r>
+    </w:p>
+    <w:p>
+      <w:pPr>
+        <w:pStyle w:val="ListParagraph"/>
+        <w:numPr>
+          <w:ilvl w:val="0"/>
+          <w:numId w:val="1"/>
+        </w:numPr>
+      </w:pPr>
+      <w:r>
+        <w:t>Improved error handling:</w:t>
+      </w:r>
+    </w:p>
+    <w:p>
+      <w:pPr>
+        <w:pStyle w:val="ListParagraph"/>
+        <w:numPr>
+          <w:ilvl w:val="1"/>
+          <w:numId w:val="1"/>
+        </w:numPr>
+      </w:pPr>
+      <w:r>
+        <w:t>If any terminal task in a task set fails, fail the task set.</w:t>
+      </w:r>
+      <w:r>
+        <w:t xml:space="preserve">  A </w:t>
+      </w:r>
+      <w:r>
+        <w:t xml:space="preserve">terminal </w:t>
+      </w:r>
+      <w:r>
+        <w:t xml:space="preserve">task is </w:t>
+      </w:r>
+      <w:r>
+        <w:t xml:space="preserve">one that could be the last to run in the set.  This could happen if: the task </w:t>
+      </w:r>
+      <w:r>
+        <w:t xml:space="preserve">has no </w:t>
+      </w:r>
+      <w:r>
+        <w:t xml:space="preserve">waiting </w:t>
+      </w:r>
+      <w:r>
+        <w:t xml:space="preserve">successors; </w:t>
+      </w:r>
+      <w:r>
+        <w:t xml:space="preserve">or, the task causes all its waiting </w:t>
+      </w:r>
+      <w:r>
+        <w:t>successors</w:t>
+      </w:r>
+      <w:r>
+        <w:t xml:space="preserve"> to be orphaned</w:t>
+      </w:r>
+      <w:r>
+        <w:t>.</w:t>
+      </w:r>
+      <w:r>
+        <w:t xml:space="preserve">  </w:t>
+      </w:r>
+      <w:r>
+        <w:t>This strategy can cause the final succeeds / fails status of some task sets to be non-deterministic.  In non-deterministic situations, t</w:t>
+      </w:r>
+      <w:r>
+        <w:t xml:space="preserve">his strategy tends to </w:t>
+      </w:r>
+      <w:r>
+        <w:t>be less forgiving of failed tasks; they will tend more to fail the task set than not fail it.  To guarantee deterministic succeeds / fails status of a task set, be sure to include tasks with no successors whose predecessors capture all possible combinations of preceding task completion statuses</w:t>
+      </w:r>
+      <w:r>
+        <w:t>.</w:t>
+      </w:r>
+      <w:r>
+        <w:t xml:space="preserve"> – DONE</w:t>
+      </w:r>
+    </w:p>
+    <w:p>
+      <w:pPr>
+        <w:pStyle w:val="ListParagraph"/>
+        <w:numPr>
+          <w:ilvl w:val="1"/>
+          <w:numId w:val="1"/>
+        </w:numPr>
+      </w:pPr>
+      <w:r>
+        <w:t>More terse message when a task set fails</w:t>
+      </w:r>
+      <w:r>
+        <w:t>.</w:t>
+      </w:r>
       <w:bookmarkStart w:id="0" w:name="_GoBack"/>
       <w:bookmarkEnd w:id="0"/>
-    </w:p>
-    <w:p>
-      <w:pPr>
-        <w:pStyle w:val="ListParagraph"/>
-        <w:numPr>
-          <w:ilvl w:val="0"/>
-          <w:numId w:val="1"/>
-        </w:numPr>
-      </w:pPr>
-      <w:r>
-        <w:t>READ text files (CSV, TSV, TXT) must be able to read UTF-8</w:t>
-      </w:r>
-      <w:r>
-        <w:t>.</w:t>
+      <w:r>
+        <w:t xml:space="preserve"> – DONE</w:t>
+      </w:r>
+    </w:p>
+    <w:p>
+      <w:pPr>
+        <w:pStyle w:val="ListParagraph"/>
+        <w:numPr>
+          <w:ilvl w:val="1"/>
+          <w:numId w:val="1"/>
+        </w:numPr>
+      </w:pPr>
+      <w:r>
+        <w:t>Set log level for each appender separately.  E.g., terse for console, verbose for file.</w:t>
+      </w:r>
+    </w:p>
+    <w:p>
+      <w:pPr>
+        <w:pStyle w:val="ListParagraph"/>
+        <w:numPr>
+          <w:ilvl w:val="0"/>
+          <w:numId w:val="1"/>
+        </w:numPr>
+      </w:pPr>
+      <w:r>
+        <w:t>Log4j / logback for program problems especially in ManageDbp which runs as a service.</w:t>
       </w:r>
     </w:p>
     <w:p>
@@ -870,6 +990,7 @@
         </w:numPr>
       </w:pPr>
       <w:r>
+        <w:lastRenderedPageBreak/>
         <w:t>SYSTEM command to run operating system commands.  See:</w:t>
       </w:r>
       <w:r>
@@ -931,7 +1052,6 @@
     </w:p>
     <w:p>
       <w:r>
-        <w:lastRenderedPageBreak/>
         <w:t>Read request parameters from the data source.</w:t>
       </w:r>
     </w:p>
@@ -1058,6 +1178,7 @@
         </w:numPr>
       </w:pPr>
       <w:r>
+        <w:lastRenderedPageBreak/>
         <w:t>Future task type names will never include an underscore.</w:t>
       </w:r>
     </w:p>
@@ -1128,7 +1249,6 @@
     </w:p>
     <w:p>
       <w:r>
-        <w:lastRenderedPageBreak/>
         <w:t>END, TASK – These are always reserved in all contexts for consistency.</w:t>
       </w:r>
     </w:p>
@@ -1306,6 +1426,7 @@
         </w:numPr>
       </w:pPr>
       <w:r>
+        <w:lastRenderedPageBreak/>
         <w:t xml:space="preserve">Modify all task syntax so that wherever a connection name is allowed, it can optionally be preceded by the keyword “CONNECTION”.  </w:t>
       </w:r>
       <w:r>
@@ -1407,86 +1528,256 @@
         </w:numPr>
       </w:pPr>
       <w:r>
+        <w:t>Simplify the code, unwinding the callbacks - DONE</w:t>
+      </w:r>
+    </w:p>
+    <w:p>
+      <w:pPr>
+        <w:pStyle w:val="ListParagraph"/>
+        <w:numPr>
+          <w:ilvl w:val="0"/>
+          <w:numId w:val="5"/>
+        </w:numPr>
+      </w:pPr>
+      <w:r>
+        <w:t>Separate concerns: no expression evaluation at the read / write level - DONE</w:t>
+      </w:r>
+    </w:p>
+    <w:p>
+      <w:pPr>
+        <w:pStyle w:val="ListParagraph"/>
+        <w:numPr>
+          <w:ilvl w:val="0"/>
+          <w:numId w:val="5"/>
+        </w:numPr>
+      </w:pPr>
+      <w:r>
+        <w:t>Make it easy to support additional file types, including the following. - DONE</w:t>
+      </w:r>
+    </w:p>
+    <w:p>
+      <w:pPr>
+        <w:pStyle w:val="ListParagraph"/>
+        <w:numPr>
+          <w:ilvl w:val="0"/>
+          <w:numId w:val="5"/>
+        </w:numPr>
+      </w:pPr>
+      <w:r>
+        <w:t>Support writing and reading single column text files with no character translation - DONE</w:t>
+      </w:r>
+    </w:p>
+    <w:p>
+      <w:pPr>
+        <w:pStyle w:val="ListParagraph"/>
+        <w:numPr>
+          <w:ilvl w:val="0"/>
+          <w:numId w:val="5"/>
+        </w:numPr>
+      </w:pPr>
+      <w:r>
+        <w:t>Support writing Excel friendly CS</w:t>
+      </w:r>
+      <w:r>
+        <w:t>V</w:t>
+      </w:r>
+      <w:r>
+        <w:t xml:space="preserve"> (“CSVX”) in addition to the current pseudo-typed CSV</w:t>
+      </w:r>
+    </w:p>
+    <w:p>
+      <w:pPr>
+        <w:pStyle w:val="ListParagraph"/>
+        <w:numPr>
+          <w:ilvl w:val="0"/>
+          <w:numId w:val="5"/>
+        </w:numPr>
+      </w:pPr>
+      <w:r>
+        <w:t>Modify TSV to replace tab, carriage return, and line feed with space on output</w:t>
+      </w:r>
+    </w:p>
+    <w:p>
+      <w:pPr>
+        <w:pStyle w:val="ListParagraph"/>
+        <w:numPr>
+          <w:ilvl w:val="0"/>
+          <w:numId w:val="5"/>
+        </w:numPr>
+      </w:pPr>
+      <w:r>
+        <w:t>Support reading TSV</w:t>
+      </w:r>
+    </w:p>
+    <w:p>
+      <w:pPr>
+        <w:pStyle w:val="Heading2"/>
+      </w:pPr>
+      <w:r>
+        <w:t>Don’t Do</w:t>
+      </w:r>
+    </w:p>
+    <w:p>
+      <w:pPr>
+        <w:pStyle w:val="ListParagraph"/>
+        <w:numPr>
+          <w:ilvl w:val="0"/>
+          <w:numId w:val="2"/>
+        </w:numPr>
+      </w:pPr>
+      <w:r>
+        <w:t>CREATE LOG command to create database log? DON’T DO IT – CREATE TABLE can be database vendor specific.  Just run a normal RUN task with a CREATE TABLE statement to create the log table with the standard column names.  Also, user can decide how wide they want to make each column.</w:t>
+      </w:r>
+    </w:p>
+    <w:p>
+      <w:pPr>
+        <w:pStyle w:val="Heading1"/>
+      </w:pPr>
+      <w:r>
+        <w:t>CheckDbp</w:t>
+      </w:r>
+    </w:p>
+    <w:p>
+      <w:r>
+        <w:t>Takes a RunDbp argument string and validates it:</w:t>
+      </w:r>
+    </w:p>
+    <w:p>
+      <w:pPr>
+        <w:pStyle w:val="ListParagraph"/>
+        <w:numPr>
+          <w:ilvl w:val="0"/>
+          <w:numId w:val="7"/>
+        </w:numPr>
+      </w:pPr>
+      <w:r>
+        <w:t>Confirm valid syntax of the script</w:t>
+      </w:r>
+    </w:p>
+    <w:p>
+      <w:pPr>
+        <w:pStyle w:val="ListParagraph"/>
+        <w:numPr>
+          <w:ilvl w:val="0"/>
+          <w:numId w:val="7"/>
+        </w:numPr>
+      </w:pPr>
+      <w:r>
+        <w:t>Confirm supplied arguments are correct type for the parameters</w:t>
+      </w:r>
+    </w:p>
+    <w:p>
+      <w:pPr>
+        <w:pStyle w:val="ListParagraph"/>
+        <w:numPr>
+          <w:ilvl w:val="0"/>
+          <w:numId w:val="7"/>
+        </w:numPr>
+      </w:pPr>
+      <w:r>
+        <w:t>Check whether any argument(s) is/are a valid schedule string.</w:t>
+      </w:r>
+    </w:p>
+    <w:p>
+      <w:pPr>
+        <w:pStyle w:val="Heading1"/>
+      </w:pPr>
+      <w:r>
+        <w:t>SrvWrap</w:t>
+      </w:r>
+    </w:p>
+    <w:p>
+      <w:r>
+        <w:t xml:space="preserve">Wraps any Windows </w:t>
+      </w:r>
+      <w:r>
+        <w:t xml:space="preserve">console </w:t>
+      </w:r>
+      <w:r>
+        <w:t>executable as service. – DONE</w:t>
+      </w:r>
+    </w:p>
+    <w:p>
+      <w:pPr>
+        <w:pStyle w:val="Heading1"/>
+      </w:pPr>
+      <w:r>
         <w:lastRenderedPageBreak/>
-        <w:t>Simplify the code, unwinding the callbacks - DONE</w:t>
-      </w:r>
-    </w:p>
-    <w:p>
-      <w:pPr>
-        <w:pStyle w:val="ListParagraph"/>
-        <w:numPr>
-          <w:ilvl w:val="0"/>
-          <w:numId w:val="5"/>
-        </w:numPr>
-      </w:pPr>
-      <w:r>
-        <w:t>Separate concerns: no expression evaluation at the read / write level - DONE</w:t>
-      </w:r>
-    </w:p>
-    <w:p>
-      <w:pPr>
-        <w:pStyle w:val="ListParagraph"/>
-        <w:numPr>
-          <w:ilvl w:val="0"/>
-          <w:numId w:val="5"/>
-        </w:numPr>
-      </w:pPr>
-      <w:r>
-        <w:t>Make it easy to support additional file types, including the following. - DONE</w:t>
-      </w:r>
-    </w:p>
-    <w:p>
-      <w:pPr>
-        <w:pStyle w:val="ListParagraph"/>
-        <w:numPr>
-          <w:ilvl w:val="0"/>
-          <w:numId w:val="5"/>
-        </w:numPr>
-      </w:pPr>
-      <w:r>
-        <w:t>Support writing and reading single column text files with no character translation - DONE</w:t>
-      </w:r>
-    </w:p>
-    <w:p>
-      <w:pPr>
-        <w:pStyle w:val="ListParagraph"/>
-        <w:numPr>
-          <w:ilvl w:val="0"/>
-          <w:numId w:val="5"/>
-        </w:numPr>
-      </w:pPr>
-      <w:r>
-        <w:t>Support writing Excel friendly CS</w:t>
-      </w:r>
-      <w:r>
-        <w:t>V</w:t>
-      </w:r>
-      <w:r>
-        <w:t xml:space="preserve"> (“CSVX”) in addition to the current pseudo-typed CSV</w:t>
-      </w:r>
-    </w:p>
-    <w:p>
-      <w:pPr>
-        <w:pStyle w:val="ListParagraph"/>
-        <w:numPr>
-          <w:ilvl w:val="0"/>
-          <w:numId w:val="5"/>
-        </w:numPr>
-      </w:pPr>
-      <w:r>
-        <w:t>Modify TSV to replace tab, carriage return, and line feed with space on output</w:t>
-      </w:r>
-    </w:p>
-    <w:p>
-      <w:pPr>
-        <w:pStyle w:val="ListParagraph"/>
-        <w:numPr>
-          <w:ilvl w:val="0"/>
-          <w:numId w:val="5"/>
-        </w:numPr>
-      </w:pPr>
-      <w:r>
-        <w:t>Support reading TSV</w:t>
+        <w:t>Serve</w:t>
+      </w:r>
+      <w:r>
+        <w:t>Dbp</w:t>
+      </w:r>
+    </w:p>
+    <w:p>
+      <w:r>
+        <w:t>Wraps</w:t>
+      </w:r>
+      <w:r>
+        <w:t xml:space="preserve"> a DBPA script </w:t>
+      </w:r>
+      <w:r>
+        <w:t xml:space="preserve">invocation </w:t>
+      </w:r>
+      <w:r>
+        <w:t xml:space="preserve">as a Windows service.  </w:t>
+      </w:r>
+      <w:r>
+        <w:t xml:space="preserve">This is just a batch file that uses </w:t>
+      </w:r>
+      <w:r>
+        <w:t>SrvWrap.exe</w:t>
+      </w:r>
+      <w:r>
+        <w:t xml:space="preserve"> with a Java command line to invoke RunDbp with the script and its arguments.  </w:t>
+      </w:r>
+      <w:r>
+        <w:t>Presumably it is a continuously running script, e.g., with a schedule task.  Starting the service starts the script, stopping the service sends an interrupt to the script.</w:t>
+      </w:r>
+    </w:p>
+    <w:p>
+      <w:pPr>
+        <w:pStyle w:val="Heading1"/>
+      </w:pPr>
+      <w:r>
+        <w:t>ManageDbp</w:t>
+      </w:r>
+    </w:p>
+    <w:p>
+      <w:r>
+        <w:t xml:space="preserve">DBPA script manager </w:t>
+      </w:r>
+      <w:r>
+        <w:t>exposing</w:t>
+      </w:r>
+      <w:r>
+        <w:t xml:space="preserve"> a web service interface</w:t>
+      </w:r>
+      <w:r>
+        <w:t xml:space="preserve"> </w:t>
+      </w:r>
+      <w:r>
+        <w:t>wrapped as a Windows service</w:t>
+      </w:r>
+      <w:r>
+        <w:t>.  Duplicate</w:t>
+      </w:r>
+      <w:r>
+        <w:t>s</w:t>
+      </w:r>
+      <w:r>
+        <w:t xml:space="preserve"> SQL Server Agent functionality, including creating schedules that invoke scripts on a scheduled basis.</w:t>
+      </w:r>
+      <w:r>
+        <w:t xml:space="preserve">  This is a better solution than</w:t>
+      </w:r>
+      <w:r>
+        <w:t xml:space="preserve"> requiring every script to implement its own scheduling.</w:t>
+      </w:r>
+    </w:p>
+    <w:p>
+      <w:r>
+        <w:t>This was formerly ControlDbp, which now has a new function.</w:t>
       </w:r>
     </w:p>
     <w:p>
@@ -1494,19 +1785,267 @@
         <w:pStyle w:val="Heading2"/>
       </w:pPr>
       <w:r>
-        <w:t>Don’t Do</w:t>
-      </w:r>
-    </w:p>
-    <w:p>
-      <w:pPr>
-        <w:pStyle w:val="ListParagraph"/>
-        <w:numPr>
-          <w:ilvl w:val="0"/>
-          <w:numId w:val="2"/>
-        </w:numPr>
-      </w:pPr>
-      <w:r>
-        <w:t>CREATE LOG command to create database log? DON’T DO IT – CREATE TABLE can be database vendor specific.  Just run a normal RUN task with a CREATE TABLE statement to create the log table with the standard column names.  Also, user can decide how wide they want to make each column.</w:t>
+        <w:t>Capabilities</w:t>
+      </w:r>
+    </w:p>
+    <w:p>
+      <w:pPr>
+        <w:pStyle w:val="ListParagraph"/>
+        <w:numPr>
+          <w:ilvl w:val="0"/>
+          <w:numId w:val="4"/>
+        </w:numPr>
+      </w:pPr>
+      <w:r>
+        <w:t>Upload script (web service only)</w:t>
+      </w:r>
+      <w:r>
+        <w:t xml:space="preserve"> – DONE</w:t>
+      </w:r>
+    </w:p>
+    <w:p>
+      <w:pPr>
+        <w:pStyle w:val="ListParagraph"/>
+        <w:numPr>
+          <w:ilvl w:val="0"/>
+          <w:numId w:val="4"/>
+        </w:numPr>
+      </w:pPr>
+      <w:r>
+        <w:t>Validate a script</w:t>
+      </w:r>
+      <w:r>
+        <w:t xml:space="preserve"> – DONE </w:t>
+      </w:r>
+    </w:p>
+    <w:p>
+      <w:pPr>
+        <w:pStyle w:val="ListParagraph"/>
+        <w:numPr>
+          <w:ilvl w:val="0"/>
+          <w:numId w:val="4"/>
+        </w:numPr>
+      </w:pPr>
+      <w:r>
+        <w:t>Download script (web service only)</w:t>
+      </w:r>
+      <w:r>
+        <w:t xml:space="preserve"> – DONE</w:t>
+      </w:r>
+    </w:p>
+    <w:p>
+      <w:pPr>
+        <w:pStyle w:val="ListParagraph"/>
+        <w:numPr>
+          <w:ilvl w:val="0"/>
+          <w:numId w:val="4"/>
+        </w:numPr>
+      </w:pPr>
+      <w:r>
+        <w:t>List available scripts</w:t>
+      </w:r>
+      <w:r>
+        <w:t xml:space="preserve"> – DONE</w:t>
+      </w:r>
+    </w:p>
+    <w:p>
+      <w:pPr>
+        <w:pStyle w:val="ListParagraph"/>
+        <w:numPr>
+          <w:ilvl w:val="0"/>
+          <w:numId w:val="4"/>
+        </w:numPr>
+      </w:pPr>
+      <w:r>
+        <w:t>CRUD for script launch configurations</w:t>
+      </w:r>
+      <w:r>
+        <w:t xml:space="preserve"> – DONE</w:t>
+      </w:r>
+    </w:p>
+    <w:p>
+      <w:pPr>
+        <w:pStyle w:val="ListParagraph"/>
+        <w:numPr>
+          <w:ilvl w:val="0"/>
+          <w:numId w:val="4"/>
+        </w:numPr>
+      </w:pPr>
+      <w:r>
+        <w:t>Start a script from launch configuration</w:t>
+      </w:r>
+      <w:r>
+        <w:t xml:space="preserve"> – DONE</w:t>
+      </w:r>
+    </w:p>
+    <w:p>
+      <w:pPr>
+        <w:pStyle w:val="ListParagraph"/>
+        <w:numPr>
+          <w:ilvl w:val="0"/>
+          <w:numId w:val="4"/>
+        </w:numPr>
+      </w:pPr>
+      <w:r>
+        <w:t>List running scripts</w:t>
+      </w:r>
+      <w:r>
+        <w:t xml:space="preserve"> – DONE</w:t>
+      </w:r>
+    </w:p>
+    <w:p>
+      <w:pPr>
+        <w:pStyle w:val="ListParagraph"/>
+        <w:numPr>
+          <w:ilvl w:val="0"/>
+          <w:numId w:val="4"/>
+        </w:numPr>
+      </w:pPr>
+      <w:r>
+        <w:t>Stop a running script</w:t>
+      </w:r>
+      <w:r>
+        <w:t xml:space="preserve"> – DONE</w:t>
+      </w:r>
+    </w:p>
+    <w:p>
+      <w:pPr>
+        <w:pStyle w:val="ListParagraph"/>
+        <w:numPr>
+          <w:ilvl w:val="0"/>
+          <w:numId w:val="4"/>
+        </w:numPr>
+      </w:pPr>
+      <w:r>
+        <w:t>BONUS: Generate a standard report script</w:t>
+      </w:r>
+    </w:p>
+    <w:p>
+      <w:r>
+        <w:t>TODO:</w:t>
+      </w:r>
+    </w:p>
+    <w:p>
+      <w:pPr>
+        <w:pStyle w:val="ListParagraph"/>
+        <w:numPr>
+          <w:ilvl w:val="0"/>
+          <w:numId w:val="6"/>
+        </w:numPr>
+      </w:pPr>
+      <w:r>
+        <w:t>Rename Controller to Manager</w:t>
+      </w:r>
+      <w:r>
+        <w:t xml:space="preserve"> – DONE</w:t>
+      </w:r>
+    </w:p>
+    <w:p>
+      <w:pPr>
+        <w:pStyle w:val="ListParagraph"/>
+        <w:numPr>
+          <w:ilvl w:val="0"/>
+          <w:numId w:val="6"/>
+        </w:numPr>
+      </w:pPr>
+      <w:r>
+        <w:t>APIs for managing schedules.</w:t>
+      </w:r>
+      <w:r>
+        <w:t xml:space="preserve"> – DONE</w:t>
+      </w:r>
+    </w:p>
+    <w:p>
+      <w:pPr>
+        <w:pStyle w:val="ListParagraph"/>
+        <w:numPr>
+          <w:ilvl w:val="0"/>
+          <w:numId w:val="6"/>
+        </w:numPr>
+      </w:pPr>
+      <w:r>
+        <w:t>Associate each configuration with zero or more schedules.  A schedules can be shared among multiple configurations.</w:t>
+      </w:r>
+      <w:r>
+        <w:t xml:space="preserve"> – DONE</w:t>
+      </w:r>
+    </w:p>
+    <w:p>
+      <w:pPr>
+        <w:pStyle w:val="ListParagraph"/>
+        <w:numPr>
+          <w:ilvl w:val="0"/>
+          <w:numId w:val="6"/>
+        </w:numPr>
+      </w:pPr>
+      <w:r>
+        <w:t>Expose all public methods in</w:t>
+      </w:r>
+      <w:r>
+        <w:t xml:space="preserve"> RESTful API</w:t>
+      </w:r>
+      <w:r>
+        <w:t>.</w:t>
+      </w:r>
+      <w:r>
+        <w:t xml:space="preserve"> – DONE</w:t>
+      </w:r>
+    </w:p>
+    <w:p>
+      <w:pPr>
+        <w:pStyle w:val="ListParagraph"/>
+        <w:numPr>
+          <w:ilvl w:val="0"/>
+          <w:numId w:val="6"/>
+        </w:numPr>
+      </w:pPr>
+      <w:r>
+        <w:t>File upload and download for scripts and properties.</w:t>
+      </w:r>
+      <w:r>
+        <w:t xml:space="preserve"> – DONE</w:t>
+      </w:r>
+    </w:p>
+    <w:p>
+      <w:pPr>
+        <w:pStyle w:val="ListParagraph"/>
+        <w:numPr>
+          <w:ilvl w:val="0"/>
+          <w:numId w:val="6"/>
+        </w:numPr>
+      </w:pPr>
+      <w:r>
+        <w:t>Implement scheduled runs of scripts.</w:t>
+      </w:r>
+      <w:r>
+        <w:t xml:space="preserve"> – DONE</w:t>
+      </w:r>
+    </w:p>
+    <w:p>
+      <w:pPr>
+        <w:pStyle w:val="ListParagraph"/>
+        <w:numPr>
+          <w:ilvl w:val="0"/>
+          <w:numId w:val="6"/>
+        </w:numPr>
+      </w:pPr>
+      <w:r>
+        <w:t>Set up default context properties distinct from properties used by the manager.  In fact, the manager only uses a database connection from a context, so it really doesn’t need a full context.  It does need protection from database timeouts and stale connections, but these don’t need to be provided by the Context object.  It can use the DatabaseConnection object.</w:t>
+      </w:r>
+      <w:r>
+        <w:t xml:space="preserve"> – DONE</w:t>
+      </w:r>
+    </w:p>
+    <w:p>
+      <w:pPr>
+        <w:pStyle w:val="ListParagraph"/>
+        <w:numPr>
+          <w:ilvl w:val="0"/>
+          <w:numId w:val="6"/>
+        </w:numPr>
+      </w:pPr>
+      <w:r>
+        <w:t>The manager should use classic Java logging (e.g.,logback) for itself, but not for the scripts it runs.</w:t>
       </w:r>
     </w:p>
     <w:p>
@@ -1514,425 +2053,7 @@
         <w:pStyle w:val="Heading1"/>
       </w:pPr>
       <w:r>
-        <w:t>CheckDbp</w:t>
-      </w:r>
-    </w:p>
-    <w:p>
-      <w:r>
-        <w:t>Takes a RunDbp argument string and validates it:</w:t>
-      </w:r>
-    </w:p>
-    <w:p>
-      <w:pPr>
-        <w:pStyle w:val="ListParagraph"/>
-        <w:numPr>
-          <w:ilvl w:val="0"/>
-          <w:numId w:val="7"/>
-        </w:numPr>
-      </w:pPr>
-      <w:r>
-        <w:t>Confirm valid syntax of the script</w:t>
-      </w:r>
-    </w:p>
-    <w:p>
-      <w:pPr>
-        <w:pStyle w:val="ListParagraph"/>
-        <w:numPr>
-          <w:ilvl w:val="0"/>
-          <w:numId w:val="7"/>
-        </w:numPr>
-      </w:pPr>
-      <w:r>
-        <w:t>Confirm supplied arguments are correct type for the parameters</w:t>
-      </w:r>
-    </w:p>
-    <w:p>
-      <w:pPr>
-        <w:pStyle w:val="ListParagraph"/>
-        <w:numPr>
-          <w:ilvl w:val="0"/>
-          <w:numId w:val="7"/>
-        </w:numPr>
-      </w:pPr>
-      <w:r>
-        <w:t>Check whether any argument(s) is/are a valid schedule string.</w:t>
-      </w:r>
-    </w:p>
-    <w:p>
-      <w:pPr>
-        <w:pStyle w:val="Heading1"/>
-      </w:pPr>
-      <w:r>
-        <w:t>SrvWrap</w:t>
-      </w:r>
-    </w:p>
-    <w:p>
-      <w:r>
-        <w:t xml:space="preserve">Wraps any Windows </w:t>
-      </w:r>
-      <w:r>
-        <w:t xml:space="preserve">console </w:t>
-      </w:r>
-      <w:r>
-        <w:t>executable as service. – DONE</w:t>
-      </w:r>
-    </w:p>
-    <w:p>
-      <w:pPr>
-        <w:pStyle w:val="Heading1"/>
-      </w:pPr>
-      <w:r>
-        <w:t>Serve</w:t>
-      </w:r>
-      <w:r>
-        <w:t>Dbp</w:t>
-      </w:r>
-    </w:p>
-    <w:p>
-      <w:r>
-        <w:t>Wraps</w:t>
-      </w:r>
-      <w:r>
-        <w:t xml:space="preserve"> a DBPA script </w:t>
-      </w:r>
-      <w:r>
-        <w:t xml:space="preserve">invocation </w:t>
-      </w:r>
-      <w:r>
-        <w:t xml:space="preserve">as a Windows service.  </w:t>
-      </w:r>
-      <w:r>
-        <w:t xml:space="preserve">This is just a batch file that uses </w:t>
-      </w:r>
-      <w:r>
-        <w:t>SrvWrap.exe</w:t>
-      </w:r>
-      <w:r>
-        <w:t xml:space="preserve"> with a Java command line to invoke RunDbp with the script and its arguments.  </w:t>
-      </w:r>
-      <w:r>
-        <w:t>Presumably it is a continuously running script, e.g., with a schedule task.  Starting the service starts the script, stopping the service sends an interrupt to the script.</w:t>
-      </w:r>
-    </w:p>
-    <w:p>
-      <w:pPr>
-        <w:pStyle w:val="Heading1"/>
-      </w:pPr>
-      <w:r>
-        <w:t>ManageDbp</w:t>
-      </w:r>
-    </w:p>
-    <w:p>
-      <w:r>
-        <w:t xml:space="preserve">DBPA script manager </w:t>
-      </w:r>
-      <w:r>
-        <w:t>exposing</w:t>
-      </w:r>
-      <w:r>
-        <w:t xml:space="preserve"> a web service interface</w:t>
-      </w:r>
-      <w:r>
-        <w:t xml:space="preserve"> </w:t>
-      </w:r>
-      <w:r>
-        <w:t>wrapped as a Windows service</w:t>
-      </w:r>
-      <w:r>
-        <w:t>.  Duplicate</w:t>
-      </w:r>
-      <w:r>
-        <w:t>s</w:t>
-      </w:r>
-      <w:r>
-        <w:t xml:space="preserve"> SQL Server Agent functionality, including creating schedules that invoke scripts on a scheduled basis.</w:t>
-      </w:r>
-      <w:r>
-        <w:t xml:space="preserve">  This is a better solution than</w:t>
-      </w:r>
-      <w:r>
-        <w:t xml:space="preserve"> requiring every script to implement its own scheduling.</w:t>
-      </w:r>
-    </w:p>
-    <w:p>
-      <w:r>
-        <w:t>This was formerly ControlDbp, which now has a new function.</w:t>
-      </w:r>
-    </w:p>
-    <w:p>
-      <w:pPr>
-        <w:pStyle w:val="Heading2"/>
-      </w:pPr>
-      <w:r>
-        <w:t>Capabilities</w:t>
-      </w:r>
-    </w:p>
-    <w:p>
-      <w:pPr>
-        <w:pStyle w:val="ListParagraph"/>
-        <w:numPr>
-          <w:ilvl w:val="0"/>
-          <w:numId w:val="4"/>
-        </w:numPr>
-      </w:pPr>
-      <w:r>
-        <w:t>Upload script (web service only)</w:t>
-      </w:r>
-      <w:r>
-        <w:t xml:space="preserve"> – DONE</w:t>
-      </w:r>
-    </w:p>
-    <w:p>
-      <w:pPr>
-        <w:pStyle w:val="ListParagraph"/>
-        <w:numPr>
-          <w:ilvl w:val="0"/>
-          <w:numId w:val="4"/>
-        </w:numPr>
-      </w:pPr>
-      <w:r>
-        <w:t>Validate a script</w:t>
-      </w:r>
-      <w:r>
-        <w:t xml:space="preserve"> – DONE </w:t>
-      </w:r>
-    </w:p>
-    <w:p>
-      <w:pPr>
-        <w:pStyle w:val="ListParagraph"/>
-        <w:numPr>
-          <w:ilvl w:val="0"/>
-          <w:numId w:val="4"/>
-        </w:numPr>
-      </w:pPr>
-      <w:r>
         <w:lastRenderedPageBreak/>
-        <w:t>Download script (web service only)</w:t>
-      </w:r>
-      <w:r>
-        <w:t xml:space="preserve"> – DONE</w:t>
-      </w:r>
-    </w:p>
-    <w:p>
-      <w:pPr>
-        <w:pStyle w:val="ListParagraph"/>
-        <w:numPr>
-          <w:ilvl w:val="0"/>
-          <w:numId w:val="4"/>
-        </w:numPr>
-      </w:pPr>
-      <w:r>
-        <w:t>List available scripts</w:t>
-      </w:r>
-      <w:r>
-        <w:t xml:space="preserve"> – DONE</w:t>
-      </w:r>
-    </w:p>
-    <w:p>
-      <w:pPr>
-        <w:pStyle w:val="ListParagraph"/>
-        <w:numPr>
-          <w:ilvl w:val="0"/>
-          <w:numId w:val="4"/>
-        </w:numPr>
-      </w:pPr>
-      <w:r>
-        <w:t>CRUD for script launch configurations</w:t>
-      </w:r>
-      <w:r>
-        <w:t xml:space="preserve"> – DONE</w:t>
-      </w:r>
-    </w:p>
-    <w:p>
-      <w:pPr>
-        <w:pStyle w:val="ListParagraph"/>
-        <w:numPr>
-          <w:ilvl w:val="0"/>
-          <w:numId w:val="4"/>
-        </w:numPr>
-      </w:pPr>
-      <w:r>
-        <w:t>Start a script from launch configuration</w:t>
-      </w:r>
-      <w:r>
-        <w:t xml:space="preserve"> – DONE</w:t>
-      </w:r>
-    </w:p>
-    <w:p>
-      <w:pPr>
-        <w:pStyle w:val="ListParagraph"/>
-        <w:numPr>
-          <w:ilvl w:val="0"/>
-          <w:numId w:val="4"/>
-        </w:numPr>
-      </w:pPr>
-      <w:r>
-        <w:t>List running scripts</w:t>
-      </w:r>
-      <w:r>
-        <w:t xml:space="preserve"> – DONE</w:t>
-      </w:r>
-    </w:p>
-    <w:p>
-      <w:pPr>
-        <w:pStyle w:val="ListParagraph"/>
-        <w:numPr>
-          <w:ilvl w:val="0"/>
-          <w:numId w:val="4"/>
-        </w:numPr>
-      </w:pPr>
-      <w:r>
-        <w:t>Stop a running script</w:t>
-      </w:r>
-      <w:r>
-        <w:t xml:space="preserve"> – DONE</w:t>
-      </w:r>
-    </w:p>
-    <w:p>
-      <w:pPr>
-        <w:pStyle w:val="ListParagraph"/>
-        <w:numPr>
-          <w:ilvl w:val="0"/>
-          <w:numId w:val="4"/>
-        </w:numPr>
-      </w:pPr>
-      <w:r>
-        <w:t>BONUS: Generate a standard report script</w:t>
-      </w:r>
-    </w:p>
-    <w:p>
-      <w:r>
-        <w:t>TODO:</w:t>
-      </w:r>
-    </w:p>
-    <w:p>
-      <w:pPr>
-        <w:pStyle w:val="ListParagraph"/>
-        <w:numPr>
-          <w:ilvl w:val="0"/>
-          <w:numId w:val="6"/>
-        </w:numPr>
-      </w:pPr>
-      <w:r>
-        <w:t>Rename Controller to Manager</w:t>
-      </w:r>
-      <w:r>
-        <w:t xml:space="preserve"> – DONE</w:t>
-      </w:r>
-    </w:p>
-    <w:p>
-      <w:pPr>
-        <w:pStyle w:val="ListParagraph"/>
-        <w:numPr>
-          <w:ilvl w:val="0"/>
-          <w:numId w:val="6"/>
-        </w:numPr>
-      </w:pPr>
-      <w:r>
-        <w:t>APIs for managing schedules.</w:t>
-      </w:r>
-      <w:r>
-        <w:t xml:space="preserve"> – DONE</w:t>
-      </w:r>
-    </w:p>
-    <w:p>
-      <w:pPr>
-        <w:pStyle w:val="ListParagraph"/>
-        <w:numPr>
-          <w:ilvl w:val="0"/>
-          <w:numId w:val="6"/>
-        </w:numPr>
-      </w:pPr>
-      <w:r>
-        <w:t>Associate each configuration with zero or more schedules.  A schedules can be shared among multiple configurations.</w:t>
-      </w:r>
-      <w:r>
-        <w:t xml:space="preserve"> – DONE</w:t>
-      </w:r>
-    </w:p>
-    <w:p>
-      <w:pPr>
-        <w:pStyle w:val="ListParagraph"/>
-        <w:numPr>
-          <w:ilvl w:val="0"/>
-          <w:numId w:val="6"/>
-        </w:numPr>
-      </w:pPr>
-      <w:r>
-        <w:t>Expose all public methods in</w:t>
-      </w:r>
-      <w:r>
-        <w:t xml:space="preserve"> RESTful API</w:t>
-      </w:r>
-      <w:r>
-        <w:t>.</w:t>
-      </w:r>
-      <w:r>
-        <w:t xml:space="preserve"> – DONE</w:t>
-      </w:r>
-    </w:p>
-    <w:p>
-      <w:pPr>
-        <w:pStyle w:val="ListParagraph"/>
-        <w:numPr>
-          <w:ilvl w:val="0"/>
-          <w:numId w:val="6"/>
-        </w:numPr>
-      </w:pPr>
-      <w:r>
-        <w:t>File upload and download for scripts and properties.</w:t>
-      </w:r>
-      <w:r>
-        <w:t xml:space="preserve"> – DONE</w:t>
-      </w:r>
-    </w:p>
-    <w:p>
-      <w:pPr>
-        <w:pStyle w:val="ListParagraph"/>
-        <w:numPr>
-          <w:ilvl w:val="0"/>
-          <w:numId w:val="6"/>
-        </w:numPr>
-      </w:pPr>
-      <w:r>
-        <w:t>Implement scheduled runs of scripts.</w:t>
-      </w:r>
-      <w:r>
-        <w:t xml:space="preserve"> – DONE</w:t>
-      </w:r>
-    </w:p>
-    <w:p>
-      <w:pPr>
-        <w:pStyle w:val="ListParagraph"/>
-        <w:numPr>
-          <w:ilvl w:val="0"/>
-          <w:numId w:val="6"/>
-        </w:numPr>
-      </w:pPr>
-      <w:r>
-        <w:t>Set up default context properties distinct from properties used by the manager.  In fact, the manager only uses a database connection from a context, so it really doesn’t need a full context.  It does need protection from database timeouts and stale connections, but these don’t need to be provided by the Context object.  It can use the DatabaseConnection object.</w:t>
-      </w:r>
-      <w:r>
-        <w:t xml:space="preserve"> – DONE</w:t>
-      </w:r>
-    </w:p>
-    <w:p>
-      <w:pPr>
-        <w:pStyle w:val="ListParagraph"/>
-        <w:numPr>
-          <w:ilvl w:val="0"/>
-          <w:numId w:val="6"/>
-        </w:numPr>
-      </w:pPr>
-      <w:r>
-        <w:t>The manager should use classic Java logging (e.g.,logback) for itself, but not for the scripts it runs.</w:t>
-      </w:r>
-    </w:p>
-    <w:p>
-      <w:pPr>
-        <w:pStyle w:val="Heading1"/>
-      </w:pPr>
-      <w:r>
         <w:t>ControlDbp To Do</w:t>
       </w:r>
     </w:p>

</xml_diff>